<commit_message>
added 5th model to word doc and inference notebook
</commit_message>
<xml_diff>
--- a/docs/Rozdzial_1_z_poprawkami.docx
+++ b/docs/Rozdzial_1_z_poprawkami.docx
@@ -8762,7 +8762,7 @@
           <w:noProof/>
         </w:rPr>
         <w:drawing>
-          <wp:anchor distT="0" distB="0" distL="114300" distR="114300" simplePos="0" relativeHeight="251663360" behindDoc="0" locked="0" layoutInCell="1" allowOverlap="1" wp14:anchorId="761B2A37" wp14:editId="7A483269">
+          <wp:anchor distT="0" distB="0" distL="114300" distR="114300" simplePos="0" relativeHeight="251663360" behindDoc="0" locked="0" layoutInCell="1" allowOverlap="1" wp14:anchorId="761B2A37" wp14:editId="4786E336">
             <wp:simplePos x="0" y="0"/>
             <wp:positionH relativeFrom="margin">
               <wp:align>center</wp:align>
@@ -9752,7 +9752,55 @@
           <w:sz w:val="24"/>
           <w:szCs w:val="24"/>
         </w:rPr>
-        <w:t>. Testowano cztery różne podejścia:</w:t>
+        <w:t xml:space="preserve">. Testowano </w:t>
+      </w:r>
+      <w:r>
+        <w:rPr>
+          <w:rFonts w:ascii="Times New Roman" w:hAnsi="Times New Roman" w:cs="Times New Roman"/>
+          <w:sz w:val="24"/>
+          <w:szCs w:val="24"/>
+        </w:rPr>
+        <w:t>pięć</w:t>
+      </w:r>
+      <w:r>
+        <w:rPr>
+          <w:rFonts w:ascii="Times New Roman" w:hAnsi="Times New Roman" w:cs="Times New Roman"/>
+          <w:sz w:val="24"/>
+          <w:szCs w:val="24"/>
+        </w:rPr>
+        <w:t xml:space="preserve"> różn</w:t>
+      </w:r>
+      <w:r>
+        <w:rPr>
+          <w:rFonts w:ascii="Times New Roman" w:hAnsi="Times New Roman" w:cs="Times New Roman"/>
+          <w:sz w:val="24"/>
+          <w:szCs w:val="24"/>
+        </w:rPr>
+        <w:t>ych</w:t>
+      </w:r>
+      <w:r>
+        <w:rPr>
+          <w:rFonts w:ascii="Times New Roman" w:hAnsi="Times New Roman" w:cs="Times New Roman"/>
+          <w:sz w:val="24"/>
+          <w:szCs w:val="24"/>
+        </w:rPr>
+        <w:t xml:space="preserve"> podejś</w:t>
+      </w:r>
+      <w:r>
+        <w:rPr>
+          <w:rFonts w:ascii="Times New Roman" w:hAnsi="Times New Roman" w:cs="Times New Roman"/>
+          <w:sz w:val="24"/>
+          <w:szCs w:val="24"/>
+        </w:rPr>
+        <w:t>ć</w:t>
+      </w:r>
+      <w:r>
+        <w:rPr>
+          <w:rFonts w:ascii="Times New Roman" w:hAnsi="Times New Roman" w:cs="Times New Roman"/>
+          <w:sz w:val="24"/>
+          <w:szCs w:val="24"/>
+        </w:rPr>
+        <w:t>:</w:t>
       </w:r>
     </w:p>
     <w:p>
@@ -9935,6 +9983,36 @@
           <w:szCs w:val="24"/>
         </w:rPr>
         <w:t>Logarytm parametru σ był modelowany jako funkcja liniowa w odniesieniu do poziomu stresu dla każdej pielęgniarki.</w:t>
+      </w:r>
+    </w:p>
+    <w:p>
+      <w:pPr>
+        <w:numPr>
+          <w:ilvl w:val="0"/>
+          <w:numId w:val="15"/>
+        </w:numPr>
+        <w:jc w:val="both"/>
+        <w:rPr>
+          <w:rFonts w:ascii="Times New Roman" w:hAnsi="Times New Roman" w:cs="Times New Roman"/>
+          <w:sz w:val="24"/>
+          <w:szCs w:val="24"/>
+        </w:rPr>
+      </w:pPr>
+      <w:r>
+        <w:rPr>
+          <w:rFonts w:ascii="Times New Roman" w:hAnsi="Times New Roman" w:cs="Times New Roman"/>
+          <w:sz w:val="24"/>
+          <w:szCs w:val="24"/>
+        </w:rPr>
+        <w:t>Hierarchiczny model liniowy</w:t>
+      </w:r>
+      <w:r>
+        <w:rPr>
+          <w:rFonts w:ascii="Times New Roman" w:hAnsi="Times New Roman" w:cs="Times New Roman"/>
+          <w:sz w:val="24"/>
+          <w:szCs w:val="24"/>
+        </w:rPr>
+        <w:t xml:space="preserve">, zakładający zmienność wariancji na kolejnych poziomach stresu. </w:t>
       </w:r>
     </w:p>
     <w:p>
@@ -10672,6 +10750,7 @@
           <w:sz w:val="24"/>
           <w:szCs w:val="24"/>
         </w:rPr>
+        <w:lastRenderedPageBreak/>
         <w:t>Gdzie:</w:t>
       </w:r>
     </w:p>
@@ -10718,7 +10797,6 @@
           <w:sz w:val="24"/>
           <w:szCs w:val="24"/>
         </w:rPr>
-        <w:lastRenderedPageBreak/>
         <w:t>j: indeks obserwacji,</w:t>
       </w:r>
     </w:p>
@@ -14645,6 +14723,15 @@
                         </w:rPr>
                         <m:t>i</m:t>
                       </m:r>
+                      <m:r>
+                        <w:rPr>
+                          <w:rFonts w:ascii="Cambria Math" w:eastAsiaTheme="minorEastAsia" w:hAnsi="Cambria Math" w:cs="Times New Roman"/>
+                          <w:sz w:val="24"/>
+                          <w:szCs w:val="24"/>
+                          <w:lang w:val="en-US"/>
+                        </w:rPr>
+                        <m:t>j</m:t>
+                      </m:r>
                     </m:sub>
                   </m:sSub>
                 </m:e>
@@ -14898,6 +14985,15 @@
                   <w:lang w:val="en-US"/>
                 </w:rPr>
                 <m:t>i</m:t>
+              </m:r>
+              <m:r>
+                <w:rPr>
+                  <w:rFonts w:ascii="Cambria Math" w:eastAsiaTheme="minorEastAsia" w:hAnsi="Cambria Math" w:cs="Times New Roman"/>
+                  <w:sz w:val="24"/>
+                  <w:szCs w:val="24"/>
+                  <w:lang w:val="en-US"/>
+                </w:rPr>
+                <m:t>j</m:t>
               </m:r>
             </m:sub>
           </m:sSub>
@@ -15041,6 +15137,15 @@
                                 </w:rPr>
                                 <m:t>i</m:t>
                               </m:r>
+                              <m:r>
+                                <w:rPr>
+                                  <w:rFonts w:ascii="Cambria Math" w:eastAsiaTheme="minorEastAsia" w:hAnsi="Cambria Math" w:cs="Times New Roman"/>
+                                  <w:sz w:val="24"/>
+                                  <w:szCs w:val="24"/>
+                                  <w:lang w:val="en-US"/>
+                                </w:rPr>
+                                <m:t>j</m:t>
+                              </m:r>
                             </m:sub>
                           </m:sSub>
                         </m:e>
@@ -15761,6 +15866,3023 @@
           <w:szCs w:val="24"/>
         </w:rPr>
       </w:pPr>
+      <m:oMathPara>
+        <m:oMath>
+          <m:r>
+            <w:rPr>
+              <w:rFonts w:ascii="Cambria Math" w:eastAsiaTheme="minorEastAsia" w:hAnsi="Cambria Math" w:cs="Times New Roman"/>
+              <w:sz w:val="24"/>
+              <w:szCs w:val="24"/>
+            </w:rPr>
+            <m:t>Model</m:t>
+          </m:r>
+          <m:r>
+            <w:rPr>
+              <w:rFonts w:ascii="Cambria Math" w:eastAsiaTheme="minorEastAsia" w:hAnsi="Cambria Math" w:cs="Times New Roman"/>
+              <w:sz w:val="24"/>
+              <w:szCs w:val="24"/>
+            </w:rPr>
+            <m:t xml:space="preserve"> 5</m:t>
+          </m:r>
+          <m:r>
+            <w:rPr>
+              <w:rFonts w:ascii="Cambria Math" w:eastAsiaTheme="minorEastAsia" w:hAnsi="Cambria Math" w:cs="Times New Roman"/>
+              <w:sz w:val="24"/>
+              <w:szCs w:val="24"/>
+            </w:rPr>
+            <m:t>:</m:t>
+          </m:r>
+          <m:r>
+            <w:rPr>
+              <w:rFonts w:ascii="Cambria Math" w:eastAsiaTheme="minorEastAsia" w:hAnsi="Cambria Math" w:cs="Times New Roman"/>
+              <w:sz w:val="24"/>
+              <w:szCs w:val="24"/>
+            </w:rPr>
+            <m:t>Częściowe łączenie</m:t>
+          </m:r>
+          <m:r>
+            <w:rPr>
+              <w:rFonts w:ascii="Cambria Math" w:eastAsiaTheme="minorEastAsia" w:hAnsi="Cambria Math" w:cs="Times New Roman"/>
+              <w:sz w:val="24"/>
+              <w:szCs w:val="24"/>
+            </w:rPr>
+            <m:t>,</m:t>
+          </m:r>
+          <m:r>
+            <w:rPr>
+              <w:rFonts w:ascii="Cambria Math" w:eastAsiaTheme="minorEastAsia" w:hAnsi="Cambria Math" w:cs="Times New Roman"/>
+              <w:sz w:val="24"/>
+              <w:szCs w:val="24"/>
+            </w:rPr>
+            <m:t xml:space="preserve"> </m:t>
+          </m:r>
+          <m:r>
+            <w:rPr>
+              <w:rFonts w:ascii="Cambria Math" w:eastAsiaTheme="minorEastAsia" w:hAnsi="Cambria Math" w:cs="Times New Roman"/>
+              <w:sz w:val="24"/>
+              <w:szCs w:val="24"/>
+            </w:rPr>
+            <m:t>zmienna</m:t>
+          </m:r>
+          <m:r>
+            <w:rPr>
+              <w:rFonts w:ascii="Cambria Math" w:eastAsiaTheme="minorEastAsia" w:hAnsi="Cambria Math" w:cs="Times New Roman"/>
+              <w:sz w:val="24"/>
+              <w:szCs w:val="24"/>
+            </w:rPr>
+            <m:t xml:space="preserve"> </m:t>
+          </m:r>
+          <m:r>
+            <w:rPr>
+              <w:rFonts w:ascii="Cambria Math" w:eastAsiaTheme="minorEastAsia" w:hAnsi="Cambria Math" w:cs="Times New Roman"/>
+              <w:sz w:val="24"/>
+              <w:szCs w:val="24"/>
+            </w:rPr>
+            <m:t>wariancja</m:t>
+          </m:r>
+        </m:oMath>
+      </m:oMathPara>
+    </w:p>
+    <w:p>
+      <w:pPr>
+        <w:jc w:val="both"/>
+        <w:rPr>
+          <w:rFonts w:ascii="Times New Roman" w:eastAsiaTheme="minorEastAsia" w:hAnsi="Times New Roman" w:cs="Times New Roman"/>
+          <w:sz w:val="24"/>
+          <w:szCs w:val="24"/>
+        </w:rPr>
+      </w:pPr>
+      <m:oMathPara>
+        <m:oMath>
+          <m:sSub>
+            <m:sSubPr>
+              <m:ctrlPr>
+                <w:rPr>
+                  <w:rFonts w:ascii="Cambria Math" w:eastAsiaTheme="minorEastAsia" w:hAnsi="Cambria Math" w:cs="Times New Roman"/>
+                  <w:i/>
+                  <w:sz w:val="24"/>
+                  <w:szCs w:val="24"/>
+                </w:rPr>
+              </m:ctrlPr>
+            </m:sSubPr>
+            <m:e>
+              <m:r>
+                <m:rPr>
+                  <m:sty m:val="p"/>
+                </m:rPr>
+                <w:rPr>
+                  <w:rFonts w:ascii="Cambria Math" w:eastAsiaTheme="minorEastAsia" w:hAnsi="Cambria Math" w:cs="Times New Roman"/>
+                  <w:sz w:val="24"/>
+                  <w:szCs w:val="24"/>
+                </w:rPr>
+                <m:t>μ</m:t>
+              </m:r>
+              <m:ctrlPr>
+                <w:rPr>
+                  <w:rFonts w:ascii="Cambria Math" w:eastAsiaTheme="minorEastAsia" w:hAnsi="Cambria Math" w:cs="Times New Roman"/>
+                  <w:sz w:val="24"/>
+                  <w:szCs w:val="24"/>
+                </w:rPr>
+              </m:ctrlPr>
+            </m:e>
+            <m:sub>
+              <m:r>
+                <m:rPr>
+                  <m:sty m:val="p"/>
+                </m:rPr>
+                <w:rPr>
+                  <w:rFonts w:ascii="Cambria Math" w:eastAsiaTheme="minorEastAsia" w:hAnsi="Cambria Math" w:cs="Times New Roman"/>
+                  <w:sz w:val="24"/>
+                  <w:szCs w:val="24"/>
+                </w:rPr>
+                <m:t>α</m:t>
+              </m:r>
+            </m:sub>
+          </m:sSub>
+          <m:r>
+            <m:rPr>
+              <m:sty m:val="p"/>
+            </m:rPr>
+            <w:rPr>
+              <w:rFonts w:ascii="Cambria Math" w:eastAsiaTheme="minorEastAsia" w:hAnsi="Cambria Math" w:cs="Times New Roman"/>
+              <w:sz w:val="24"/>
+              <w:szCs w:val="24"/>
+            </w:rPr>
+            <m:t>∼</m:t>
+          </m:r>
+          <m:r>
+            <m:rPr>
+              <m:scr m:val="script"/>
+            </m:rPr>
+            <w:rPr>
+              <w:rFonts w:ascii="Cambria Math" w:eastAsiaTheme="minorEastAsia" w:hAnsi="Cambria Math" w:cs="Times New Roman"/>
+              <w:sz w:val="24"/>
+              <w:szCs w:val="24"/>
+            </w:rPr>
+            <m:t>N</m:t>
+          </m:r>
+          <m:d>
+            <m:dPr>
+              <m:ctrlPr>
+                <w:rPr>
+                  <w:rFonts w:ascii="Cambria Math" w:eastAsiaTheme="minorEastAsia" w:hAnsi="Cambria Math" w:cs="Times New Roman"/>
+                  <w:i/>
+                  <w:sz w:val="24"/>
+                  <w:szCs w:val="24"/>
+                </w:rPr>
+              </m:ctrlPr>
+            </m:dPr>
+            <m:e>
+              <m:acc>
+                <m:accPr>
+                  <m:chr m:val="̅"/>
+                  <m:ctrlPr>
+                    <w:rPr>
+                      <w:rFonts w:ascii="Cambria Math" w:eastAsiaTheme="minorEastAsia" w:hAnsi="Cambria Math" w:cs="Times New Roman"/>
+                      <w:sz w:val="24"/>
+                      <w:szCs w:val="24"/>
+                    </w:rPr>
+                  </m:ctrlPr>
+                </m:accPr>
+                <m:e>
+                  <m:r>
+                    <w:rPr>
+                      <w:rFonts w:ascii="Cambria Math" w:eastAsiaTheme="minorEastAsia" w:hAnsi="Cambria Math" w:cs="Times New Roman"/>
+                      <w:sz w:val="24"/>
+                      <w:szCs w:val="24"/>
+                    </w:rPr>
+                    <m:t>y</m:t>
+                  </m:r>
+                </m:e>
+              </m:acc>
+              <m:r>
+                <w:rPr>
+                  <w:rFonts w:ascii="Cambria Math" w:eastAsiaTheme="minorEastAsia" w:hAnsi="Cambria Math" w:cs="Times New Roman"/>
+                  <w:sz w:val="24"/>
+                  <w:szCs w:val="24"/>
+                </w:rPr>
+                <m:t>,10</m:t>
+              </m:r>
+            </m:e>
+          </m:d>
+        </m:oMath>
+      </m:oMathPara>
+    </w:p>
+    <w:p>
+      <w:pPr>
+        <w:jc w:val="both"/>
+        <w:rPr>
+          <w:rFonts w:ascii="Times New Roman" w:eastAsiaTheme="minorEastAsia" w:hAnsi="Times New Roman" w:cs="Times New Roman"/>
+          <w:sz w:val="24"/>
+          <w:szCs w:val="24"/>
+        </w:rPr>
+      </w:pPr>
+      <m:oMathPara>
+        <m:oMath>
+          <m:sSub>
+            <m:sSubPr>
+              <m:ctrlPr>
+                <w:rPr>
+                  <w:rFonts w:ascii="Cambria Math" w:eastAsiaTheme="minorEastAsia" w:hAnsi="Cambria Math" w:cs="Times New Roman"/>
+                  <w:i/>
+                  <w:sz w:val="24"/>
+                  <w:szCs w:val="24"/>
+                </w:rPr>
+              </m:ctrlPr>
+            </m:sSubPr>
+            <m:e>
+              <m:r>
+                <m:rPr>
+                  <m:sty m:val="p"/>
+                </m:rPr>
+                <w:rPr>
+                  <w:rFonts w:ascii="Cambria Math" w:eastAsiaTheme="minorEastAsia" w:hAnsi="Cambria Math" w:cs="Times New Roman"/>
+                  <w:sz w:val="24"/>
+                  <w:szCs w:val="24"/>
+                </w:rPr>
+                <m:t>σ</m:t>
+              </m:r>
+              <m:ctrlPr>
+                <w:rPr>
+                  <w:rFonts w:ascii="Cambria Math" w:eastAsiaTheme="minorEastAsia" w:hAnsi="Cambria Math" w:cs="Times New Roman"/>
+                  <w:sz w:val="24"/>
+                  <w:szCs w:val="24"/>
+                </w:rPr>
+              </m:ctrlPr>
+            </m:e>
+            <m:sub>
+              <m:r>
+                <m:rPr>
+                  <m:sty m:val="p"/>
+                </m:rPr>
+                <w:rPr>
+                  <w:rFonts w:ascii="Cambria Math" w:eastAsiaTheme="minorEastAsia" w:hAnsi="Cambria Math" w:cs="Times New Roman"/>
+                  <w:sz w:val="24"/>
+                  <w:szCs w:val="24"/>
+                </w:rPr>
+                <m:t>α</m:t>
+              </m:r>
+            </m:sub>
+          </m:sSub>
+          <m:r>
+            <m:rPr>
+              <m:sty m:val="p"/>
+            </m:rPr>
+            <w:rPr>
+              <w:rFonts w:ascii="Cambria Math" w:eastAsiaTheme="minorEastAsia" w:hAnsi="Cambria Math" w:cs="Times New Roman"/>
+              <w:sz w:val="24"/>
+              <w:szCs w:val="24"/>
+            </w:rPr>
+            <m:t>∼</m:t>
+          </m:r>
+          <m:r>
+            <m:rPr>
+              <m:nor/>
+            </m:rPr>
+            <w:rPr>
+              <w:rFonts w:ascii="Cambria Math" w:eastAsiaTheme="minorEastAsia" w:hAnsi="Cambria Math" w:cs="Times New Roman"/>
+              <w:sz w:val="24"/>
+              <w:szCs w:val="24"/>
+            </w:rPr>
+            <m:t>Exp</m:t>
+          </m:r>
+          <m:d>
+            <m:dPr>
+              <m:ctrlPr>
+                <w:rPr>
+                  <w:rFonts w:ascii="Cambria Math" w:eastAsiaTheme="minorEastAsia" w:hAnsi="Cambria Math" w:cs="Times New Roman"/>
+                  <w:i/>
+                  <w:sz w:val="24"/>
+                  <w:szCs w:val="24"/>
+                </w:rPr>
+              </m:ctrlPr>
+            </m:dPr>
+            <m:e>
+              <m:r>
+                <w:rPr>
+                  <w:rFonts w:ascii="Cambria Math" w:eastAsiaTheme="minorEastAsia" w:hAnsi="Cambria Math" w:cs="Times New Roman"/>
+                  <w:sz w:val="24"/>
+                  <w:szCs w:val="24"/>
+                </w:rPr>
+                <m:t>1.0</m:t>
+              </m:r>
+            </m:e>
+          </m:d>
+        </m:oMath>
+      </m:oMathPara>
+    </w:p>
+    <w:p>
+      <w:pPr>
+        <w:jc w:val="both"/>
+        <w:rPr>
+          <w:rFonts w:ascii="Times New Roman" w:eastAsiaTheme="minorEastAsia" w:hAnsi="Times New Roman" w:cs="Times New Roman"/>
+          <w:sz w:val="24"/>
+          <w:szCs w:val="24"/>
+        </w:rPr>
+      </w:pPr>
+      <m:oMathPara>
+        <m:oMath>
+          <m:sSub>
+            <m:sSubPr>
+              <m:ctrlPr>
+                <w:rPr>
+                  <w:rFonts w:ascii="Cambria Math" w:eastAsiaTheme="minorEastAsia" w:hAnsi="Cambria Math" w:cs="Times New Roman"/>
+                  <w:i/>
+                  <w:sz w:val="24"/>
+                  <w:szCs w:val="24"/>
+                </w:rPr>
+              </m:ctrlPr>
+            </m:sSubPr>
+            <m:e>
+              <m:r>
+                <m:rPr>
+                  <m:sty m:val="p"/>
+                </m:rPr>
+                <w:rPr>
+                  <w:rFonts w:ascii="Cambria Math" w:eastAsiaTheme="minorEastAsia" w:hAnsi="Cambria Math" w:cs="Times New Roman"/>
+                  <w:sz w:val="24"/>
+                  <w:szCs w:val="24"/>
+                </w:rPr>
+                <m:t>μ</m:t>
+              </m:r>
+              <m:ctrlPr>
+                <w:rPr>
+                  <w:rFonts w:ascii="Cambria Math" w:eastAsiaTheme="minorEastAsia" w:hAnsi="Cambria Math" w:cs="Times New Roman"/>
+                  <w:sz w:val="24"/>
+                  <w:szCs w:val="24"/>
+                </w:rPr>
+              </m:ctrlPr>
+            </m:e>
+            <m:sub>
+              <m:sSub>
+                <m:sSubPr>
+                  <m:ctrlPr>
+                    <w:rPr>
+                      <w:rFonts w:ascii="Cambria Math" w:eastAsiaTheme="minorEastAsia" w:hAnsi="Cambria Math" w:cs="Times New Roman"/>
+                      <w:i/>
+                      <w:sz w:val="24"/>
+                      <w:szCs w:val="24"/>
+                    </w:rPr>
+                  </m:ctrlPr>
+                </m:sSubPr>
+                <m:e>
+                  <m:r>
+                    <m:rPr>
+                      <m:sty m:val="p"/>
+                    </m:rPr>
+                    <w:rPr>
+                      <w:rFonts w:ascii="Cambria Math" w:eastAsiaTheme="minorEastAsia" w:hAnsi="Cambria Math" w:cs="Times New Roman"/>
+                      <w:sz w:val="24"/>
+                      <w:szCs w:val="24"/>
+                    </w:rPr>
+                    <m:t>β</m:t>
+                  </m:r>
+                </m:e>
+                <m:sub>
+                  <m:r>
+                    <w:rPr>
+                      <w:rFonts w:ascii="Cambria Math" w:eastAsiaTheme="minorEastAsia" w:hAnsi="Cambria Math" w:cs="Times New Roman"/>
+                      <w:sz w:val="24"/>
+                      <w:szCs w:val="24"/>
+                    </w:rPr>
+                    <m:t>0</m:t>
+                  </m:r>
+                </m:sub>
+              </m:sSub>
+            </m:sub>
+          </m:sSub>
+          <m:r>
+            <w:rPr>
+              <w:rFonts w:ascii="Cambria Math" w:eastAsiaTheme="minorEastAsia" w:hAnsi="Cambria Math" w:cs="Times New Roman"/>
+              <w:sz w:val="24"/>
+              <w:szCs w:val="24"/>
+            </w:rPr>
+            <m:t>, </m:t>
+          </m:r>
+          <m:sSub>
+            <m:sSubPr>
+              <m:ctrlPr>
+                <w:rPr>
+                  <w:rFonts w:ascii="Cambria Math" w:eastAsiaTheme="minorEastAsia" w:hAnsi="Cambria Math" w:cs="Times New Roman"/>
+                  <w:i/>
+                  <w:sz w:val="24"/>
+                  <w:szCs w:val="24"/>
+                </w:rPr>
+              </m:ctrlPr>
+            </m:sSubPr>
+            <m:e>
+              <m:r>
+                <m:rPr>
+                  <m:sty m:val="p"/>
+                </m:rPr>
+                <w:rPr>
+                  <w:rFonts w:ascii="Cambria Math" w:eastAsiaTheme="minorEastAsia" w:hAnsi="Cambria Math" w:cs="Times New Roman"/>
+                  <w:sz w:val="24"/>
+                  <w:szCs w:val="24"/>
+                </w:rPr>
+                <m:t>μ</m:t>
+              </m:r>
+            </m:e>
+            <m:sub>
+              <m:sSub>
+                <m:sSubPr>
+                  <m:ctrlPr>
+                    <w:rPr>
+                      <w:rFonts w:ascii="Cambria Math" w:eastAsiaTheme="minorEastAsia" w:hAnsi="Cambria Math" w:cs="Times New Roman"/>
+                      <w:i/>
+                      <w:sz w:val="24"/>
+                      <w:szCs w:val="24"/>
+                    </w:rPr>
+                  </m:ctrlPr>
+                </m:sSubPr>
+                <m:e>
+                  <m:r>
+                    <m:rPr>
+                      <m:sty m:val="p"/>
+                    </m:rPr>
+                    <w:rPr>
+                      <w:rFonts w:ascii="Cambria Math" w:eastAsiaTheme="minorEastAsia" w:hAnsi="Cambria Math" w:cs="Times New Roman"/>
+                      <w:sz w:val="24"/>
+                      <w:szCs w:val="24"/>
+                    </w:rPr>
+                    <m:t>β</m:t>
+                  </m:r>
+                </m:e>
+                <m:sub>
+                  <m:r>
+                    <w:rPr>
+                      <w:rFonts w:ascii="Cambria Math" w:eastAsiaTheme="minorEastAsia" w:hAnsi="Cambria Math" w:cs="Times New Roman"/>
+                      <w:sz w:val="24"/>
+                      <w:szCs w:val="24"/>
+                    </w:rPr>
+                    <m:t>1</m:t>
+                  </m:r>
+                </m:sub>
+              </m:sSub>
+            </m:sub>
+          </m:sSub>
+          <m:r>
+            <m:rPr>
+              <m:sty m:val="p"/>
+            </m:rPr>
+            <w:rPr>
+              <w:rFonts w:ascii="Cambria Math" w:eastAsiaTheme="minorEastAsia" w:hAnsi="Cambria Math" w:cs="Times New Roman"/>
+              <w:sz w:val="24"/>
+              <w:szCs w:val="24"/>
+            </w:rPr>
+            <m:t>∼</m:t>
+          </m:r>
+          <m:r>
+            <m:rPr>
+              <m:scr m:val="script"/>
+            </m:rPr>
+            <w:rPr>
+              <w:rFonts w:ascii="Cambria Math" w:eastAsiaTheme="minorEastAsia" w:hAnsi="Cambria Math" w:cs="Times New Roman"/>
+              <w:sz w:val="24"/>
+              <w:szCs w:val="24"/>
+            </w:rPr>
+            <m:t>N</m:t>
+          </m:r>
+          <m:d>
+            <m:dPr>
+              <m:ctrlPr>
+                <w:rPr>
+                  <w:rFonts w:ascii="Cambria Math" w:eastAsiaTheme="minorEastAsia" w:hAnsi="Cambria Math" w:cs="Times New Roman"/>
+                  <w:i/>
+                  <w:sz w:val="24"/>
+                  <w:szCs w:val="24"/>
+                </w:rPr>
+              </m:ctrlPr>
+            </m:dPr>
+            <m:e>
+              <m:r>
+                <w:rPr>
+                  <w:rFonts w:ascii="Cambria Math" w:eastAsiaTheme="minorEastAsia" w:hAnsi="Cambria Math" w:cs="Times New Roman"/>
+                  <w:sz w:val="24"/>
+                  <w:szCs w:val="24"/>
+                </w:rPr>
+                <m:t>0,2</m:t>
+              </m:r>
+            </m:e>
+          </m:d>
+        </m:oMath>
+      </m:oMathPara>
+    </w:p>
+    <w:p>
+      <w:pPr>
+        <w:jc w:val="both"/>
+        <w:rPr>
+          <w:rFonts w:ascii="Times New Roman" w:eastAsiaTheme="minorEastAsia" w:hAnsi="Times New Roman" w:cs="Times New Roman"/>
+          <w:sz w:val="24"/>
+          <w:szCs w:val="24"/>
+        </w:rPr>
+      </w:pPr>
+      <m:oMathPara>
+        <m:oMath>
+          <m:sSub>
+            <m:sSubPr>
+              <m:ctrlPr>
+                <w:rPr>
+                  <w:rFonts w:ascii="Cambria Math" w:eastAsiaTheme="minorEastAsia" w:hAnsi="Cambria Math" w:cs="Times New Roman"/>
+                  <w:i/>
+                  <w:sz w:val="24"/>
+                  <w:szCs w:val="24"/>
+                </w:rPr>
+              </m:ctrlPr>
+            </m:sSubPr>
+            <m:e>
+              <m:r>
+                <m:rPr>
+                  <m:sty m:val="p"/>
+                </m:rPr>
+                <w:rPr>
+                  <w:rFonts w:ascii="Cambria Math" w:eastAsiaTheme="minorEastAsia" w:hAnsi="Cambria Math" w:cs="Times New Roman"/>
+                  <w:sz w:val="24"/>
+                  <w:szCs w:val="24"/>
+                </w:rPr>
+                <m:t>σ</m:t>
+              </m:r>
+              <m:ctrlPr>
+                <w:rPr>
+                  <w:rFonts w:ascii="Cambria Math" w:eastAsiaTheme="minorEastAsia" w:hAnsi="Cambria Math" w:cs="Times New Roman"/>
+                  <w:sz w:val="24"/>
+                  <w:szCs w:val="24"/>
+                </w:rPr>
+              </m:ctrlPr>
+            </m:e>
+            <m:sub>
+              <m:sSub>
+                <m:sSubPr>
+                  <m:ctrlPr>
+                    <w:rPr>
+                      <w:rFonts w:ascii="Cambria Math" w:eastAsiaTheme="minorEastAsia" w:hAnsi="Cambria Math" w:cs="Times New Roman"/>
+                      <w:i/>
+                      <w:sz w:val="24"/>
+                      <w:szCs w:val="24"/>
+                    </w:rPr>
+                  </m:ctrlPr>
+                </m:sSubPr>
+                <m:e>
+                  <m:r>
+                    <m:rPr>
+                      <m:sty m:val="p"/>
+                    </m:rPr>
+                    <w:rPr>
+                      <w:rFonts w:ascii="Cambria Math" w:eastAsiaTheme="minorEastAsia" w:hAnsi="Cambria Math" w:cs="Times New Roman"/>
+                      <w:sz w:val="24"/>
+                      <w:szCs w:val="24"/>
+                    </w:rPr>
+                    <m:t>β</m:t>
+                  </m:r>
+                </m:e>
+                <m:sub>
+                  <m:r>
+                    <w:rPr>
+                      <w:rFonts w:ascii="Cambria Math" w:eastAsiaTheme="minorEastAsia" w:hAnsi="Cambria Math" w:cs="Times New Roman"/>
+                      <w:sz w:val="24"/>
+                      <w:szCs w:val="24"/>
+                      <w:lang w:val="en-US"/>
+                    </w:rPr>
+                    <m:t>0</m:t>
+                  </m:r>
+                </m:sub>
+              </m:sSub>
+            </m:sub>
+          </m:sSub>
+          <m:r>
+            <w:rPr>
+              <w:rFonts w:ascii="Cambria Math" w:eastAsiaTheme="minorEastAsia" w:hAnsi="Cambria Math" w:cs="Times New Roman"/>
+              <w:sz w:val="24"/>
+              <w:szCs w:val="24"/>
+              <w:lang w:val="en-US"/>
+            </w:rPr>
+            <m:t>, </m:t>
+          </m:r>
+          <m:sSub>
+            <m:sSubPr>
+              <m:ctrlPr>
+                <w:rPr>
+                  <w:rFonts w:ascii="Cambria Math" w:eastAsiaTheme="minorEastAsia" w:hAnsi="Cambria Math" w:cs="Times New Roman"/>
+                  <w:i/>
+                  <w:sz w:val="24"/>
+                  <w:szCs w:val="24"/>
+                </w:rPr>
+              </m:ctrlPr>
+            </m:sSubPr>
+            <m:e>
+              <m:r>
+                <m:rPr>
+                  <m:sty m:val="p"/>
+                </m:rPr>
+                <w:rPr>
+                  <w:rFonts w:ascii="Cambria Math" w:eastAsiaTheme="minorEastAsia" w:hAnsi="Cambria Math" w:cs="Times New Roman"/>
+                  <w:sz w:val="24"/>
+                  <w:szCs w:val="24"/>
+                </w:rPr>
+                <m:t>σ</m:t>
+              </m:r>
+            </m:e>
+            <m:sub>
+              <m:sSub>
+                <m:sSubPr>
+                  <m:ctrlPr>
+                    <w:rPr>
+                      <w:rFonts w:ascii="Cambria Math" w:eastAsiaTheme="minorEastAsia" w:hAnsi="Cambria Math" w:cs="Times New Roman"/>
+                      <w:i/>
+                      <w:sz w:val="24"/>
+                      <w:szCs w:val="24"/>
+                    </w:rPr>
+                  </m:ctrlPr>
+                </m:sSubPr>
+                <m:e>
+                  <m:r>
+                    <m:rPr>
+                      <m:sty m:val="p"/>
+                    </m:rPr>
+                    <w:rPr>
+                      <w:rFonts w:ascii="Cambria Math" w:eastAsiaTheme="minorEastAsia" w:hAnsi="Cambria Math" w:cs="Times New Roman"/>
+                      <w:sz w:val="24"/>
+                      <w:szCs w:val="24"/>
+                    </w:rPr>
+                    <m:t>β</m:t>
+                  </m:r>
+                </m:e>
+                <m:sub>
+                  <m:r>
+                    <w:rPr>
+                      <w:rFonts w:ascii="Cambria Math" w:eastAsiaTheme="minorEastAsia" w:hAnsi="Cambria Math" w:cs="Times New Roman"/>
+                      <w:sz w:val="24"/>
+                      <w:szCs w:val="24"/>
+                      <w:lang w:val="en-US"/>
+                    </w:rPr>
+                    <m:t>1</m:t>
+                  </m:r>
+                </m:sub>
+              </m:sSub>
+            </m:sub>
+          </m:sSub>
+          <m:r>
+            <m:rPr>
+              <m:sty m:val="p"/>
+            </m:rPr>
+            <w:rPr>
+              <w:rFonts w:ascii="Cambria Math" w:eastAsiaTheme="minorEastAsia" w:hAnsi="Cambria Math" w:cs="Times New Roman"/>
+              <w:sz w:val="24"/>
+              <w:szCs w:val="24"/>
+              <w:lang w:val="en-US"/>
+            </w:rPr>
+            <m:t>∼</m:t>
+          </m:r>
+          <m:r>
+            <m:rPr>
+              <m:nor/>
+            </m:rPr>
+            <w:rPr>
+              <w:rFonts w:ascii="Cambria Math" w:eastAsiaTheme="minorEastAsia" w:hAnsi="Cambria Math" w:cs="Times New Roman"/>
+              <w:sz w:val="24"/>
+              <w:szCs w:val="24"/>
+              <w:lang w:val="en-US"/>
+            </w:rPr>
+            <m:t>Exp</m:t>
+          </m:r>
+          <m:d>
+            <m:dPr>
+              <m:ctrlPr>
+                <w:rPr>
+                  <w:rFonts w:ascii="Cambria Math" w:eastAsiaTheme="minorEastAsia" w:hAnsi="Cambria Math" w:cs="Times New Roman"/>
+                  <w:i/>
+                  <w:sz w:val="24"/>
+                  <w:szCs w:val="24"/>
+                </w:rPr>
+              </m:ctrlPr>
+            </m:dPr>
+            <m:e>
+              <m:r>
+                <w:rPr>
+                  <w:rFonts w:ascii="Cambria Math" w:eastAsiaTheme="minorEastAsia" w:hAnsi="Cambria Math" w:cs="Times New Roman"/>
+                  <w:sz w:val="24"/>
+                  <w:szCs w:val="24"/>
+                  <w:lang w:val="en-US"/>
+                </w:rPr>
+                <m:t>1.0</m:t>
+              </m:r>
+            </m:e>
+          </m:d>
+        </m:oMath>
+      </m:oMathPara>
+    </w:p>
+    <w:p>
+      <w:pPr>
+        <w:jc w:val="both"/>
+        <w:rPr>
+          <w:rFonts w:ascii="Times New Roman" w:eastAsiaTheme="minorEastAsia" w:hAnsi="Times New Roman" w:cs="Times New Roman"/>
+          <w:sz w:val="24"/>
+          <w:szCs w:val="24"/>
+        </w:rPr>
+      </w:pPr>
+      <m:oMathPara>
+        <m:oMath>
+          <m:sSub>
+            <m:sSubPr>
+              <m:ctrlPr>
+                <w:rPr>
+                  <w:rFonts w:ascii="Cambria Math" w:eastAsiaTheme="minorEastAsia" w:hAnsi="Cambria Math" w:cs="Times New Roman"/>
+                  <w:i/>
+                  <w:sz w:val="24"/>
+                  <w:szCs w:val="24"/>
+                </w:rPr>
+              </m:ctrlPr>
+            </m:sSubPr>
+            <m:e>
+              <m:r>
+                <m:rPr>
+                  <m:sty m:val="p"/>
+                </m:rPr>
+                <w:rPr>
+                  <w:rFonts w:ascii="Cambria Math" w:eastAsiaTheme="minorEastAsia" w:hAnsi="Cambria Math" w:cs="Times New Roman"/>
+                  <w:sz w:val="24"/>
+                  <w:szCs w:val="24"/>
+                </w:rPr>
+                <m:t>α</m:t>
+              </m:r>
+              <m:ctrlPr>
+                <w:rPr>
+                  <w:rFonts w:ascii="Cambria Math" w:eastAsiaTheme="minorEastAsia" w:hAnsi="Cambria Math" w:cs="Times New Roman"/>
+                  <w:sz w:val="24"/>
+                  <w:szCs w:val="24"/>
+                </w:rPr>
+              </m:ctrlPr>
+            </m:e>
+            <m:sub>
+              <m:r>
+                <w:rPr>
+                  <w:rFonts w:ascii="Cambria Math" w:eastAsiaTheme="minorEastAsia" w:hAnsi="Cambria Math" w:cs="Times New Roman"/>
+                  <w:sz w:val="24"/>
+                  <w:szCs w:val="24"/>
+                </w:rPr>
+                <m:t>i</m:t>
+              </m:r>
+            </m:sub>
+          </m:sSub>
+          <m:r>
+            <m:rPr>
+              <m:sty m:val="p"/>
+            </m:rPr>
+            <w:rPr>
+              <w:rFonts w:ascii="Cambria Math" w:eastAsiaTheme="minorEastAsia" w:hAnsi="Cambria Math" w:cs="Times New Roman"/>
+              <w:sz w:val="24"/>
+              <w:szCs w:val="24"/>
+            </w:rPr>
+            <m:t>∼</m:t>
+          </m:r>
+          <m:r>
+            <m:rPr>
+              <m:scr m:val="script"/>
+            </m:rPr>
+            <w:rPr>
+              <w:rFonts w:ascii="Cambria Math" w:eastAsiaTheme="minorEastAsia" w:hAnsi="Cambria Math" w:cs="Times New Roman"/>
+              <w:sz w:val="24"/>
+              <w:szCs w:val="24"/>
+            </w:rPr>
+            <m:t>N</m:t>
+          </m:r>
+          <m:d>
+            <m:dPr>
+              <m:ctrlPr>
+                <w:rPr>
+                  <w:rFonts w:ascii="Cambria Math" w:eastAsiaTheme="minorEastAsia" w:hAnsi="Cambria Math" w:cs="Times New Roman"/>
+                  <w:i/>
+                  <w:sz w:val="24"/>
+                  <w:szCs w:val="24"/>
+                </w:rPr>
+              </m:ctrlPr>
+            </m:dPr>
+            <m:e>
+              <m:sSub>
+                <m:sSubPr>
+                  <m:ctrlPr>
+                    <w:rPr>
+                      <w:rFonts w:ascii="Cambria Math" w:eastAsiaTheme="minorEastAsia" w:hAnsi="Cambria Math" w:cs="Times New Roman"/>
+                      <w:i/>
+                      <w:sz w:val="24"/>
+                      <w:szCs w:val="24"/>
+                    </w:rPr>
+                  </m:ctrlPr>
+                </m:sSubPr>
+                <m:e>
+                  <m:r>
+                    <m:rPr>
+                      <m:sty m:val="p"/>
+                    </m:rPr>
+                    <w:rPr>
+                      <w:rFonts w:ascii="Cambria Math" w:eastAsiaTheme="minorEastAsia" w:hAnsi="Cambria Math" w:cs="Times New Roman"/>
+                      <w:sz w:val="24"/>
+                      <w:szCs w:val="24"/>
+                    </w:rPr>
+                    <m:t>μ</m:t>
+                  </m:r>
+                </m:e>
+                <m:sub>
+                  <m:r>
+                    <m:rPr>
+                      <m:sty m:val="p"/>
+                    </m:rPr>
+                    <w:rPr>
+                      <w:rFonts w:ascii="Cambria Math" w:eastAsiaTheme="minorEastAsia" w:hAnsi="Cambria Math" w:cs="Times New Roman"/>
+                      <w:sz w:val="24"/>
+                      <w:szCs w:val="24"/>
+                    </w:rPr>
+                    <m:t>α</m:t>
+                  </m:r>
+                </m:sub>
+              </m:sSub>
+              <m:r>
+                <w:rPr>
+                  <w:rFonts w:ascii="Cambria Math" w:eastAsiaTheme="minorEastAsia" w:hAnsi="Cambria Math" w:cs="Times New Roman"/>
+                  <w:sz w:val="24"/>
+                  <w:szCs w:val="24"/>
+                </w:rPr>
+                <m:t>, </m:t>
+              </m:r>
+              <m:sSub>
+                <m:sSubPr>
+                  <m:ctrlPr>
+                    <w:rPr>
+                      <w:rFonts w:ascii="Cambria Math" w:eastAsiaTheme="minorEastAsia" w:hAnsi="Cambria Math" w:cs="Times New Roman"/>
+                      <w:i/>
+                      <w:sz w:val="24"/>
+                      <w:szCs w:val="24"/>
+                    </w:rPr>
+                  </m:ctrlPr>
+                </m:sSubPr>
+                <m:e>
+                  <m:r>
+                    <m:rPr>
+                      <m:sty m:val="p"/>
+                    </m:rPr>
+                    <w:rPr>
+                      <w:rFonts w:ascii="Cambria Math" w:eastAsiaTheme="minorEastAsia" w:hAnsi="Cambria Math" w:cs="Times New Roman"/>
+                      <w:sz w:val="24"/>
+                      <w:szCs w:val="24"/>
+                    </w:rPr>
+                    <m:t>σ</m:t>
+                  </m:r>
+                </m:e>
+                <m:sub>
+                  <m:r>
+                    <m:rPr>
+                      <m:sty m:val="p"/>
+                    </m:rPr>
+                    <w:rPr>
+                      <w:rFonts w:ascii="Cambria Math" w:eastAsiaTheme="minorEastAsia" w:hAnsi="Cambria Math" w:cs="Times New Roman"/>
+                      <w:sz w:val="24"/>
+                      <w:szCs w:val="24"/>
+                    </w:rPr>
+                    <m:t>α</m:t>
+                  </m:r>
+                </m:sub>
+              </m:sSub>
+            </m:e>
+          </m:d>
+        </m:oMath>
+      </m:oMathPara>
+    </w:p>
+    <w:p>
+      <w:pPr>
+        <w:jc w:val="both"/>
+        <w:rPr>
+          <w:rFonts w:ascii="Times New Roman" w:eastAsiaTheme="minorEastAsia" w:hAnsi="Times New Roman" w:cs="Times New Roman"/>
+          <w:sz w:val="24"/>
+          <w:szCs w:val="24"/>
+        </w:rPr>
+      </w:pPr>
+      <m:oMathPara>
+        <m:oMath>
+          <m:sSub>
+            <m:sSubPr>
+              <m:ctrlPr>
+                <w:rPr>
+                  <w:rFonts w:ascii="Cambria Math" w:eastAsiaTheme="minorEastAsia" w:hAnsi="Cambria Math" w:cs="Times New Roman"/>
+                  <w:i/>
+                  <w:sz w:val="24"/>
+                  <w:szCs w:val="24"/>
+                </w:rPr>
+              </m:ctrlPr>
+            </m:sSubPr>
+            <m:e>
+              <m:r>
+                <m:rPr>
+                  <m:sty m:val="p"/>
+                </m:rPr>
+                <w:rPr>
+                  <w:rFonts w:ascii="Cambria Math" w:eastAsiaTheme="minorEastAsia" w:hAnsi="Cambria Math" w:cs="Times New Roman"/>
+                  <w:sz w:val="24"/>
+                  <w:szCs w:val="24"/>
+                </w:rPr>
+                <m:t>β</m:t>
+              </m:r>
+              <m:ctrlPr>
+                <w:rPr>
+                  <w:rFonts w:ascii="Cambria Math" w:eastAsiaTheme="minorEastAsia" w:hAnsi="Cambria Math" w:cs="Times New Roman"/>
+                  <w:sz w:val="24"/>
+                  <w:szCs w:val="24"/>
+                </w:rPr>
+              </m:ctrlPr>
+            </m:e>
+            <m:sub>
+              <m:r>
+                <w:rPr>
+                  <w:rFonts w:ascii="Cambria Math" w:eastAsiaTheme="minorEastAsia" w:hAnsi="Cambria Math" w:cs="Times New Roman"/>
+                  <w:sz w:val="24"/>
+                  <w:szCs w:val="24"/>
+                </w:rPr>
+                <m:t>0i</m:t>
+              </m:r>
+            </m:sub>
+          </m:sSub>
+          <m:r>
+            <m:rPr>
+              <m:sty m:val="p"/>
+            </m:rPr>
+            <w:rPr>
+              <w:rFonts w:ascii="Cambria Math" w:eastAsiaTheme="minorEastAsia" w:hAnsi="Cambria Math" w:cs="Times New Roman"/>
+              <w:sz w:val="24"/>
+              <w:szCs w:val="24"/>
+            </w:rPr>
+            <m:t>∼</m:t>
+          </m:r>
+          <m:r>
+            <m:rPr>
+              <m:scr m:val="script"/>
+            </m:rPr>
+            <w:rPr>
+              <w:rFonts w:ascii="Cambria Math" w:eastAsiaTheme="minorEastAsia" w:hAnsi="Cambria Math" w:cs="Times New Roman"/>
+              <w:sz w:val="24"/>
+              <w:szCs w:val="24"/>
+            </w:rPr>
+            <m:t>N</m:t>
+          </m:r>
+          <m:d>
+            <m:dPr>
+              <m:ctrlPr>
+                <w:rPr>
+                  <w:rFonts w:ascii="Cambria Math" w:eastAsiaTheme="minorEastAsia" w:hAnsi="Cambria Math" w:cs="Times New Roman"/>
+                  <w:i/>
+                  <w:sz w:val="24"/>
+                  <w:szCs w:val="24"/>
+                </w:rPr>
+              </m:ctrlPr>
+            </m:dPr>
+            <m:e>
+              <m:sSub>
+                <m:sSubPr>
+                  <m:ctrlPr>
+                    <w:rPr>
+                      <w:rFonts w:ascii="Cambria Math" w:eastAsiaTheme="minorEastAsia" w:hAnsi="Cambria Math" w:cs="Times New Roman"/>
+                      <w:i/>
+                      <w:sz w:val="24"/>
+                      <w:szCs w:val="24"/>
+                    </w:rPr>
+                  </m:ctrlPr>
+                </m:sSubPr>
+                <m:e>
+                  <m:r>
+                    <m:rPr>
+                      <m:sty m:val="p"/>
+                    </m:rPr>
+                    <w:rPr>
+                      <w:rFonts w:ascii="Cambria Math" w:eastAsiaTheme="minorEastAsia" w:hAnsi="Cambria Math" w:cs="Times New Roman"/>
+                      <w:sz w:val="24"/>
+                      <w:szCs w:val="24"/>
+                    </w:rPr>
+                    <m:t>μ</m:t>
+                  </m:r>
+                </m:e>
+                <m:sub>
+                  <m:sSub>
+                    <m:sSubPr>
+                      <m:ctrlPr>
+                        <w:rPr>
+                          <w:rFonts w:ascii="Cambria Math" w:eastAsiaTheme="minorEastAsia" w:hAnsi="Cambria Math" w:cs="Times New Roman"/>
+                          <w:i/>
+                          <w:sz w:val="24"/>
+                          <w:szCs w:val="24"/>
+                        </w:rPr>
+                      </m:ctrlPr>
+                    </m:sSubPr>
+                    <m:e>
+                      <m:r>
+                        <m:rPr>
+                          <m:sty m:val="p"/>
+                        </m:rPr>
+                        <w:rPr>
+                          <w:rFonts w:ascii="Cambria Math" w:eastAsiaTheme="minorEastAsia" w:hAnsi="Cambria Math" w:cs="Times New Roman"/>
+                          <w:sz w:val="24"/>
+                          <w:szCs w:val="24"/>
+                        </w:rPr>
+                        <m:t>β</m:t>
+                      </m:r>
+                    </m:e>
+                    <m:sub>
+                      <m:r>
+                        <w:rPr>
+                          <w:rFonts w:ascii="Cambria Math" w:eastAsiaTheme="minorEastAsia" w:hAnsi="Cambria Math" w:cs="Times New Roman"/>
+                          <w:sz w:val="24"/>
+                          <w:szCs w:val="24"/>
+                        </w:rPr>
+                        <m:t>0</m:t>
+                      </m:r>
+                    </m:sub>
+                  </m:sSub>
+                </m:sub>
+              </m:sSub>
+              <m:r>
+                <w:rPr>
+                  <w:rFonts w:ascii="Cambria Math" w:eastAsiaTheme="minorEastAsia" w:hAnsi="Cambria Math" w:cs="Times New Roman"/>
+                  <w:sz w:val="24"/>
+                  <w:szCs w:val="24"/>
+                </w:rPr>
+                <m:t>, </m:t>
+              </m:r>
+              <m:sSub>
+                <m:sSubPr>
+                  <m:ctrlPr>
+                    <w:rPr>
+                      <w:rFonts w:ascii="Cambria Math" w:eastAsiaTheme="minorEastAsia" w:hAnsi="Cambria Math" w:cs="Times New Roman"/>
+                      <w:i/>
+                      <w:sz w:val="24"/>
+                      <w:szCs w:val="24"/>
+                    </w:rPr>
+                  </m:ctrlPr>
+                </m:sSubPr>
+                <m:e>
+                  <m:r>
+                    <m:rPr>
+                      <m:sty m:val="p"/>
+                    </m:rPr>
+                    <w:rPr>
+                      <w:rFonts w:ascii="Cambria Math" w:eastAsiaTheme="minorEastAsia" w:hAnsi="Cambria Math" w:cs="Times New Roman"/>
+                      <w:sz w:val="24"/>
+                      <w:szCs w:val="24"/>
+                    </w:rPr>
+                    <m:t>σ</m:t>
+                  </m:r>
+                </m:e>
+                <m:sub>
+                  <m:sSub>
+                    <m:sSubPr>
+                      <m:ctrlPr>
+                        <w:rPr>
+                          <w:rFonts w:ascii="Cambria Math" w:eastAsiaTheme="minorEastAsia" w:hAnsi="Cambria Math" w:cs="Times New Roman"/>
+                          <w:i/>
+                          <w:sz w:val="24"/>
+                          <w:szCs w:val="24"/>
+                        </w:rPr>
+                      </m:ctrlPr>
+                    </m:sSubPr>
+                    <m:e>
+                      <m:r>
+                        <m:rPr>
+                          <m:sty m:val="p"/>
+                        </m:rPr>
+                        <w:rPr>
+                          <w:rFonts w:ascii="Cambria Math" w:eastAsiaTheme="minorEastAsia" w:hAnsi="Cambria Math" w:cs="Times New Roman"/>
+                          <w:sz w:val="24"/>
+                          <w:szCs w:val="24"/>
+                        </w:rPr>
+                        <m:t>β</m:t>
+                      </m:r>
+                    </m:e>
+                    <m:sub>
+                      <m:r>
+                        <w:rPr>
+                          <w:rFonts w:ascii="Cambria Math" w:eastAsiaTheme="minorEastAsia" w:hAnsi="Cambria Math" w:cs="Times New Roman"/>
+                          <w:sz w:val="24"/>
+                          <w:szCs w:val="24"/>
+                        </w:rPr>
+                        <m:t>0</m:t>
+                      </m:r>
+                    </m:sub>
+                  </m:sSub>
+                </m:sub>
+              </m:sSub>
+            </m:e>
+          </m:d>
+        </m:oMath>
+      </m:oMathPara>
+    </w:p>
+    <w:p>
+      <w:pPr>
+        <w:jc w:val="both"/>
+        <w:rPr>
+          <w:rFonts w:ascii="Times New Roman" w:eastAsiaTheme="minorEastAsia" w:hAnsi="Times New Roman" w:cs="Times New Roman"/>
+          <w:sz w:val="24"/>
+          <w:szCs w:val="24"/>
+        </w:rPr>
+      </w:pPr>
+      <m:oMathPara>
+        <m:oMath>
+          <m:sSub>
+            <m:sSubPr>
+              <m:ctrlPr>
+                <w:rPr>
+                  <w:rFonts w:ascii="Cambria Math" w:eastAsiaTheme="minorEastAsia" w:hAnsi="Cambria Math" w:cs="Times New Roman"/>
+                  <w:i/>
+                  <w:sz w:val="24"/>
+                  <w:szCs w:val="24"/>
+                </w:rPr>
+              </m:ctrlPr>
+            </m:sSubPr>
+            <m:e>
+              <m:r>
+                <m:rPr>
+                  <m:sty m:val="p"/>
+                </m:rPr>
+                <w:rPr>
+                  <w:rFonts w:ascii="Cambria Math" w:eastAsiaTheme="minorEastAsia" w:hAnsi="Cambria Math" w:cs="Times New Roman"/>
+                  <w:sz w:val="24"/>
+                  <w:szCs w:val="24"/>
+                </w:rPr>
+                <m:t>β</m:t>
+              </m:r>
+              <m:ctrlPr>
+                <w:rPr>
+                  <w:rFonts w:ascii="Cambria Math" w:eastAsiaTheme="minorEastAsia" w:hAnsi="Cambria Math" w:cs="Times New Roman"/>
+                  <w:sz w:val="24"/>
+                  <w:szCs w:val="24"/>
+                </w:rPr>
+              </m:ctrlPr>
+            </m:e>
+            <m:sub>
+              <m:r>
+                <w:rPr>
+                  <w:rFonts w:ascii="Cambria Math" w:eastAsiaTheme="minorEastAsia" w:hAnsi="Cambria Math" w:cs="Times New Roman"/>
+                  <w:sz w:val="24"/>
+                  <w:szCs w:val="24"/>
+                </w:rPr>
+                <m:t>1i</m:t>
+              </m:r>
+            </m:sub>
+          </m:sSub>
+          <m:r>
+            <m:rPr>
+              <m:sty m:val="p"/>
+            </m:rPr>
+            <w:rPr>
+              <w:rFonts w:ascii="Cambria Math" w:eastAsiaTheme="minorEastAsia" w:hAnsi="Cambria Math" w:cs="Times New Roman"/>
+              <w:sz w:val="24"/>
+              <w:szCs w:val="24"/>
+            </w:rPr>
+            <m:t>∼</m:t>
+          </m:r>
+          <m:r>
+            <m:rPr>
+              <m:scr m:val="script"/>
+            </m:rPr>
+            <w:rPr>
+              <w:rFonts w:ascii="Cambria Math" w:eastAsiaTheme="minorEastAsia" w:hAnsi="Cambria Math" w:cs="Times New Roman"/>
+              <w:sz w:val="24"/>
+              <w:szCs w:val="24"/>
+            </w:rPr>
+            <m:t>N</m:t>
+          </m:r>
+          <m:d>
+            <m:dPr>
+              <m:ctrlPr>
+                <w:rPr>
+                  <w:rFonts w:ascii="Cambria Math" w:eastAsiaTheme="minorEastAsia" w:hAnsi="Cambria Math" w:cs="Times New Roman"/>
+                  <w:i/>
+                  <w:sz w:val="24"/>
+                  <w:szCs w:val="24"/>
+                </w:rPr>
+              </m:ctrlPr>
+            </m:dPr>
+            <m:e>
+              <m:sSub>
+                <m:sSubPr>
+                  <m:ctrlPr>
+                    <w:rPr>
+                      <w:rFonts w:ascii="Cambria Math" w:eastAsiaTheme="minorEastAsia" w:hAnsi="Cambria Math" w:cs="Times New Roman"/>
+                      <w:i/>
+                      <w:sz w:val="24"/>
+                      <w:szCs w:val="24"/>
+                    </w:rPr>
+                  </m:ctrlPr>
+                </m:sSubPr>
+                <m:e>
+                  <m:r>
+                    <m:rPr>
+                      <m:sty m:val="p"/>
+                    </m:rPr>
+                    <w:rPr>
+                      <w:rFonts w:ascii="Cambria Math" w:eastAsiaTheme="minorEastAsia" w:hAnsi="Cambria Math" w:cs="Times New Roman"/>
+                      <w:sz w:val="24"/>
+                      <w:szCs w:val="24"/>
+                    </w:rPr>
+                    <m:t>μ</m:t>
+                  </m:r>
+                </m:e>
+                <m:sub>
+                  <m:sSub>
+                    <m:sSubPr>
+                      <m:ctrlPr>
+                        <w:rPr>
+                          <w:rFonts w:ascii="Cambria Math" w:eastAsiaTheme="minorEastAsia" w:hAnsi="Cambria Math" w:cs="Times New Roman"/>
+                          <w:i/>
+                          <w:sz w:val="24"/>
+                          <w:szCs w:val="24"/>
+                        </w:rPr>
+                      </m:ctrlPr>
+                    </m:sSubPr>
+                    <m:e>
+                      <m:r>
+                        <m:rPr>
+                          <m:sty m:val="p"/>
+                        </m:rPr>
+                        <w:rPr>
+                          <w:rFonts w:ascii="Cambria Math" w:eastAsiaTheme="minorEastAsia" w:hAnsi="Cambria Math" w:cs="Times New Roman"/>
+                          <w:sz w:val="24"/>
+                          <w:szCs w:val="24"/>
+                        </w:rPr>
+                        <m:t>β</m:t>
+                      </m:r>
+                    </m:e>
+                    <m:sub>
+                      <m:r>
+                        <w:rPr>
+                          <w:rFonts w:ascii="Cambria Math" w:eastAsiaTheme="minorEastAsia" w:hAnsi="Cambria Math" w:cs="Times New Roman"/>
+                          <w:sz w:val="24"/>
+                          <w:szCs w:val="24"/>
+                        </w:rPr>
+                        <m:t>1</m:t>
+                      </m:r>
+                    </m:sub>
+                  </m:sSub>
+                </m:sub>
+              </m:sSub>
+              <m:r>
+                <w:rPr>
+                  <w:rFonts w:ascii="Cambria Math" w:eastAsiaTheme="minorEastAsia" w:hAnsi="Cambria Math" w:cs="Times New Roman"/>
+                  <w:sz w:val="24"/>
+                  <w:szCs w:val="24"/>
+                </w:rPr>
+                <m:t>, </m:t>
+              </m:r>
+              <m:sSub>
+                <m:sSubPr>
+                  <m:ctrlPr>
+                    <w:rPr>
+                      <w:rFonts w:ascii="Cambria Math" w:eastAsiaTheme="minorEastAsia" w:hAnsi="Cambria Math" w:cs="Times New Roman"/>
+                      <w:i/>
+                      <w:sz w:val="24"/>
+                      <w:szCs w:val="24"/>
+                    </w:rPr>
+                  </m:ctrlPr>
+                </m:sSubPr>
+                <m:e>
+                  <m:r>
+                    <m:rPr>
+                      <m:sty m:val="p"/>
+                    </m:rPr>
+                    <w:rPr>
+                      <w:rFonts w:ascii="Cambria Math" w:eastAsiaTheme="minorEastAsia" w:hAnsi="Cambria Math" w:cs="Times New Roman"/>
+                      <w:sz w:val="24"/>
+                      <w:szCs w:val="24"/>
+                    </w:rPr>
+                    <m:t>σ</m:t>
+                  </m:r>
+                </m:e>
+                <m:sub>
+                  <m:sSub>
+                    <m:sSubPr>
+                      <m:ctrlPr>
+                        <w:rPr>
+                          <w:rFonts w:ascii="Cambria Math" w:eastAsiaTheme="minorEastAsia" w:hAnsi="Cambria Math" w:cs="Times New Roman"/>
+                          <w:i/>
+                          <w:sz w:val="24"/>
+                          <w:szCs w:val="24"/>
+                        </w:rPr>
+                      </m:ctrlPr>
+                    </m:sSubPr>
+                    <m:e>
+                      <m:r>
+                        <m:rPr>
+                          <m:sty m:val="p"/>
+                        </m:rPr>
+                        <w:rPr>
+                          <w:rFonts w:ascii="Cambria Math" w:eastAsiaTheme="minorEastAsia" w:hAnsi="Cambria Math" w:cs="Times New Roman"/>
+                          <w:sz w:val="24"/>
+                          <w:szCs w:val="24"/>
+                        </w:rPr>
+                        <m:t>β</m:t>
+                      </m:r>
+                    </m:e>
+                    <m:sub>
+                      <m:r>
+                        <w:rPr>
+                          <w:rFonts w:ascii="Cambria Math" w:eastAsiaTheme="minorEastAsia" w:hAnsi="Cambria Math" w:cs="Times New Roman"/>
+                          <w:sz w:val="24"/>
+                          <w:szCs w:val="24"/>
+                        </w:rPr>
+                        <m:t>1</m:t>
+                      </m:r>
+                    </m:sub>
+                  </m:sSub>
+                </m:sub>
+              </m:sSub>
+            </m:e>
+          </m:d>
+        </m:oMath>
+      </m:oMathPara>
+    </w:p>
+    <w:p>
+      <w:pPr>
+        <w:jc w:val="both"/>
+        <w:rPr>
+          <w:rFonts w:ascii="Times New Roman" w:eastAsiaTheme="minorEastAsia" w:hAnsi="Times New Roman" w:cs="Times New Roman"/>
+          <w:sz w:val="24"/>
+          <w:szCs w:val="24"/>
+        </w:rPr>
+      </w:pPr>
+      <m:oMathPara>
+        <m:oMath>
+          <m:sSub>
+            <m:sSubPr>
+              <m:ctrlPr>
+                <w:rPr>
+                  <w:rFonts w:ascii="Cambria Math" w:eastAsiaTheme="minorEastAsia" w:hAnsi="Cambria Math" w:cs="Times New Roman"/>
+                  <w:i/>
+                  <w:sz w:val="24"/>
+                  <w:szCs w:val="24"/>
+                </w:rPr>
+              </m:ctrlPr>
+            </m:sSubPr>
+            <m:e>
+              <m:r>
+                <m:rPr>
+                  <m:sty m:val="p"/>
+                </m:rPr>
+                <w:rPr>
+                  <w:rFonts w:ascii="Cambria Math" w:eastAsiaTheme="minorEastAsia" w:hAnsi="Cambria Math" w:cs="Times New Roman"/>
+                  <w:sz w:val="24"/>
+                  <w:szCs w:val="24"/>
+                </w:rPr>
+                <m:t>σ</m:t>
+              </m:r>
+              <m:ctrlPr>
+                <w:rPr>
+                  <w:rFonts w:ascii="Cambria Math" w:eastAsiaTheme="minorEastAsia" w:hAnsi="Cambria Math" w:cs="Times New Roman"/>
+                  <w:sz w:val="24"/>
+                  <w:szCs w:val="24"/>
+                </w:rPr>
+              </m:ctrlPr>
+            </m:e>
+            <m:sub>
+              <m:r>
+                <m:rPr>
+                  <m:sty m:val="p"/>
+                </m:rPr>
+                <w:rPr>
+                  <w:rFonts w:ascii="Cambria Math" w:eastAsiaTheme="minorEastAsia" w:hAnsi="Cambria Math" w:cs="Times New Roman"/>
+                  <w:sz w:val="24"/>
+                  <w:szCs w:val="24"/>
+                </w:rPr>
+                <m:t>α</m:t>
+              </m:r>
+              <m:r>
+                <w:rPr>
+                  <w:rFonts w:ascii="Cambria Math" w:eastAsiaTheme="minorEastAsia" w:hAnsi="Cambria Math" w:cs="Times New Roman"/>
+                  <w:sz w:val="24"/>
+                  <w:szCs w:val="24"/>
+                </w:rPr>
+                <m:t>,i</m:t>
+              </m:r>
+            </m:sub>
+          </m:sSub>
+          <m:r>
+            <m:rPr>
+              <m:sty m:val="p"/>
+            </m:rPr>
+            <w:rPr>
+              <w:rFonts w:ascii="Cambria Math" w:eastAsiaTheme="minorEastAsia" w:hAnsi="Cambria Math" w:cs="Times New Roman"/>
+              <w:sz w:val="24"/>
+              <w:szCs w:val="24"/>
+            </w:rPr>
+            <m:t>∼</m:t>
+          </m:r>
+          <m:r>
+            <m:rPr>
+              <m:scr m:val="script"/>
+            </m:rPr>
+            <w:rPr>
+              <w:rFonts w:ascii="Cambria Math" w:eastAsiaTheme="minorEastAsia" w:hAnsi="Cambria Math" w:cs="Times New Roman"/>
+              <w:sz w:val="24"/>
+              <w:szCs w:val="24"/>
+            </w:rPr>
+            <m:t>N</m:t>
+          </m:r>
+          <m:d>
+            <m:dPr>
+              <m:ctrlPr>
+                <w:rPr>
+                  <w:rFonts w:ascii="Cambria Math" w:eastAsiaTheme="minorEastAsia" w:hAnsi="Cambria Math" w:cs="Times New Roman"/>
+                  <w:i/>
+                  <w:sz w:val="24"/>
+                  <w:szCs w:val="24"/>
+                </w:rPr>
+              </m:ctrlPr>
+            </m:dPr>
+            <m:e>
+              <m:r>
+                <w:rPr>
+                  <w:rFonts w:ascii="Cambria Math" w:eastAsiaTheme="minorEastAsia" w:hAnsi="Cambria Math" w:cs="Times New Roman"/>
+                  <w:sz w:val="24"/>
+                  <w:szCs w:val="24"/>
+                </w:rPr>
+                <m:t>0,1</m:t>
+              </m:r>
+            </m:e>
+          </m:d>
+        </m:oMath>
+      </m:oMathPara>
+    </w:p>
+    <w:p>
+      <w:pPr>
+        <w:jc w:val="both"/>
+        <w:rPr>
+          <w:rFonts w:ascii="Times New Roman" w:eastAsiaTheme="minorEastAsia" w:hAnsi="Times New Roman" w:cs="Times New Roman"/>
+          <w:sz w:val="24"/>
+          <w:szCs w:val="24"/>
+        </w:rPr>
+      </w:pPr>
+      <m:oMathPara>
+        <m:oMath>
+          <m:sSub>
+            <m:sSubPr>
+              <m:ctrlPr>
+                <w:rPr>
+                  <w:rFonts w:ascii="Cambria Math" w:eastAsiaTheme="minorEastAsia" w:hAnsi="Cambria Math" w:cs="Times New Roman"/>
+                  <w:i/>
+                  <w:sz w:val="24"/>
+                  <w:szCs w:val="24"/>
+                </w:rPr>
+              </m:ctrlPr>
+            </m:sSubPr>
+            <m:e>
+              <m:r>
+                <m:rPr>
+                  <m:sty m:val="p"/>
+                </m:rPr>
+                <w:rPr>
+                  <w:rFonts w:ascii="Cambria Math" w:eastAsiaTheme="minorEastAsia" w:hAnsi="Cambria Math" w:cs="Times New Roman"/>
+                  <w:sz w:val="24"/>
+                  <w:szCs w:val="24"/>
+                </w:rPr>
+                <m:t>σ</m:t>
+              </m:r>
+              <m:ctrlPr>
+                <w:rPr>
+                  <w:rFonts w:ascii="Cambria Math" w:eastAsiaTheme="minorEastAsia" w:hAnsi="Cambria Math" w:cs="Times New Roman"/>
+                  <w:sz w:val="24"/>
+                  <w:szCs w:val="24"/>
+                </w:rPr>
+              </m:ctrlPr>
+            </m:e>
+            <m:sub>
+              <m:r>
+                <m:rPr>
+                  <m:sty m:val="p"/>
+                </m:rPr>
+                <w:rPr>
+                  <w:rFonts w:ascii="Cambria Math" w:eastAsiaTheme="minorEastAsia" w:hAnsi="Cambria Math" w:cs="Times New Roman"/>
+                  <w:sz w:val="24"/>
+                  <w:szCs w:val="24"/>
+                </w:rPr>
+                <m:t>β</m:t>
+              </m:r>
+              <m:r>
+                <w:rPr>
+                  <w:rFonts w:ascii="Cambria Math" w:eastAsiaTheme="minorEastAsia" w:hAnsi="Cambria Math" w:cs="Times New Roman"/>
+                  <w:sz w:val="24"/>
+                  <w:szCs w:val="24"/>
+                </w:rPr>
+                <m:t>,i</m:t>
+              </m:r>
+            </m:sub>
+          </m:sSub>
+          <m:r>
+            <m:rPr>
+              <m:sty m:val="p"/>
+            </m:rPr>
+            <w:rPr>
+              <w:rFonts w:ascii="Cambria Math" w:eastAsiaTheme="minorEastAsia" w:hAnsi="Cambria Math" w:cs="Times New Roman"/>
+              <w:sz w:val="24"/>
+              <w:szCs w:val="24"/>
+            </w:rPr>
+            <m:t>∼</m:t>
+          </m:r>
+          <m:r>
+            <m:rPr>
+              <m:scr m:val="script"/>
+            </m:rPr>
+            <w:rPr>
+              <w:rFonts w:ascii="Cambria Math" w:eastAsiaTheme="minorEastAsia" w:hAnsi="Cambria Math" w:cs="Times New Roman"/>
+              <w:sz w:val="24"/>
+              <w:szCs w:val="24"/>
+            </w:rPr>
+            <m:t>N</m:t>
+          </m:r>
+          <m:d>
+            <m:dPr>
+              <m:ctrlPr>
+                <w:rPr>
+                  <w:rFonts w:ascii="Cambria Math" w:eastAsiaTheme="minorEastAsia" w:hAnsi="Cambria Math" w:cs="Times New Roman"/>
+                  <w:i/>
+                  <w:sz w:val="24"/>
+                  <w:szCs w:val="24"/>
+                </w:rPr>
+              </m:ctrlPr>
+            </m:dPr>
+            <m:e>
+              <m:r>
+                <w:rPr>
+                  <w:rFonts w:ascii="Cambria Math" w:eastAsiaTheme="minorEastAsia" w:hAnsi="Cambria Math" w:cs="Times New Roman"/>
+                  <w:sz w:val="24"/>
+                  <w:szCs w:val="24"/>
+                </w:rPr>
+                <m:t>0,1</m:t>
+              </m:r>
+            </m:e>
+          </m:d>
+        </m:oMath>
+      </m:oMathPara>
+    </w:p>
+    <w:p>
+      <w:pPr>
+        <w:jc w:val="both"/>
+        <w:rPr>
+          <w:rFonts w:ascii="Times New Roman" w:eastAsiaTheme="minorEastAsia" w:hAnsi="Times New Roman" w:cs="Times New Roman"/>
+          <w:sz w:val="24"/>
+          <w:szCs w:val="24"/>
+        </w:rPr>
+      </w:pPr>
+      <m:oMathPara>
+        <m:oMath>
+          <m:sSub>
+            <m:sSubPr>
+              <m:ctrlPr>
+                <w:rPr>
+                  <w:rFonts w:ascii="Cambria Math" w:eastAsiaTheme="minorEastAsia" w:hAnsi="Cambria Math" w:cs="Times New Roman"/>
+                  <w:i/>
+                  <w:sz w:val="24"/>
+                  <w:szCs w:val="24"/>
+                </w:rPr>
+              </m:ctrlPr>
+            </m:sSubPr>
+            <m:e>
+              <m:r>
+                <m:rPr>
+                  <m:sty m:val="p"/>
+                </m:rPr>
+                <w:rPr>
+                  <w:rFonts w:ascii="Cambria Math" w:eastAsiaTheme="minorEastAsia" w:hAnsi="Cambria Math" w:cs="Times New Roman"/>
+                  <w:sz w:val="24"/>
+                  <w:szCs w:val="24"/>
+                </w:rPr>
+                <m:t>μ</m:t>
+              </m:r>
+              <m:ctrlPr>
+                <w:rPr>
+                  <w:rFonts w:ascii="Cambria Math" w:eastAsiaTheme="minorEastAsia" w:hAnsi="Cambria Math" w:cs="Times New Roman"/>
+                  <w:sz w:val="24"/>
+                  <w:szCs w:val="24"/>
+                </w:rPr>
+              </m:ctrlPr>
+            </m:e>
+            <m:sub>
+              <m:r>
+                <w:rPr>
+                  <w:rFonts w:ascii="Cambria Math" w:eastAsiaTheme="minorEastAsia" w:hAnsi="Cambria Math" w:cs="Times New Roman"/>
+                  <w:sz w:val="24"/>
+                  <w:szCs w:val="24"/>
+                </w:rPr>
+                <m:t>ij</m:t>
+              </m:r>
+            </m:sub>
+          </m:sSub>
+          <m:r>
+            <w:rPr>
+              <w:rFonts w:ascii="Cambria Math" w:eastAsiaTheme="minorEastAsia" w:hAnsi="Cambria Math" w:cs="Times New Roman"/>
+              <w:sz w:val="24"/>
+              <w:szCs w:val="24"/>
+            </w:rPr>
+            <m:t>=</m:t>
+          </m:r>
+          <m:sSub>
+            <m:sSubPr>
+              <m:ctrlPr>
+                <w:rPr>
+                  <w:rFonts w:ascii="Cambria Math" w:eastAsiaTheme="minorEastAsia" w:hAnsi="Cambria Math" w:cs="Times New Roman"/>
+                  <w:i/>
+                  <w:sz w:val="24"/>
+                  <w:szCs w:val="24"/>
+                </w:rPr>
+              </m:ctrlPr>
+            </m:sSubPr>
+            <m:e>
+              <m:r>
+                <m:rPr>
+                  <m:sty m:val="p"/>
+                </m:rPr>
+                <w:rPr>
+                  <w:rFonts w:ascii="Cambria Math" w:eastAsiaTheme="minorEastAsia" w:hAnsi="Cambria Math" w:cs="Times New Roman"/>
+                  <w:sz w:val="24"/>
+                  <w:szCs w:val="24"/>
+                </w:rPr>
+                <m:t>α</m:t>
+              </m:r>
+            </m:e>
+            <m:sub>
+              <m:r>
+                <w:rPr>
+                  <w:rFonts w:ascii="Cambria Math" w:eastAsiaTheme="minorEastAsia" w:hAnsi="Cambria Math" w:cs="Times New Roman"/>
+                  <w:sz w:val="24"/>
+                  <w:szCs w:val="24"/>
+                </w:rPr>
+                <m:t>i</m:t>
+              </m:r>
+            </m:sub>
+          </m:sSub>
+          <m:r>
+            <w:rPr>
+              <w:rFonts w:ascii="Cambria Math" w:eastAsiaTheme="minorEastAsia" w:hAnsi="Cambria Math" w:cs="Times New Roman"/>
+              <w:sz w:val="24"/>
+              <w:szCs w:val="24"/>
+            </w:rPr>
+            <m:t>+</m:t>
+          </m:r>
+          <m:sSub>
+            <m:sSubPr>
+              <m:ctrlPr>
+                <w:rPr>
+                  <w:rFonts w:ascii="Cambria Math" w:eastAsiaTheme="minorEastAsia" w:hAnsi="Cambria Math" w:cs="Times New Roman"/>
+                  <w:i/>
+                  <w:sz w:val="24"/>
+                  <w:szCs w:val="24"/>
+                </w:rPr>
+              </m:ctrlPr>
+            </m:sSubPr>
+            <m:e>
+              <m:r>
+                <m:rPr>
+                  <m:sty m:val="p"/>
+                </m:rPr>
+                <w:rPr>
+                  <w:rFonts w:ascii="Cambria Math" w:eastAsiaTheme="minorEastAsia" w:hAnsi="Cambria Math" w:cs="Times New Roman"/>
+                  <w:sz w:val="24"/>
+                  <w:szCs w:val="24"/>
+                </w:rPr>
+                <m:t>β</m:t>
+              </m:r>
+            </m:e>
+            <m:sub>
+              <m:r>
+                <w:rPr>
+                  <w:rFonts w:ascii="Cambria Math" w:eastAsiaTheme="minorEastAsia" w:hAnsi="Cambria Math" w:cs="Times New Roman"/>
+                  <w:sz w:val="24"/>
+                  <w:szCs w:val="24"/>
+                </w:rPr>
+                <m:t>0i</m:t>
+              </m:r>
+            </m:sub>
+          </m:sSub>
+          <m:r>
+            <m:rPr>
+              <m:sty m:val="p"/>
+            </m:rPr>
+            <w:rPr>
+              <w:rFonts w:ascii="Cambria Math" w:eastAsiaTheme="minorEastAsia" w:hAnsi="Cambria Math" w:cs="Times New Roman"/>
+              <w:sz w:val="24"/>
+              <w:szCs w:val="24"/>
+            </w:rPr>
+            <m:t>⋅</m:t>
+          </m:r>
+          <m:r>
+            <w:rPr>
+              <w:rFonts w:ascii="Cambria Math" w:eastAsiaTheme="minorEastAsia" w:hAnsi="Cambria Math" w:cs="Times New Roman"/>
+              <w:sz w:val="24"/>
+              <w:szCs w:val="24"/>
+            </w:rPr>
+            <m:t>Niski</m:t>
+          </m:r>
+          <m:r>
+            <m:rPr>
+              <m:lit/>
+            </m:rPr>
+            <w:rPr>
+              <w:rFonts w:ascii="Cambria Math" w:eastAsiaTheme="minorEastAsia" w:hAnsi="Cambria Math" w:cs="Times New Roman"/>
+              <w:sz w:val="24"/>
+              <w:szCs w:val="24"/>
+            </w:rPr>
+            <m:t>/</m:t>
+          </m:r>
+          <m:r>
+            <w:rPr>
+              <w:rFonts w:ascii="Cambria Math" w:eastAsiaTheme="minorEastAsia" w:hAnsi="Cambria Math" w:cs="Times New Roman"/>
+              <w:sz w:val="24"/>
+              <w:szCs w:val="24"/>
+            </w:rPr>
+            <m:t>Średn</m:t>
+          </m:r>
+          <m:sSub>
+            <m:sSubPr>
+              <m:ctrlPr>
+                <w:rPr>
+                  <w:rFonts w:ascii="Cambria Math" w:eastAsiaTheme="minorEastAsia" w:hAnsi="Cambria Math" w:cs="Times New Roman"/>
+                  <w:i/>
+                  <w:sz w:val="24"/>
+                  <w:szCs w:val="24"/>
+                </w:rPr>
+              </m:ctrlPr>
+            </m:sSubPr>
+            <m:e>
+              <m:r>
+                <w:rPr>
+                  <w:rFonts w:ascii="Cambria Math" w:eastAsiaTheme="minorEastAsia" w:hAnsi="Cambria Math" w:cs="Times New Roman"/>
+                  <w:sz w:val="24"/>
+                  <w:szCs w:val="24"/>
+                </w:rPr>
+                <m:t>i</m:t>
+              </m:r>
+            </m:e>
+            <m:sub>
+              <m:r>
+                <w:rPr>
+                  <w:rFonts w:ascii="Cambria Math" w:eastAsiaTheme="minorEastAsia" w:hAnsi="Cambria Math" w:cs="Times New Roman"/>
+                  <w:sz w:val="24"/>
+                  <w:szCs w:val="24"/>
+                </w:rPr>
+                <m:t>ij</m:t>
+              </m:r>
+            </m:sub>
+          </m:sSub>
+          <m:r>
+            <w:rPr>
+              <w:rFonts w:ascii="Cambria Math" w:eastAsiaTheme="minorEastAsia" w:hAnsi="Cambria Math" w:cs="Times New Roman"/>
+              <w:sz w:val="24"/>
+              <w:szCs w:val="24"/>
+            </w:rPr>
+            <m:t>+</m:t>
+          </m:r>
+          <m:sSub>
+            <m:sSubPr>
+              <m:ctrlPr>
+                <w:rPr>
+                  <w:rFonts w:ascii="Cambria Math" w:eastAsiaTheme="minorEastAsia" w:hAnsi="Cambria Math" w:cs="Times New Roman"/>
+                  <w:i/>
+                  <w:sz w:val="24"/>
+                  <w:szCs w:val="24"/>
+                </w:rPr>
+              </m:ctrlPr>
+            </m:sSubPr>
+            <m:e>
+              <m:r>
+                <m:rPr>
+                  <m:sty m:val="p"/>
+                </m:rPr>
+                <w:rPr>
+                  <w:rFonts w:ascii="Cambria Math" w:eastAsiaTheme="minorEastAsia" w:hAnsi="Cambria Math" w:cs="Times New Roman"/>
+                  <w:sz w:val="24"/>
+                  <w:szCs w:val="24"/>
+                </w:rPr>
+                <m:t>β</m:t>
+              </m:r>
+            </m:e>
+            <m:sub>
+              <m:r>
+                <w:rPr>
+                  <w:rFonts w:ascii="Cambria Math" w:eastAsiaTheme="minorEastAsia" w:hAnsi="Cambria Math" w:cs="Times New Roman"/>
+                  <w:sz w:val="24"/>
+                  <w:szCs w:val="24"/>
+                </w:rPr>
+                <m:t>1i</m:t>
+              </m:r>
+            </m:sub>
+          </m:sSub>
+          <m:r>
+            <m:rPr>
+              <m:sty m:val="p"/>
+            </m:rPr>
+            <w:rPr>
+              <w:rFonts w:ascii="Cambria Math" w:eastAsiaTheme="minorEastAsia" w:hAnsi="Cambria Math" w:cs="Times New Roman"/>
+              <w:sz w:val="24"/>
+              <w:szCs w:val="24"/>
+            </w:rPr>
+            <m:t>⋅</m:t>
+          </m:r>
+          <m:r>
+            <w:rPr>
+              <w:rFonts w:ascii="Cambria Math" w:eastAsiaTheme="minorEastAsia" w:hAnsi="Cambria Math" w:cs="Times New Roman"/>
+              <w:sz w:val="24"/>
+              <w:szCs w:val="24"/>
+            </w:rPr>
+            <m:t>Wysok</m:t>
+          </m:r>
+          <m:sSub>
+            <m:sSubPr>
+              <m:ctrlPr>
+                <w:rPr>
+                  <w:rFonts w:ascii="Cambria Math" w:eastAsiaTheme="minorEastAsia" w:hAnsi="Cambria Math" w:cs="Times New Roman"/>
+                  <w:i/>
+                  <w:sz w:val="24"/>
+                  <w:szCs w:val="24"/>
+                </w:rPr>
+              </m:ctrlPr>
+            </m:sSubPr>
+            <m:e>
+              <m:r>
+                <w:rPr>
+                  <w:rFonts w:ascii="Cambria Math" w:eastAsiaTheme="minorEastAsia" w:hAnsi="Cambria Math" w:cs="Times New Roman"/>
+                  <w:sz w:val="24"/>
+                  <w:szCs w:val="24"/>
+                </w:rPr>
+                <m:t>i</m:t>
+              </m:r>
+            </m:e>
+            <m:sub>
+              <m:r>
+                <w:rPr>
+                  <w:rFonts w:ascii="Cambria Math" w:eastAsiaTheme="minorEastAsia" w:hAnsi="Cambria Math" w:cs="Times New Roman"/>
+                  <w:sz w:val="24"/>
+                  <w:szCs w:val="24"/>
+                </w:rPr>
+                <m:t>ij</m:t>
+              </m:r>
+            </m:sub>
+          </m:sSub>
+        </m:oMath>
+      </m:oMathPara>
+    </w:p>
+    <w:p>
+      <w:pPr>
+        <w:jc w:val="both"/>
+        <w:rPr>
+          <w:rFonts w:ascii="Times New Roman" w:eastAsiaTheme="minorEastAsia" w:hAnsi="Times New Roman" w:cs="Times New Roman"/>
+          <w:sz w:val="24"/>
+          <w:szCs w:val="24"/>
+          <w:lang w:val="en-US"/>
+        </w:rPr>
+      </w:pPr>
+      <m:oMathPara>
+        <m:oMath>
+          <m:func>
+            <m:funcPr>
+              <m:ctrlPr>
+                <w:rPr>
+                  <w:rFonts w:ascii="Cambria Math" w:eastAsiaTheme="minorEastAsia" w:hAnsi="Cambria Math" w:cs="Times New Roman"/>
+                  <w:sz w:val="24"/>
+                  <w:szCs w:val="24"/>
+                </w:rPr>
+              </m:ctrlPr>
+            </m:funcPr>
+            <m:fName>
+              <m:r>
+                <m:rPr>
+                  <m:sty m:val="p"/>
+                </m:rPr>
+                <w:rPr>
+                  <w:rFonts w:ascii="Cambria Math" w:eastAsiaTheme="minorEastAsia" w:hAnsi="Cambria Math" w:cs="Times New Roman"/>
+                  <w:sz w:val="24"/>
+                  <w:szCs w:val="24"/>
+                  <w:lang w:val="en-US"/>
+                </w:rPr>
+                <m:t>log</m:t>
+              </m:r>
+              <m:ctrlPr>
+                <w:rPr>
+                  <w:rFonts w:ascii="Cambria Math" w:eastAsiaTheme="minorEastAsia" w:hAnsi="Cambria Math" w:cs="Times New Roman"/>
+                  <w:i/>
+                  <w:sz w:val="24"/>
+                  <w:szCs w:val="24"/>
+                </w:rPr>
+              </m:ctrlPr>
+            </m:fName>
+            <m:e>
+              <m:d>
+                <m:dPr>
+                  <m:ctrlPr>
+                    <w:rPr>
+                      <w:rFonts w:ascii="Cambria Math" w:eastAsiaTheme="minorEastAsia" w:hAnsi="Cambria Math" w:cs="Times New Roman"/>
+                      <w:i/>
+                      <w:sz w:val="24"/>
+                      <w:szCs w:val="24"/>
+                    </w:rPr>
+                  </m:ctrlPr>
+                </m:dPr>
+                <m:e>
+                  <m:sSub>
+                    <m:sSubPr>
+                      <m:ctrlPr>
+                        <w:rPr>
+                          <w:rFonts w:ascii="Cambria Math" w:eastAsiaTheme="minorEastAsia" w:hAnsi="Cambria Math" w:cs="Times New Roman"/>
+                          <w:i/>
+                          <w:sz w:val="24"/>
+                          <w:szCs w:val="24"/>
+                        </w:rPr>
+                      </m:ctrlPr>
+                    </m:sSubPr>
+                    <m:e>
+                      <m:r>
+                        <m:rPr>
+                          <m:sty m:val="p"/>
+                        </m:rPr>
+                        <w:rPr>
+                          <w:rFonts w:ascii="Cambria Math" w:eastAsiaTheme="minorEastAsia" w:hAnsi="Cambria Math" w:cs="Times New Roman"/>
+                          <w:sz w:val="24"/>
+                          <w:szCs w:val="24"/>
+                        </w:rPr>
+                        <m:t>σ</m:t>
+                      </m:r>
+                    </m:e>
+                    <m:sub>
+                      <m:r>
+                        <w:rPr>
+                          <w:rFonts w:ascii="Cambria Math" w:eastAsiaTheme="minorEastAsia" w:hAnsi="Cambria Math" w:cs="Times New Roman"/>
+                          <w:sz w:val="24"/>
+                          <w:szCs w:val="24"/>
+                        </w:rPr>
+                        <m:t>ij</m:t>
+                      </m:r>
+                    </m:sub>
+                  </m:sSub>
+                </m:e>
+              </m:d>
+            </m:e>
+          </m:func>
+          <m:r>
+            <w:rPr>
+              <w:rFonts w:ascii="Cambria Math" w:eastAsiaTheme="minorEastAsia" w:hAnsi="Cambria Math" w:cs="Times New Roman"/>
+              <w:sz w:val="24"/>
+              <w:szCs w:val="24"/>
+              <w:lang w:val="en-US"/>
+            </w:rPr>
+            <m:t>=</m:t>
+          </m:r>
+          <m:sSub>
+            <m:sSubPr>
+              <m:ctrlPr>
+                <w:rPr>
+                  <w:rFonts w:ascii="Cambria Math" w:eastAsiaTheme="minorEastAsia" w:hAnsi="Cambria Math" w:cs="Times New Roman"/>
+                  <w:i/>
+                  <w:sz w:val="24"/>
+                  <w:szCs w:val="24"/>
+                </w:rPr>
+              </m:ctrlPr>
+            </m:sSubPr>
+            <m:e>
+              <m:r>
+                <m:rPr>
+                  <m:sty m:val="p"/>
+                </m:rPr>
+                <w:rPr>
+                  <w:rFonts w:ascii="Cambria Math" w:eastAsiaTheme="minorEastAsia" w:hAnsi="Cambria Math" w:cs="Times New Roman"/>
+                  <w:sz w:val="24"/>
+                  <w:szCs w:val="24"/>
+                </w:rPr>
+                <m:t>σ</m:t>
+              </m:r>
+            </m:e>
+            <m:sub>
+              <m:r>
+                <m:rPr>
+                  <m:sty m:val="p"/>
+                </m:rPr>
+                <w:rPr>
+                  <w:rFonts w:ascii="Cambria Math" w:eastAsiaTheme="minorEastAsia" w:hAnsi="Cambria Math" w:cs="Times New Roman"/>
+                  <w:sz w:val="24"/>
+                  <w:szCs w:val="24"/>
+                </w:rPr>
+                <m:t>α</m:t>
+              </m:r>
+              <m:r>
+                <w:rPr>
+                  <w:rFonts w:ascii="Cambria Math" w:eastAsiaTheme="minorEastAsia" w:hAnsi="Cambria Math" w:cs="Times New Roman"/>
+                  <w:sz w:val="24"/>
+                  <w:szCs w:val="24"/>
+                  <w:lang w:val="en-US"/>
+                </w:rPr>
+                <m:t>,</m:t>
+              </m:r>
+              <m:r>
+                <w:rPr>
+                  <w:rFonts w:ascii="Cambria Math" w:eastAsiaTheme="minorEastAsia" w:hAnsi="Cambria Math" w:cs="Times New Roman"/>
+                  <w:sz w:val="24"/>
+                  <w:szCs w:val="24"/>
+                </w:rPr>
+                <m:t>i</m:t>
+              </m:r>
+            </m:sub>
+          </m:sSub>
+          <m:r>
+            <w:rPr>
+              <w:rFonts w:ascii="Cambria Math" w:eastAsiaTheme="minorEastAsia" w:hAnsi="Cambria Math" w:cs="Times New Roman"/>
+              <w:sz w:val="24"/>
+              <w:szCs w:val="24"/>
+              <w:lang w:val="en-US"/>
+            </w:rPr>
+            <m:t>+</m:t>
+          </m:r>
+          <m:sSub>
+            <m:sSubPr>
+              <m:ctrlPr>
+                <w:rPr>
+                  <w:rFonts w:ascii="Cambria Math" w:eastAsiaTheme="minorEastAsia" w:hAnsi="Cambria Math" w:cs="Times New Roman"/>
+                  <w:i/>
+                  <w:sz w:val="24"/>
+                  <w:szCs w:val="24"/>
+                </w:rPr>
+              </m:ctrlPr>
+            </m:sSubPr>
+            <m:e>
+              <m:r>
+                <m:rPr>
+                  <m:sty m:val="p"/>
+                </m:rPr>
+                <w:rPr>
+                  <w:rFonts w:ascii="Cambria Math" w:eastAsiaTheme="minorEastAsia" w:hAnsi="Cambria Math" w:cs="Times New Roman"/>
+                  <w:sz w:val="24"/>
+                  <w:szCs w:val="24"/>
+                </w:rPr>
+                <m:t>σ</m:t>
+              </m:r>
+            </m:e>
+            <m:sub>
+              <m:r>
+                <m:rPr>
+                  <m:sty m:val="p"/>
+                </m:rPr>
+                <w:rPr>
+                  <w:rFonts w:ascii="Cambria Math" w:eastAsiaTheme="minorEastAsia" w:hAnsi="Cambria Math" w:cs="Times New Roman"/>
+                  <w:sz w:val="24"/>
+                  <w:szCs w:val="24"/>
+                </w:rPr>
+                <m:t>β</m:t>
+              </m:r>
+              <m:r>
+                <w:rPr>
+                  <w:rFonts w:ascii="Cambria Math" w:eastAsiaTheme="minorEastAsia" w:hAnsi="Cambria Math" w:cs="Times New Roman"/>
+                  <w:sz w:val="24"/>
+                  <w:szCs w:val="24"/>
+                  <w:lang w:val="en-US"/>
+                </w:rPr>
+                <m:t>,</m:t>
+              </m:r>
+              <m:r>
+                <w:rPr>
+                  <w:rFonts w:ascii="Cambria Math" w:eastAsiaTheme="minorEastAsia" w:hAnsi="Cambria Math" w:cs="Times New Roman"/>
+                  <w:sz w:val="24"/>
+                  <w:szCs w:val="24"/>
+                </w:rPr>
+                <m:t>i</m:t>
+              </m:r>
+            </m:sub>
+          </m:sSub>
+          <m:r>
+            <m:rPr>
+              <m:sty m:val="p"/>
+            </m:rPr>
+            <w:rPr>
+              <w:rFonts w:ascii="Cambria Math" w:eastAsiaTheme="minorEastAsia" w:hAnsi="Cambria Math" w:cs="Times New Roman"/>
+              <w:sz w:val="24"/>
+              <w:szCs w:val="24"/>
+              <w:lang w:val="en-US"/>
+            </w:rPr>
+            <m:t>⋅</m:t>
+          </m:r>
+          <m:r>
+            <m:rPr>
+              <m:nor/>
+            </m:rPr>
+            <w:rPr>
+              <w:rFonts w:ascii="Cambria Math" w:eastAsiaTheme="minorEastAsia" w:hAnsi="Cambria Math" w:cs="Times New Roman"/>
+              <w:sz w:val="24"/>
+              <w:szCs w:val="24"/>
+              <w:lang w:val="en-US"/>
+            </w:rPr>
+            <m:t>stre</m:t>
+          </m:r>
+          <m:sSub>
+            <m:sSubPr>
+              <m:ctrlPr>
+                <w:rPr>
+                  <w:rFonts w:ascii="Cambria Math" w:eastAsiaTheme="minorEastAsia" w:hAnsi="Cambria Math" w:cs="Times New Roman"/>
+                  <w:sz w:val="24"/>
+                  <w:szCs w:val="24"/>
+                </w:rPr>
+              </m:ctrlPr>
+            </m:sSubPr>
+            <m:e>
+              <m:r>
+                <m:rPr>
+                  <m:nor/>
+                </m:rPr>
+                <w:rPr>
+                  <w:rFonts w:ascii="Cambria Math" w:eastAsiaTheme="minorEastAsia" w:hAnsi="Cambria Math" w:cs="Times New Roman"/>
+                  <w:sz w:val="24"/>
+                  <w:szCs w:val="24"/>
+                  <w:lang w:val="en-US"/>
+                </w:rPr>
+                <m:t>s</m:t>
+              </m:r>
+            </m:e>
+            <m:sub>
+              <m:r>
+                <m:rPr>
+                  <m:nor/>
+                </m:rPr>
+                <w:rPr>
+                  <w:rFonts w:ascii="Cambria Math" w:eastAsiaTheme="minorEastAsia" w:hAnsi="Cambria Math" w:cs="Times New Roman"/>
+                  <w:sz w:val="24"/>
+                  <w:szCs w:val="24"/>
+                  <w:lang w:val="en-US"/>
+                </w:rPr>
+                <m:t>ij</m:t>
+              </m:r>
+            </m:sub>
+          </m:sSub>
+        </m:oMath>
+      </m:oMathPara>
+    </w:p>
+    <w:p>
+      <w:pPr>
+        <w:jc w:val="both"/>
+        <w:rPr>
+          <w:rFonts w:ascii="Times New Roman" w:eastAsiaTheme="minorEastAsia" w:hAnsi="Times New Roman" w:cs="Times New Roman"/>
+          <w:sz w:val="24"/>
+          <w:szCs w:val="24"/>
+        </w:rPr>
+      </w:pPr>
+      <m:oMathPara>
+        <m:oMath>
+          <m:sSub>
+            <m:sSubPr>
+              <m:ctrlPr>
+                <w:rPr>
+                  <w:rFonts w:ascii="Cambria Math" w:eastAsiaTheme="minorEastAsia" w:hAnsi="Cambria Math" w:cs="Times New Roman"/>
+                  <w:i/>
+                  <w:sz w:val="24"/>
+                  <w:szCs w:val="24"/>
+                </w:rPr>
+              </m:ctrlPr>
+            </m:sSubPr>
+            <m:e>
+              <m:r>
+                <m:rPr>
+                  <m:sty m:val="p"/>
+                </m:rPr>
+                <w:rPr>
+                  <w:rFonts w:ascii="Cambria Math" w:eastAsiaTheme="minorEastAsia" w:hAnsi="Cambria Math" w:cs="Times New Roman"/>
+                  <w:sz w:val="24"/>
+                  <w:szCs w:val="24"/>
+                </w:rPr>
+                <m:t>σ</m:t>
+              </m:r>
+              <m:ctrlPr>
+                <w:rPr>
+                  <w:rFonts w:ascii="Cambria Math" w:eastAsiaTheme="minorEastAsia" w:hAnsi="Cambria Math" w:cs="Times New Roman"/>
+                  <w:sz w:val="24"/>
+                  <w:szCs w:val="24"/>
+                </w:rPr>
+              </m:ctrlPr>
+            </m:e>
+            <m:sub>
+              <m:r>
+                <w:rPr>
+                  <w:rFonts w:ascii="Cambria Math" w:eastAsiaTheme="minorEastAsia" w:hAnsi="Cambria Math" w:cs="Times New Roman"/>
+                  <w:sz w:val="24"/>
+                  <w:szCs w:val="24"/>
+                </w:rPr>
+                <m:t>ij</m:t>
+              </m:r>
+            </m:sub>
+          </m:sSub>
+          <m:r>
+            <w:rPr>
+              <w:rFonts w:ascii="Cambria Math" w:eastAsiaTheme="minorEastAsia" w:hAnsi="Cambria Math" w:cs="Times New Roman"/>
+              <w:sz w:val="24"/>
+              <w:szCs w:val="24"/>
+            </w:rPr>
+            <m:t>=</m:t>
+          </m:r>
+          <m:func>
+            <m:funcPr>
+              <m:ctrlPr>
+                <w:rPr>
+                  <w:rFonts w:ascii="Cambria Math" w:eastAsiaTheme="minorEastAsia" w:hAnsi="Cambria Math" w:cs="Times New Roman"/>
+                  <w:sz w:val="24"/>
+                  <w:szCs w:val="24"/>
+                </w:rPr>
+              </m:ctrlPr>
+            </m:funcPr>
+            <m:fName>
+              <m:r>
+                <m:rPr>
+                  <m:sty m:val="p"/>
+                </m:rPr>
+                <w:rPr>
+                  <w:rFonts w:ascii="Cambria Math" w:eastAsiaTheme="minorEastAsia" w:hAnsi="Cambria Math" w:cs="Times New Roman"/>
+                  <w:sz w:val="24"/>
+                  <w:szCs w:val="24"/>
+                </w:rPr>
+                <m:t>exp</m:t>
+              </m:r>
+              <m:ctrlPr>
+                <w:rPr>
+                  <w:rFonts w:ascii="Cambria Math" w:eastAsiaTheme="minorEastAsia" w:hAnsi="Cambria Math" w:cs="Times New Roman"/>
+                  <w:i/>
+                  <w:sz w:val="24"/>
+                  <w:szCs w:val="24"/>
+                </w:rPr>
+              </m:ctrlPr>
+            </m:fName>
+            <m:e>
+              <m:d>
+                <m:dPr>
+                  <m:ctrlPr>
+                    <w:rPr>
+                      <w:rFonts w:ascii="Cambria Math" w:eastAsiaTheme="minorEastAsia" w:hAnsi="Cambria Math" w:cs="Times New Roman"/>
+                      <w:sz w:val="24"/>
+                      <w:szCs w:val="24"/>
+                    </w:rPr>
+                  </m:ctrlPr>
+                </m:dPr>
+                <m:e>
+                  <m:func>
+                    <m:funcPr>
+                      <m:ctrlPr>
+                        <w:rPr>
+                          <w:rFonts w:ascii="Cambria Math" w:eastAsiaTheme="minorEastAsia" w:hAnsi="Cambria Math" w:cs="Times New Roman"/>
+                          <w:sz w:val="24"/>
+                          <w:szCs w:val="24"/>
+                        </w:rPr>
+                      </m:ctrlPr>
+                    </m:funcPr>
+                    <m:fName>
+                      <m:r>
+                        <m:rPr>
+                          <m:sty m:val="p"/>
+                        </m:rPr>
+                        <w:rPr>
+                          <w:rFonts w:ascii="Cambria Math" w:eastAsiaTheme="minorEastAsia" w:hAnsi="Cambria Math" w:cs="Times New Roman"/>
+                          <w:sz w:val="24"/>
+                          <w:szCs w:val="24"/>
+                        </w:rPr>
+                        <m:t>log</m:t>
+                      </m:r>
+                      <m:ctrlPr>
+                        <w:rPr>
+                          <w:rFonts w:ascii="Cambria Math" w:eastAsiaTheme="minorEastAsia" w:hAnsi="Cambria Math" w:cs="Times New Roman"/>
+                          <w:i/>
+                          <w:sz w:val="24"/>
+                          <w:szCs w:val="24"/>
+                        </w:rPr>
+                      </m:ctrlPr>
+                    </m:fName>
+                    <m:e>
+                      <m:d>
+                        <m:dPr>
+                          <m:ctrlPr>
+                            <w:rPr>
+                              <w:rFonts w:ascii="Cambria Math" w:eastAsiaTheme="minorEastAsia" w:hAnsi="Cambria Math" w:cs="Times New Roman"/>
+                              <w:i/>
+                              <w:sz w:val="24"/>
+                              <w:szCs w:val="24"/>
+                            </w:rPr>
+                          </m:ctrlPr>
+                        </m:dPr>
+                        <m:e>
+                          <m:sSub>
+                            <m:sSubPr>
+                              <m:ctrlPr>
+                                <w:rPr>
+                                  <w:rFonts w:ascii="Cambria Math" w:eastAsiaTheme="minorEastAsia" w:hAnsi="Cambria Math" w:cs="Times New Roman"/>
+                                  <w:i/>
+                                  <w:sz w:val="24"/>
+                                  <w:szCs w:val="24"/>
+                                </w:rPr>
+                              </m:ctrlPr>
+                            </m:sSubPr>
+                            <m:e>
+                              <m:r>
+                                <m:rPr>
+                                  <m:sty m:val="p"/>
+                                </m:rPr>
+                                <w:rPr>
+                                  <w:rFonts w:ascii="Cambria Math" w:eastAsiaTheme="minorEastAsia" w:hAnsi="Cambria Math" w:cs="Times New Roman"/>
+                                  <w:sz w:val="24"/>
+                                  <w:szCs w:val="24"/>
+                                </w:rPr>
+                                <m:t>σ</m:t>
+                              </m:r>
+                            </m:e>
+                            <m:sub>
+                              <m:r>
+                                <w:rPr>
+                                  <w:rFonts w:ascii="Cambria Math" w:eastAsiaTheme="minorEastAsia" w:hAnsi="Cambria Math" w:cs="Times New Roman"/>
+                                  <w:sz w:val="24"/>
+                                  <w:szCs w:val="24"/>
+                                </w:rPr>
+                                <m:t>ij</m:t>
+                              </m:r>
+                            </m:sub>
+                          </m:sSub>
+                        </m:e>
+                      </m:d>
+                    </m:e>
+                  </m:func>
+                  <m:ctrlPr>
+                    <w:rPr>
+                      <w:rFonts w:ascii="Cambria Math" w:eastAsiaTheme="minorEastAsia" w:hAnsi="Cambria Math" w:cs="Times New Roman"/>
+                      <w:i/>
+                      <w:sz w:val="24"/>
+                      <w:szCs w:val="24"/>
+                    </w:rPr>
+                  </m:ctrlPr>
+                </m:e>
+              </m:d>
+            </m:e>
+          </m:func>
+        </m:oMath>
+      </m:oMathPara>
+    </w:p>
+    <w:p>
+      <w:pPr>
+        <w:jc w:val="both"/>
+        <w:rPr>
+          <w:rFonts w:ascii="Times New Roman" w:eastAsiaTheme="minorEastAsia" w:hAnsi="Times New Roman" w:cs="Times New Roman"/>
+          <w:sz w:val="24"/>
+          <w:szCs w:val="24"/>
+        </w:rPr>
+      </w:pPr>
+      <m:oMathPara>
+        <m:oMath>
+          <m:sSub>
+            <m:sSubPr>
+              <m:ctrlPr>
+                <w:rPr>
+                  <w:rFonts w:ascii="Cambria Math" w:eastAsiaTheme="minorEastAsia" w:hAnsi="Cambria Math" w:cs="Times New Roman"/>
+                  <w:i/>
+                  <w:sz w:val="24"/>
+                  <w:szCs w:val="24"/>
+                </w:rPr>
+              </m:ctrlPr>
+            </m:sSubPr>
+            <m:e>
+              <m:r>
+                <w:rPr>
+                  <w:rFonts w:ascii="Cambria Math" w:eastAsiaTheme="minorEastAsia" w:hAnsi="Cambria Math" w:cs="Times New Roman"/>
+                  <w:sz w:val="24"/>
+                  <w:szCs w:val="24"/>
+                </w:rPr>
+                <m:t>y</m:t>
+              </m:r>
+            </m:e>
+            <m:sub>
+              <m:r>
+                <w:rPr>
+                  <w:rFonts w:ascii="Cambria Math" w:eastAsiaTheme="minorEastAsia" w:hAnsi="Cambria Math" w:cs="Times New Roman"/>
+                  <w:sz w:val="24"/>
+                  <w:szCs w:val="24"/>
+                </w:rPr>
+                <m:t>ij</m:t>
+              </m:r>
+            </m:sub>
+          </m:sSub>
+          <m:r>
+            <m:rPr>
+              <m:sty m:val="p"/>
+            </m:rPr>
+            <w:rPr>
+              <w:rFonts w:ascii="Cambria Math" w:eastAsiaTheme="minorEastAsia" w:hAnsi="Cambria Math" w:cs="Times New Roman"/>
+              <w:sz w:val="24"/>
+              <w:szCs w:val="24"/>
+            </w:rPr>
+            <m:t>∼</m:t>
+          </m:r>
+          <m:r>
+            <m:rPr>
+              <m:scr m:val="script"/>
+            </m:rPr>
+            <w:rPr>
+              <w:rFonts w:ascii="Cambria Math" w:eastAsiaTheme="minorEastAsia" w:hAnsi="Cambria Math" w:cs="Times New Roman"/>
+              <w:sz w:val="24"/>
+              <w:szCs w:val="24"/>
+            </w:rPr>
+            <m:t>N</m:t>
+          </m:r>
+          <m:d>
+            <m:dPr>
+              <m:ctrlPr>
+                <w:rPr>
+                  <w:rFonts w:ascii="Cambria Math" w:eastAsiaTheme="minorEastAsia" w:hAnsi="Cambria Math" w:cs="Times New Roman"/>
+                  <w:i/>
+                  <w:sz w:val="24"/>
+                  <w:szCs w:val="24"/>
+                </w:rPr>
+              </m:ctrlPr>
+            </m:dPr>
+            <m:e>
+              <m:sSub>
+                <m:sSubPr>
+                  <m:ctrlPr>
+                    <w:rPr>
+                      <w:rFonts w:ascii="Cambria Math" w:eastAsiaTheme="minorEastAsia" w:hAnsi="Cambria Math" w:cs="Times New Roman"/>
+                      <w:i/>
+                      <w:sz w:val="24"/>
+                      <w:szCs w:val="24"/>
+                    </w:rPr>
+                  </m:ctrlPr>
+                </m:sSubPr>
+                <m:e>
+                  <m:r>
+                    <m:rPr>
+                      <m:sty m:val="p"/>
+                    </m:rPr>
+                    <w:rPr>
+                      <w:rFonts w:ascii="Cambria Math" w:eastAsiaTheme="minorEastAsia" w:hAnsi="Cambria Math" w:cs="Times New Roman"/>
+                      <w:sz w:val="24"/>
+                      <w:szCs w:val="24"/>
+                    </w:rPr>
+                    <m:t>μ</m:t>
+                  </m:r>
+                </m:e>
+                <m:sub>
+                  <m:r>
+                    <w:rPr>
+                      <w:rFonts w:ascii="Cambria Math" w:eastAsiaTheme="minorEastAsia" w:hAnsi="Cambria Math" w:cs="Times New Roman"/>
+                      <w:sz w:val="24"/>
+                      <w:szCs w:val="24"/>
+                    </w:rPr>
+                    <m:t>ij</m:t>
+                  </m:r>
+                </m:sub>
+              </m:sSub>
+              <m:r>
+                <w:rPr>
+                  <w:rFonts w:ascii="Cambria Math" w:eastAsiaTheme="minorEastAsia" w:hAnsi="Cambria Math" w:cs="Times New Roman"/>
+                  <w:sz w:val="24"/>
+                  <w:szCs w:val="24"/>
+                </w:rPr>
+                <m:t>, </m:t>
+              </m:r>
+              <m:sSub>
+                <m:sSubPr>
+                  <m:ctrlPr>
+                    <w:rPr>
+                      <w:rFonts w:ascii="Cambria Math" w:eastAsiaTheme="minorEastAsia" w:hAnsi="Cambria Math" w:cs="Times New Roman"/>
+                      <w:i/>
+                      <w:sz w:val="24"/>
+                      <w:szCs w:val="24"/>
+                    </w:rPr>
+                  </m:ctrlPr>
+                </m:sSubPr>
+                <m:e>
+                  <m:r>
+                    <m:rPr>
+                      <m:sty m:val="p"/>
+                    </m:rPr>
+                    <w:rPr>
+                      <w:rFonts w:ascii="Cambria Math" w:eastAsiaTheme="minorEastAsia" w:hAnsi="Cambria Math" w:cs="Times New Roman"/>
+                      <w:sz w:val="24"/>
+                      <w:szCs w:val="24"/>
+                    </w:rPr>
+                    <m:t>σ</m:t>
+                  </m:r>
+                </m:e>
+                <m:sub>
+                  <m:r>
+                    <w:rPr>
+                      <w:rFonts w:ascii="Cambria Math" w:eastAsiaTheme="minorEastAsia" w:hAnsi="Cambria Math" w:cs="Times New Roman"/>
+                      <w:sz w:val="24"/>
+                      <w:szCs w:val="24"/>
+                    </w:rPr>
+                    <m:t>ij</m:t>
+                  </m:r>
+                </m:sub>
+              </m:sSub>
+            </m:e>
+          </m:d>
+        </m:oMath>
+      </m:oMathPara>
+    </w:p>
+    <w:p>
+      <w:pPr>
+        <w:jc w:val="both"/>
+        <w:rPr>
+          <w:rFonts w:ascii="Times New Roman" w:eastAsiaTheme="minorEastAsia" w:hAnsi="Times New Roman" w:cs="Times New Roman"/>
+          <w:sz w:val="24"/>
+          <w:szCs w:val="24"/>
+          <w:lang w:val="en-US"/>
+        </w:rPr>
+      </w:pPr>
+      <w:proofErr w:type="spellStart"/>
+      <w:r>
+        <w:rPr>
+          <w:rFonts w:ascii="Times New Roman" w:eastAsiaTheme="minorEastAsia" w:hAnsi="Times New Roman" w:cs="Times New Roman"/>
+          <w:sz w:val="24"/>
+          <w:szCs w:val="24"/>
+          <w:lang w:val="en-US"/>
+        </w:rPr>
+        <w:t>Gdzie</w:t>
+      </w:r>
+      <w:proofErr w:type="spellEnd"/>
+      <w:r>
+        <w:rPr>
+          <w:rFonts w:ascii="Times New Roman" w:eastAsiaTheme="minorEastAsia" w:hAnsi="Times New Roman" w:cs="Times New Roman"/>
+          <w:sz w:val="24"/>
+          <w:szCs w:val="24"/>
+          <w:lang w:val="en-US"/>
+        </w:rPr>
+        <w:t>:</w:t>
+      </w:r>
+    </w:p>
+    <w:p>
+      <w:pPr>
+        <w:pStyle w:val="Akapitzlist"/>
+        <w:numPr>
+          <w:ilvl w:val="0"/>
+          <w:numId w:val="20"/>
+        </w:numPr>
+        <w:jc w:val="both"/>
+        <w:rPr>
+          <w:rFonts w:ascii="Times New Roman" w:eastAsiaTheme="minorEastAsia" w:hAnsi="Times New Roman" w:cs="Times New Roman"/>
+          <w:sz w:val="24"/>
+          <w:szCs w:val="24"/>
+          <w:lang w:val="en-US"/>
+        </w:rPr>
+      </w:pPr>
+      <w:r>
+        <w:rPr>
+          <w:rFonts w:ascii="Times New Roman" w:eastAsiaTheme="minorEastAsia" w:hAnsi="Times New Roman" w:cs="Times New Roman"/>
+          <w:sz w:val="24"/>
+          <w:szCs w:val="24"/>
+          <w:lang w:val="en-US"/>
+        </w:rPr>
+        <w:t xml:space="preserve">i: </w:t>
+      </w:r>
+      <w:proofErr w:type="spellStart"/>
+      <w:r>
+        <w:rPr>
+          <w:rFonts w:ascii="Times New Roman" w:eastAsiaTheme="minorEastAsia" w:hAnsi="Times New Roman" w:cs="Times New Roman"/>
+          <w:sz w:val="24"/>
+          <w:szCs w:val="24"/>
+          <w:lang w:val="en-US"/>
+        </w:rPr>
+        <w:t>indeks</w:t>
+      </w:r>
+      <w:proofErr w:type="spellEnd"/>
+      <w:r>
+        <w:rPr>
+          <w:rFonts w:ascii="Times New Roman" w:eastAsiaTheme="minorEastAsia" w:hAnsi="Times New Roman" w:cs="Times New Roman"/>
+          <w:sz w:val="24"/>
+          <w:szCs w:val="24"/>
+          <w:lang w:val="en-US"/>
+        </w:rPr>
+        <w:t xml:space="preserve"> </w:t>
+      </w:r>
+      <w:proofErr w:type="spellStart"/>
+      <w:r>
+        <w:rPr>
+          <w:rFonts w:ascii="Times New Roman" w:eastAsiaTheme="minorEastAsia" w:hAnsi="Times New Roman" w:cs="Times New Roman"/>
+          <w:sz w:val="24"/>
+          <w:szCs w:val="24"/>
+          <w:lang w:val="en-US"/>
+        </w:rPr>
+        <w:t>pielęgniarki</w:t>
+      </w:r>
+      <w:proofErr w:type="spellEnd"/>
+    </w:p>
+    <w:p>
+      <w:pPr>
+        <w:pStyle w:val="Akapitzlist"/>
+        <w:numPr>
+          <w:ilvl w:val="0"/>
+          <w:numId w:val="20"/>
+        </w:numPr>
+        <w:jc w:val="both"/>
+        <w:rPr>
+          <w:rFonts w:ascii="Times New Roman" w:eastAsiaTheme="minorEastAsia" w:hAnsi="Times New Roman" w:cs="Times New Roman"/>
+          <w:sz w:val="24"/>
+          <w:szCs w:val="24"/>
+        </w:rPr>
+      </w:pPr>
+      <w:r>
+        <w:rPr>
+          <w:rFonts w:ascii="Times New Roman" w:eastAsiaTheme="minorEastAsia" w:hAnsi="Times New Roman" w:cs="Times New Roman"/>
+          <w:sz w:val="24"/>
+          <w:szCs w:val="24"/>
+        </w:rPr>
+        <w:t xml:space="preserve">j: indeks obserwacji </w:t>
+      </w:r>
+    </w:p>
+    <w:p>
+      <w:pPr>
+        <w:pStyle w:val="Akapitzlist"/>
+        <w:numPr>
+          <w:ilvl w:val="0"/>
+          <w:numId w:val="20"/>
+        </w:numPr>
+        <w:jc w:val="both"/>
+        <w:rPr>
+          <w:rFonts w:ascii="Times New Roman" w:eastAsiaTheme="minorEastAsia" w:hAnsi="Times New Roman" w:cs="Times New Roman"/>
+          <w:sz w:val="24"/>
+          <w:szCs w:val="24"/>
+        </w:rPr>
+      </w:pPr>
+      <w:r>
+        <w:rPr>
+          <w:rFonts w:ascii="Times New Roman" w:eastAsiaTheme="minorEastAsia" w:hAnsi="Times New Roman" w:cs="Times New Roman"/>
+          <w:sz w:val="24"/>
+          <w:szCs w:val="24"/>
+          <w:lang w:val="en-US"/>
+        </w:rPr>
+        <w:t>αᵢ</w:t>
+      </w:r>
+      <w:r>
+        <w:rPr>
+          <w:rFonts w:ascii="Times New Roman" w:eastAsiaTheme="minorEastAsia" w:hAnsi="Times New Roman" w:cs="Times New Roman"/>
+          <w:sz w:val="24"/>
+          <w:szCs w:val="24"/>
+        </w:rPr>
+        <w:t>: wyraz wolny dla pielęgniarki i</w:t>
+      </w:r>
+    </w:p>
+    <w:p>
+      <w:pPr>
+        <w:pStyle w:val="Akapitzlist"/>
+        <w:numPr>
+          <w:ilvl w:val="0"/>
+          <w:numId w:val="20"/>
+        </w:numPr>
+        <w:jc w:val="both"/>
+        <w:rPr>
+          <w:rFonts w:ascii="Times New Roman" w:eastAsiaTheme="minorEastAsia" w:hAnsi="Times New Roman" w:cs="Times New Roman"/>
+          <w:sz w:val="24"/>
+          <w:szCs w:val="24"/>
+        </w:rPr>
+      </w:pPr>
+      <w:r>
+        <w:rPr>
+          <w:rFonts w:ascii="Times New Roman" w:eastAsiaTheme="minorEastAsia" w:hAnsi="Times New Roman" w:cs="Times New Roman"/>
+          <w:sz w:val="24"/>
+          <w:szCs w:val="24"/>
+          <w:lang w:val="en-US"/>
+        </w:rPr>
+        <w:t>β</w:t>
+      </w:r>
+      <w:r>
+        <w:rPr>
+          <w:rFonts w:ascii="Times New Roman" w:eastAsiaTheme="minorEastAsia" w:hAnsi="Times New Roman" w:cs="Times New Roman"/>
+          <w:sz w:val="24"/>
+          <w:szCs w:val="24"/>
+        </w:rPr>
+        <w:t>₀</w:t>
+      </w:r>
+      <w:r>
+        <w:rPr>
+          <w:rFonts w:ascii="Times New Roman" w:eastAsiaTheme="minorEastAsia" w:hAnsi="Times New Roman" w:cs="Times New Roman"/>
+          <w:sz w:val="24"/>
+          <w:szCs w:val="24"/>
+          <w:lang w:val="en-US"/>
+        </w:rPr>
+        <w:t>ᵢ</w:t>
+      </w:r>
+      <w:r>
+        <w:rPr>
+          <w:rFonts w:ascii="Times New Roman" w:eastAsiaTheme="minorEastAsia" w:hAnsi="Times New Roman" w:cs="Times New Roman"/>
+          <w:sz w:val="24"/>
+          <w:szCs w:val="24"/>
+        </w:rPr>
+        <w:t>: współczynnik regresji dla poziomu stresu "Niski/Średni" dla pielęgniarki i</w:t>
+      </w:r>
+    </w:p>
+    <w:p>
+      <w:pPr>
+        <w:pStyle w:val="Akapitzlist"/>
+        <w:numPr>
+          <w:ilvl w:val="0"/>
+          <w:numId w:val="20"/>
+        </w:numPr>
+        <w:jc w:val="both"/>
+        <w:rPr>
+          <w:rFonts w:ascii="Times New Roman" w:eastAsiaTheme="minorEastAsia" w:hAnsi="Times New Roman" w:cs="Times New Roman"/>
+          <w:sz w:val="24"/>
+          <w:szCs w:val="24"/>
+        </w:rPr>
+      </w:pPr>
+      <w:r>
+        <w:rPr>
+          <w:rFonts w:ascii="Times New Roman" w:eastAsiaTheme="minorEastAsia" w:hAnsi="Times New Roman" w:cs="Times New Roman"/>
+          <w:sz w:val="24"/>
+          <w:szCs w:val="24"/>
+          <w:lang w:val="en-US"/>
+        </w:rPr>
+        <w:t>β</w:t>
+      </w:r>
+      <w:r>
+        <w:rPr>
+          <w:rFonts w:ascii="Times New Roman" w:eastAsiaTheme="minorEastAsia" w:hAnsi="Times New Roman" w:cs="Times New Roman"/>
+          <w:sz w:val="24"/>
+          <w:szCs w:val="24"/>
+        </w:rPr>
+        <w:t>₁</w:t>
+      </w:r>
+      <w:r>
+        <w:rPr>
+          <w:rFonts w:ascii="Times New Roman" w:eastAsiaTheme="minorEastAsia" w:hAnsi="Times New Roman" w:cs="Times New Roman"/>
+          <w:sz w:val="24"/>
+          <w:szCs w:val="24"/>
+          <w:lang w:val="en-US"/>
+        </w:rPr>
+        <w:t>ᵢ</w:t>
+      </w:r>
+      <w:r>
+        <w:rPr>
+          <w:rFonts w:ascii="Times New Roman" w:eastAsiaTheme="minorEastAsia" w:hAnsi="Times New Roman" w:cs="Times New Roman"/>
+          <w:sz w:val="24"/>
+          <w:szCs w:val="24"/>
+        </w:rPr>
+        <w:t>: współczynnik regresji dla poziomu stresu "Wysoki" dla pielęgniarki i</w:t>
+      </w:r>
+    </w:p>
+    <w:p>
+      <w:pPr>
+        <w:pStyle w:val="Akapitzlist"/>
+        <w:numPr>
+          <w:ilvl w:val="0"/>
+          <w:numId w:val="20"/>
+        </w:numPr>
+        <w:jc w:val="both"/>
+        <w:rPr>
+          <w:rFonts w:ascii="Times New Roman" w:eastAsiaTheme="minorEastAsia" w:hAnsi="Times New Roman" w:cs="Times New Roman"/>
+          <w:sz w:val="24"/>
+          <w:szCs w:val="24"/>
+        </w:rPr>
+      </w:pPr>
+      <w:r>
+        <w:rPr>
+          <w:rFonts w:ascii="Times New Roman" w:eastAsiaTheme="minorEastAsia" w:hAnsi="Times New Roman" w:cs="Times New Roman"/>
+          <w:sz w:val="24"/>
+          <w:szCs w:val="24"/>
+        </w:rPr>
+        <w:t xml:space="preserve">σₐᵢ: punkt przecięcia dla log(sigma) </w:t>
+      </w:r>
+      <w:r>
+        <w:rPr>
+          <w:rFonts w:ascii="Times New Roman" w:eastAsiaTheme="minorEastAsia" w:hAnsi="Times New Roman" w:cs="Times New Roman"/>
+          <w:sz w:val="24"/>
+          <w:szCs w:val="24"/>
+        </w:rPr>
+        <w:t>dla</w:t>
+      </w:r>
+      <w:r>
+        <w:rPr>
+          <w:rFonts w:ascii="Times New Roman" w:eastAsiaTheme="minorEastAsia" w:hAnsi="Times New Roman" w:cs="Times New Roman"/>
+          <w:sz w:val="24"/>
+          <w:szCs w:val="24"/>
+        </w:rPr>
+        <w:t xml:space="preserve"> pielęgniarki i</w:t>
+      </w:r>
+    </w:p>
+    <w:p>
+      <w:pPr>
+        <w:pStyle w:val="Akapitzlist"/>
+        <w:numPr>
+          <w:ilvl w:val="0"/>
+          <w:numId w:val="20"/>
+        </w:numPr>
+        <w:jc w:val="both"/>
+        <w:rPr>
+          <w:rFonts w:ascii="Times New Roman" w:eastAsiaTheme="minorEastAsia" w:hAnsi="Times New Roman" w:cs="Times New Roman"/>
+          <w:sz w:val="24"/>
+          <w:szCs w:val="24"/>
+        </w:rPr>
+      </w:pPr>
+      <w:r>
+        <w:rPr>
+          <w:rFonts w:ascii="Times New Roman" w:eastAsiaTheme="minorEastAsia" w:hAnsi="Times New Roman" w:cs="Times New Roman"/>
+          <w:sz w:val="24"/>
+          <w:szCs w:val="24"/>
+        </w:rPr>
+        <w:t xml:space="preserve">σᵦᵢ:: nachylenie dla log(sigma) </w:t>
+      </w:r>
+      <w:r>
+        <w:rPr>
+          <w:rFonts w:ascii="Times New Roman" w:eastAsiaTheme="minorEastAsia" w:hAnsi="Times New Roman" w:cs="Times New Roman"/>
+          <w:sz w:val="24"/>
+          <w:szCs w:val="24"/>
+        </w:rPr>
+        <w:t>dla pielęgniarki i</w:t>
+      </w:r>
+    </w:p>
+    <w:p>
+      <w:pPr>
+        <w:pStyle w:val="Akapitzlist"/>
+        <w:numPr>
+          <w:ilvl w:val="0"/>
+          <w:numId w:val="20"/>
+        </w:numPr>
+        <w:jc w:val="both"/>
+        <w:rPr>
+          <w:rFonts w:ascii="Times New Roman" w:eastAsiaTheme="minorEastAsia" w:hAnsi="Times New Roman" w:cs="Times New Roman"/>
+          <w:sz w:val="24"/>
+          <w:szCs w:val="24"/>
+        </w:rPr>
+      </w:pPr>
+      <m:oMath>
+        <m:sSub>
+          <m:sSubPr>
+            <m:ctrlPr>
+              <w:rPr>
+                <w:rFonts w:ascii="Cambria Math" w:eastAsiaTheme="minorEastAsia" w:hAnsi="Cambria Math" w:cs="Times New Roman"/>
+                <w:i/>
+                <w:sz w:val="24"/>
+                <w:szCs w:val="24"/>
+              </w:rPr>
+            </m:ctrlPr>
+          </m:sSubPr>
+          <m:e>
+            <m:r>
+              <m:rPr>
+                <m:nor/>
+              </m:rPr>
+              <w:rPr>
+                <w:rFonts w:ascii="Times New Roman" w:eastAsiaTheme="minorEastAsia" w:hAnsi="Times New Roman" w:cs="Times New Roman"/>
+                <w:sz w:val="24"/>
+                <w:szCs w:val="24"/>
+              </w:rPr>
+              <m:t>stres</m:t>
+            </m:r>
+            <m:ctrlPr>
+              <w:rPr>
+                <w:rFonts w:ascii="Cambria Math" w:eastAsiaTheme="minorEastAsia" w:hAnsi="Cambria Math" w:cs="Times New Roman"/>
+                <w:sz w:val="24"/>
+                <w:szCs w:val="24"/>
+              </w:rPr>
+            </m:ctrlPr>
+          </m:e>
+          <m:sub>
+            <m:r>
+              <w:rPr>
+                <w:rFonts w:ascii="Cambria Math" w:eastAsiaTheme="minorEastAsia" w:hAnsi="Cambria Math" w:cs="Times New Roman"/>
+                <w:sz w:val="24"/>
+                <w:szCs w:val="24"/>
+              </w:rPr>
+              <m:t>ij</m:t>
+            </m:r>
+          </m:sub>
+        </m:sSub>
+      </m:oMath>
+      <w:r>
+        <w:rPr>
+          <w:rFonts w:ascii="Times New Roman" w:eastAsiaTheme="minorEastAsia" w:hAnsi="Times New Roman" w:cs="Times New Roman"/>
+          <w:sz w:val="24"/>
+          <w:szCs w:val="24"/>
+        </w:rPr>
+        <w:t xml:space="preserve"> </w:t>
+      </w:r>
+      <w:r>
+        <w:rPr>
+          <w:rFonts w:ascii="Cambria Math" w:eastAsiaTheme="minorEastAsia" w:hAnsi="Cambria Math" w:cs="Cambria Math"/>
+          <w:sz w:val="24"/>
+          <w:szCs w:val="24"/>
+        </w:rPr>
+        <w:t>∈</w:t>
+      </w:r>
+      <w:r>
+        <w:rPr>
+          <w:rFonts w:ascii="Times New Roman" w:eastAsiaTheme="minorEastAsia" w:hAnsi="Times New Roman" w:cs="Times New Roman"/>
+          <w:sz w:val="24"/>
+          <w:szCs w:val="24"/>
+        </w:rPr>
+        <w:t xml:space="preserve"> {0, 1, 2}: poziom stresu (0 = Brak, 1 = Niski/Średni, 2 = Wysoki).</w:t>
+      </w:r>
+    </w:p>
+    <w:p>
+      <w:pPr>
+        <w:pStyle w:val="Akapitzlist"/>
+        <w:numPr>
+          <w:ilvl w:val="0"/>
+          <w:numId w:val="20"/>
+        </w:numPr>
+        <w:jc w:val="both"/>
+        <w:rPr>
+          <w:rFonts w:ascii="Times New Roman" w:eastAsiaTheme="minorEastAsia" w:hAnsi="Times New Roman" w:cs="Times New Roman"/>
+          <w:sz w:val="24"/>
+          <w:szCs w:val="24"/>
+        </w:rPr>
+      </w:pPr>
+      <w:r>
+        <w:rPr>
+          <w:rFonts w:ascii="Times New Roman" w:eastAsiaTheme="minorEastAsia" w:hAnsi="Times New Roman" w:cs="Times New Roman"/>
+          <w:sz w:val="24"/>
+          <w:szCs w:val="24"/>
+          <w:lang w:val="en-US"/>
+        </w:rPr>
+        <w:t>σᵢ</w:t>
+      </w:r>
+      <w:r>
+        <w:rPr>
+          <w:rFonts w:ascii="Times New Roman" w:eastAsiaTheme="minorEastAsia" w:hAnsi="Times New Roman" w:cs="Times New Roman"/>
+          <w:sz w:val="24"/>
+          <w:szCs w:val="24"/>
+        </w:rPr>
+        <w:t>: odchylenie standardowe dla pielęgniarki i</w:t>
+      </w:r>
+    </w:p>
+    <w:p>
+      <w:pPr>
+        <w:pStyle w:val="Akapitzlist"/>
+        <w:numPr>
+          <w:ilvl w:val="0"/>
+          <w:numId w:val="18"/>
+        </w:numPr>
+        <w:jc w:val="both"/>
+        <w:rPr>
+          <w:rFonts w:ascii="Times New Roman" w:eastAsiaTheme="minorEastAsia" w:hAnsi="Times New Roman" w:cs="Times New Roman"/>
+          <w:sz w:val="24"/>
+          <w:szCs w:val="24"/>
+        </w:rPr>
+      </w:pPr>
+      <w:r>
+        <w:rPr>
+          <w:rFonts w:ascii="Times New Roman" w:eastAsiaTheme="minorEastAsia" w:hAnsi="Times New Roman" w:cs="Times New Roman"/>
+          <w:sz w:val="24"/>
+          <w:szCs w:val="24"/>
+        </w:rPr>
+        <w:t>y</w:t>
+      </w:r>
+      <w:r>
+        <w:rPr>
+          <w:rFonts w:ascii="Times New Roman" w:eastAsiaTheme="minorEastAsia" w:hAnsi="Times New Roman" w:cs="Times New Roman"/>
+          <w:sz w:val="24"/>
+          <w:szCs w:val="24"/>
+          <w:lang w:val="en-US"/>
+        </w:rPr>
+        <w:t>ᵢⱼ</w:t>
+      </w:r>
+      <w:r>
+        <w:rPr>
+          <w:rFonts w:ascii="Times New Roman" w:eastAsiaTheme="minorEastAsia" w:hAnsi="Times New Roman" w:cs="Times New Roman"/>
+          <w:sz w:val="24"/>
+          <w:szCs w:val="24"/>
+        </w:rPr>
+        <w:t>:</w:t>
+      </w:r>
+      <w:r>
+        <w:rPr>
+          <w:rFonts w:ascii="Times New Roman" w:eastAsiaTheme="minorEastAsia" w:hAnsi="Times New Roman" w:cs="Times New Roman"/>
+          <w:sz w:val="24"/>
+          <w:szCs w:val="24"/>
+        </w:rPr>
+        <w:t xml:space="preserve"> </w:t>
+      </w:r>
+      <w:r>
+        <w:rPr>
+          <w:rFonts w:ascii="Times New Roman" w:eastAsiaTheme="minorEastAsia" w:hAnsi="Times New Roman" w:cs="Times New Roman"/>
+          <w:sz w:val="24"/>
+          <w:szCs w:val="24"/>
+        </w:rPr>
+        <w:t xml:space="preserve">zmienna zależna (Temperatura skóry, Tętno, Aktywność </w:t>
+      </w:r>
+      <w:proofErr w:type="spellStart"/>
+      <w:r>
+        <w:rPr>
+          <w:rFonts w:ascii="Times New Roman" w:eastAsiaTheme="minorEastAsia" w:hAnsi="Times New Roman" w:cs="Times New Roman"/>
+          <w:sz w:val="24"/>
+          <w:szCs w:val="24"/>
+        </w:rPr>
+        <w:t>elektrodermalna</w:t>
+      </w:r>
+      <w:proofErr w:type="spellEnd"/>
+      <w:r>
+        <w:rPr>
+          <w:rFonts w:ascii="Times New Roman" w:eastAsiaTheme="minorEastAsia" w:hAnsi="Times New Roman" w:cs="Times New Roman"/>
+          <w:sz w:val="24"/>
+          <w:szCs w:val="24"/>
+        </w:rPr>
+        <w:t>)</w:t>
+      </w:r>
+    </w:p>
+    <w:p>
+      <w:pPr>
+        <w:jc w:val="both"/>
+        <w:rPr>
+          <w:rFonts w:ascii="Times New Roman" w:eastAsiaTheme="minorEastAsia" w:hAnsi="Times New Roman" w:cs="Times New Roman"/>
+          <w:sz w:val="24"/>
+          <w:szCs w:val="24"/>
+        </w:rPr>
+      </w:pPr>
     </w:p>
     <w:p>
       <w:pPr>
@@ -16009,43 +19131,7 @@
           <w:kern w:val="0"/>
           <w:lang w:val="en-US"/>
         </w:rPr>
-        <w:t xml:space="preserve">, </w:t>
-      </w:r>
-      <w:proofErr w:type="spellStart"/>
-      <w:r>
-        <w:rPr>
-          <w:rFonts w:ascii="Times New Roman" w:hAnsi="Times New Roman" w:cs="Times New Roman"/>
-          <w:kern w:val="0"/>
-          <w:lang w:val="en-US"/>
-        </w:rPr>
-        <w:t>dostęp</w:t>
-      </w:r>
-      <w:proofErr w:type="spellEnd"/>
-      <w:r>
-        <w:rPr>
-          <w:rFonts w:ascii="Times New Roman" w:hAnsi="Times New Roman" w:cs="Times New Roman"/>
-          <w:kern w:val="0"/>
-          <w:lang w:val="en-US"/>
-        </w:rPr>
-        <w:t xml:space="preserve"> 12 </w:t>
-      </w:r>
-      <w:proofErr w:type="spellStart"/>
-      <w:r>
-        <w:rPr>
-          <w:rFonts w:ascii="Times New Roman" w:hAnsi="Times New Roman" w:cs="Times New Roman"/>
-          <w:kern w:val="0"/>
-          <w:lang w:val="en-US"/>
-        </w:rPr>
-        <w:t>listopad</w:t>
-      </w:r>
-      <w:proofErr w:type="spellEnd"/>
-      <w:r>
-        <w:rPr>
-          <w:rFonts w:ascii="Times New Roman" w:hAnsi="Times New Roman" w:cs="Times New Roman"/>
-          <w:kern w:val="0"/>
-          <w:lang w:val="en-US"/>
-        </w:rPr>
-        <w:t xml:space="preserve"> 2024, https://www.wired.com/2009/06/lbnp-knowthyself/.</w:t>
+        <w:t>, dostęp 12 listopad 2024, https://www.wired.com/2009/06/lbnp-knowthyself/.</w:t>
       </w:r>
       <w:r>
         <w:rPr>
@@ -16273,213 +19359,123 @@
           <w:kern w:val="0"/>
           <w:lang w:val="en-US"/>
         </w:rPr>
-        <w:t xml:space="preserve"> 1999, nr 59es (1 </w:t>
-      </w:r>
-      <w:proofErr w:type="spellStart"/>
+        <w:t xml:space="preserve"> 1999, nr 59es (1 marzec 1999): 5-es.</w:t>
+      </w:r>
+      <w:r>
+        <w:rPr>
+          <w:rFonts w:ascii="Times New Roman" w:hAnsi="Times New Roman" w:cs="Times New Roman"/>
+        </w:rPr>
+        <w:fldChar w:fldCharType="end"/>
+      </w:r>
+    </w:p>
+  </w:footnote>
+  <w:footnote w:id="5">
+    <w:p>
+      <w:pPr>
+        <w:pStyle w:val="Tekstprzypisudolnego"/>
+        <w:rPr>
+          <w:rFonts w:ascii="Times New Roman" w:hAnsi="Times New Roman" w:cs="Times New Roman"/>
+          <w:lang w:val="en-US"/>
+        </w:rPr>
+      </w:pPr>
+      <w:r>
+        <w:rPr>
+          <w:rStyle w:val="Odwoanieprzypisudolnego"/>
+          <w:rFonts w:ascii="Times New Roman" w:hAnsi="Times New Roman" w:cs="Times New Roman"/>
+        </w:rPr>
+        <w:footnoteRef/>
+      </w:r>
+      <w:r>
+        <w:rPr>
+          <w:rFonts w:ascii="Times New Roman" w:hAnsi="Times New Roman" w:cs="Times New Roman"/>
+          <w:lang w:val="en-US"/>
+        </w:rPr>
+        <w:t xml:space="preserve"> </w:t>
+      </w:r>
+      <w:r>
+        <w:rPr>
+          <w:rFonts w:ascii="Times New Roman" w:hAnsi="Times New Roman" w:cs="Times New Roman"/>
+        </w:rPr>
+        <w:fldChar w:fldCharType="begin"/>
+      </w:r>
+      <w:r>
+        <w:rPr>
+          <w:rFonts w:ascii="Times New Roman" w:hAnsi="Times New Roman" w:cs="Times New Roman"/>
+          <w:lang w:val="en-US"/>
+        </w:rPr>
+        <w:instrText xml:space="preserve"> ADDIN ZOTERO_ITEM CSL_CITATION {"citationID":"XiuPQr6R","properties":{"formattedCitation":"\\uc0\\u8222{}Hacking Health: How Consumers Use Smartphones and Wearable Tech to Track Their Health\\uc0\\u8221{}, Nielsen, dost\\uc0\\u281{}p 27 listopad 2024, https://www.nielsen.com/insights/2014/hacking-health-how-consumers-use-smartphones-and-wearable-tech-to-track-their-health/.","plainCitation":"„Hacking Health: How Consumers Use Smartphones and Wearable Tech to Track Their Health”, Nielsen, dostęp 27 listopad 2024, https://www.nielsen.com/insights/2014/hacking-health-how-consumers-use-smartphones-and-wearable-tech-to-track-their-health/.","noteIndex":5},"citationItems":[{"id":12,"uris":["http://zotero.org/users/15722138/items/W6Z9WENX"],"itemData":{"id":12,"type":"webpage","abstract":"Wearable tech is a hot trend this season, seen on the sleeves of consumers walking down the street—and even on models...","container-title":"Nielsen","language":"en-US","title":"Hacking Health: How Consumers Use Smartphones and Wearable Tech to Track Their Health","title-short":"Hacking Health","URL":"https://www.nielsen.com/insights/2014/hacking-health-how-consumers-use-smartphones-and-wearable-tech-to-track-their-health/","accessed":{"date-parts":[["2024",11,27]]}}}],"schema":"https://github.com/citation-style-language/schema/raw/master/csl-citation.json"} </w:instrText>
+      </w:r>
+      <w:r>
+        <w:rPr>
+          <w:rFonts w:ascii="Times New Roman" w:hAnsi="Times New Roman" w:cs="Times New Roman"/>
+        </w:rPr>
+        <w:fldChar w:fldCharType="separate"/>
+      </w:r>
       <w:r>
         <w:rPr>
           <w:rFonts w:ascii="Times New Roman" w:hAnsi="Times New Roman" w:cs="Times New Roman"/>
           <w:kern w:val="0"/>
           <w:lang w:val="en-US"/>
         </w:rPr>
-        <w:t>marzec</w:t>
-      </w:r>
-      <w:proofErr w:type="spellEnd"/>
+        <w:t>„Hacking Health: How Consumers Use Smartphones and Wearable Tech to Track Their Health”, Nielsen, dostęp 27 listopad 2024, https://www.nielsen.com/insights/2014/hacking-health-how-consumers-use-smartphones-and-wearable-tech-to-track-their-health/.</w:t>
+      </w:r>
+      <w:r>
+        <w:rPr>
+          <w:rFonts w:ascii="Times New Roman" w:hAnsi="Times New Roman" w:cs="Times New Roman"/>
+        </w:rPr>
+        <w:fldChar w:fldCharType="end"/>
+      </w:r>
+    </w:p>
+  </w:footnote>
+  <w:footnote w:id="6">
+    <w:p>
+      <w:pPr>
+        <w:pStyle w:val="Tekstprzypisudolnego"/>
+        <w:rPr>
+          <w:rFonts w:ascii="Times New Roman" w:hAnsi="Times New Roman" w:cs="Times New Roman"/>
+          <w:lang w:val="en-US"/>
+        </w:rPr>
+      </w:pPr>
+      <w:r>
+        <w:rPr>
+          <w:rStyle w:val="Odwoanieprzypisudolnego"/>
+          <w:rFonts w:ascii="Times New Roman" w:hAnsi="Times New Roman" w:cs="Times New Roman"/>
+        </w:rPr>
+        <w:footnoteRef/>
+      </w:r>
+      <w:r>
+        <w:rPr>
+          <w:rFonts w:ascii="Times New Roman" w:hAnsi="Times New Roman" w:cs="Times New Roman"/>
+          <w:lang w:val="en-US"/>
+        </w:rPr>
+        <w:t xml:space="preserve"> </w:t>
+      </w:r>
+      <w:r>
+        <w:rPr>
+          <w:rFonts w:ascii="Times New Roman" w:hAnsi="Times New Roman" w:cs="Times New Roman"/>
+        </w:rPr>
+        <w:fldChar w:fldCharType="begin"/>
+      </w:r>
+      <w:r>
+        <w:rPr>
+          <w:rFonts w:ascii="Times New Roman" w:hAnsi="Times New Roman" w:cs="Times New Roman"/>
+          <w:lang w:val="en-US"/>
+        </w:rPr>
+        <w:instrText xml:space="preserve"> ADDIN ZOTERO_ITEM CSL_CITATION {"citationID":"uRKPbQGE","properties":{"formattedCitation":"Eun Kyoung Choe i in., \\uc0\\u8222{}Understanding Quantified-Selfers\\uc0\\u8217{} Practices in Collecting and Exploring Personal Data\\uc0\\u8221{}, w {\\i{}Proceedings of the SIGCHI Conference on Human Factors in Computing Systems} (CHI \\uc0\\u8217{}14: CHI Conference on Human Factors in Computing Systems, Toronto Ontario Canada: ACM, 2014), 1143\\uc0\\u8211{}52, https://doi.org/10.1145/2556288.2557372.","plainCitation":"Eun Kyoung Choe i in., „Understanding Quantified-Selfers’ Practices in Collecting and Exploring Personal Data”, w Proceedings of the SIGCHI Conference on Human Factors in Computing Systems (CHI ’14: CHI Conference on Human Factors in Computing Systems, Toronto Ontario Canada: ACM, 2014), 1143–52, https://doi.org/10.1145/2556288.2557372.","noteIndex":6},"citationItems":[{"id":9,"uris":["http://zotero.org/users/15722138/items/7JFUB2PD"],"itemData":{"id":9,"type":"paper-conference","abstract":"Researchers have studied how people use self-tracking technologies and discovered a long list of barriers including lack of time and motivation as well as difficulty in data integration and interpretation. Despite the barriers, an increasing number of Quantified-Selfers diligently track many kinds of data about themselves, and some of them share their best practices and mistakes through Meetup talks, blogging, and conferences. In this work, we aim to gain insights from these “extreme users,” who have used existing technologies and built their own workarounds to overcome different barriers. We conducted a qualitative and quantitative analysis of 52 video recordings of Quantified Self Meetup talks to understand what they did, how they did it, and what they learned. We highlight several common pitfalls to self-tracking, including tracking too many things, not tracking triggers and context, and insufficient scientific rigor. We identify future research efforts that could help make progress toward addressing these pitfalls. We also discuss how our findings can have broad implications in designing and developing self-tracking technologies.","container-title":"Proceedings of the SIGCHI Conference on Human Factors in Computing Systems","DOI":"10.1145/2556288.2557372","event-place":"Toronto Ontario Canada","event-title":"CHI '14: CHI Conference on Human Factors in Computing Systems","ISBN":"978-1-4503-2473-1","language":"en","page":"1143-1152","publisher":"ACM","publisher-place":"Toronto Ontario Canada","source":"DOI.org (Crossref)","title":"Understanding quantified-selfers' practices in collecting and exploring personal data","URL":"https://dl.acm.org/doi/10.1145/2556288.2557372","author":[{"family":"Choe","given":"Eun Kyoung"},{"family":"Lee","given":"Nicole B."},{"family":"Lee","given":"Bongshin"},{"family":"Pratt","given":"Wanda"},{"family":"Kientz","given":"Julie A."}],"accessed":{"date-parts":[["2024",11,27]]},"issued":{"date-parts":[["2014",4,26]]}}}],"schema":"https://github.com/citation-style-language/schema/raw/master/csl-citation.json"} </w:instrText>
+      </w:r>
+      <w:r>
+        <w:rPr>
+          <w:rFonts w:ascii="Times New Roman" w:hAnsi="Times New Roman" w:cs="Times New Roman"/>
+        </w:rPr>
+        <w:fldChar w:fldCharType="separate"/>
+      </w:r>
       <w:r>
         <w:rPr>
           <w:rFonts w:ascii="Times New Roman" w:hAnsi="Times New Roman" w:cs="Times New Roman"/>
           <w:kern w:val="0"/>
           <w:lang w:val="en-US"/>
         </w:rPr>
-        <w:t xml:space="preserve"> 1999): 5-es.</w:t>
-      </w:r>
-      <w:r>
-        <w:rPr>
-          <w:rFonts w:ascii="Times New Roman" w:hAnsi="Times New Roman" w:cs="Times New Roman"/>
-        </w:rPr>
-        <w:fldChar w:fldCharType="end"/>
-      </w:r>
-    </w:p>
-  </w:footnote>
-  <w:footnote w:id="5">
-    <w:p>
-      <w:pPr>
-        <w:pStyle w:val="Tekstprzypisudolnego"/>
-        <w:rPr>
-          <w:rFonts w:ascii="Times New Roman" w:hAnsi="Times New Roman" w:cs="Times New Roman"/>
-          <w:lang w:val="en-US"/>
-        </w:rPr>
-      </w:pPr>
-      <w:r>
-        <w:rPr>
-          <w:rStyle w:val="Odwoanieprzypisudolnego"/>
-          <w:rFonts w:ascii="Times New Roman" w:hAnsi="Times New Roman" w:cs="Times New Roman"/>
-        </w:rPr>
-        <w:footnoteRef/>
-      </w:r>
-      <w:r>
-        <w:rPr>
-          <w:rFonts w:ascii="Times New Roman" w:hAnsi="Times New Roman" w:cs="Times New Roman"/>
-          <w:lang w:val="en-US"/>
-        </w:rPr>
-        <w:t xml:space="preserve"> </w:t>
-      </w:r>
-      <w:r>
-        <w:rPr>
-          <w:rFonts w:ascii="Times New Roman" w:hAnsi="Times New Roman" w:cs="Times New Roman"/>
-        </w:rPr>
-        <w:fldChar w:fldCharType="begin"/>
-      </w:r>
-      <w:r>
-        <w:rPr>
-          <w:rFonts w:ascii="Times New Roman" w:hAnsi="Times New Roman" w:cs="Times New Roman"/>
-          <w:lang w:val="en-US"/>
-        </w:rPr>
-        <w:instrText xml:space="preserve"> ADDIN ZOTERO_ITEM CSL_CITATION {"citationID":"XiuPQr6R","properties":{"formattedCitation":"\\uc0\\u8222{}Hacking Health: How Consumers Use Smartphones and Wearable Tech to Track Their Health\\uc0\\u8221{}, Nielsen, dost\\uc0\\u281{}p 27 listopad 2024, https://www.nielsen.com/insights/2014/hacking-health-how-consumers-use-smartphones-and-wearable-tech-to-track-their-health/.","plainCitation":"„Hacking Health: How Consumers Use Smartphones and Wearable Tech to Track Their Health”, Nielsen, dostęp 27 listopad 2024, https://www.nielsen.com/insights/2014/hacking-health-how-consumers-use-smartphones-and-wearable-tech-to-track-their-health/.","noteIndex":5},"citationItems":[{"id":12,"uris":["http://zotero.org/users/15722138/items/W6Z9WENX"],"itemData":{"id":12,"type":"webpage","abstract":"Wearable tech is a hot trend this season, seen on the sleeves of consumers walking down the street—and even on models...","container-title":"Nielsen","language":"en-US","title":"Hacking Health: How Consumers Use Smartphones and Wearable Tech to Track Their Health","title-short":"Hacking Health","URL":"https://www.nielsen.com/insights/2014/hacking-health-how-consumers-use-smartphones-and-wearable-tech-to-track-their-health/","accessed":{"date-parts":[["2024",11,27]]}}}],"schema":"https://github.com/citation-style-language/schema/raw/master/csl-citation.json"} </w:instrText>
-      </w:r>
-      <w:r>
-        <w:rPr>
-          <w:rFonts w:ascii="Times New Roman" w:hAnsi="Times New Roman" w:cs="Times New Roman"/>
-        </w:rPr>
-        <w:fldChar w:fldCharType="separate"/>
-      </w:r>
-      <w:r>
-        <w:rPr>
-          <w:rFonts w:ascii="Times New Roman" w:hAnsi="Times New Roman" w:cs="Times New Roman"/>
-          <w:kern w:val="0"/>
-          <w:lang w:val="en-US"/>
-        </w:rPr>
-        <w:t xml:space="preserve">„Hacking Health: How Consumers Use Smartphones and Wearable Tech to Track Their Health”, Nielsen, </w:t>
-      </w:r>
-      <w:proofErr w:type="spellStart"/>
-      <w:r>
-        <w:rPr>
-          <w:rFonts w:ascii="Times New Roman" w:hAnsi="Times New Roman" w:cs="Times New Roman"/>
-          <w:kern w:val="0"/>
-          <w:lang w:val="en-US"/>
-        </w:rPr>
-        <w:t>dostęp</w:t>
-      </w:r>
-      <w:proofErr w:type="spellEnd"/>
-      <w:r>
-        <w:rPr>
-          <w:rFonts w:ascii="Times New Roman" w:hAnsi="Times New Roman" w:cs="Times New Roman"/>
-          <w:kern w:val="0"/>
-          <w:lang w:val="en-US"/>
-        </w:rPr>
-        <w:t xml:space="preserve"> 27 </w:t>
-      </w:r>
-      <w:proofErr w:type="spellStart"/>
-      <w:r>
-        <w:rPr>
-          <w:rFonts w:ascii="Times New Roman" w:hAnsi="Times New Roman" w:cs="Times New Roman"/>
-          <w:kern w:val="0"/>
-          <w:lang w:val="en-US"/>
-        </w:rPr>
-        <w:t>listopad</w:t>
-      </w:r>
-      <w:proofErr w:type="spellEnd"/>
-      <w:r>
-        <w:rPr>
-          <w:rFonts w:ascii="Times New Roman" w:hAnsi="Times New Roman" w:cs="Times New Roman"/>
-          <w:kern w:val="0"/>
-          <w:lang w:val="en-US"/>
-        </w:rPr>
-        <w:t xml:space="preserve"> 2024, https://www.nielsen.com/insights/2014/hacking-health-how-consumers-use-smartphones-and-wearable-tech-to-track-their-health/.</w:t>
-      </w:r>
-      <w:r>
-        <w:rPr>
-          <w:rFonts w:ascii="Times New Roman" w:hAnsi="Times New Roman" w:cs="Times New Roman"/>
-        </w:rPr>
-        <w:fldChar w:fldCharType="end"/>
-      </w:r>
-    </w:p>
-  </w:footnote>
-  <w:footnote w:id="6">
-    <w:p>
-      <w:pPr>
-        <w:pStyle w:val="Tekstprzypisudolnego"/>
-        <w:rPr>
-          <w:rFonts w:ascii="Times New Roman" w:hAnsi="Times New Roman" w:cs="Times New Roman"/>
-          <w:lang w:val="en-US"/>
-        </w:rPr>
-      </w:pPr>
-      <w:r>
-        <w:rPr>
-          <w:rStyle w:val="Odwoanieprzypisudolnego"/>
-          <w:rFonts w:ascii="Times New Roman" w:hAnsi="Times New Roman" w:cs="Times New Roman"/>
-        </w:rPr>
-        <w:footnoteRef/>
-      </w:r>
-      <w:r>
-        <w:rPr>
-          <w:rFonts w:ascii="Times New Roman" w:hAnsi="Times New Roman" w:cs="Times New Roman"/>
-          <w:lang w:val="en-US"/>
-        </w:rPr>
-        <w:t xml:space="preserve"> </w:t>
-      </w:r>
-      <w:r>
-        <w:rPr>
-          <w:rFonts w:ascii="Times New Roman" w:hAnsi="Times New Roman" w:cs="Times New Roman"/>
-        </w:rPr>
-        <w:fldChar w:fldCharType="begin"/>
-      </w:r>
-      <w:r>
-        <w:rPr>
-          <w:rFonts w:ascii="Times New Roman" w:hAnsi="Times New Roman" w:cs="Times New Roman"/>
-          <w:lang w:val="en-US"/>
-        </w:rPr>
-        <w:instrText xml:space="preserve"> ADDIN ZOTERO_ITEM CSL_CITATION {"citationID":"uRKPbQGE","properties":{"formattedCitation":"Eun Kyoung Choe i in., \\uc0\\u8222{}Understanding Quantified-Selfers\\uc0\\u8217{} Practices in Collecting and Exploring Personal Data\\uc0\\u8221{}, w {\\i{}Proceedings of the SIGCHI Conference on Human Factors in Computing Systems} (CHI \\uc0\\u8217{}14: CHI Conference on Human Factors in Computing Systems, Toronto Ontario Canada: ACM, 2014), 1143\\uc0\\u8211{}52, https://doi.org/10.1145/2556288.2557372.","plainCitation":"Eun Kyoung Choe i in., „Understanding Quantified-Selfers’ Practices in Collecting and Exploring Personal Data”, w Proceedings of the SIGCHI Conference on Human Factors in Computing Systems (CHI ’14: CHI Conference on Human Factors in Computing Systems, Toronto Ontario Canada: ACM, 2014), 1143–52, https://doi.org/10.1145/2556288.2557372.","noteIndex":6},"citationItems":[{"id":9,"uris":["http://zotero.org/users/15722138/items/7JFUB2PD"],"itemData":{"id":9,"type":"paper-conference","abstract":"Researchers have studied how people use self-tracking technologies and discovered a long list of barriers including lack of time and motivation as well as difficulty in data integration and interpretation. Despite the barriers, an increasing number of Quantified-Selfers diligently track many kinds of data about themselves, and some of them share their best practices and mistakes through Meetup talks, blogging, and conferences. In this work, we aim to gain insights from these “extreme users,” who have used existing technologies and built their own workarounds to overcome different barriers. We conducted a qualitative and quantitative analysis of 52 video recordings of Quantified Self Meetup talks to understand what they did, how they did it, and what they learned. We highlight several common pitfalls to self-tracking, including tracking too many things, not tracking triggers and context, and insufficient scientific rigor. We identify future research efforts that could help make progress toward addressing these pitfalls. We also discuss how our findings can have broad implications in designing and developing self-tracking technologies.","container-title":"Proceedings of the SIGCHI Conference on Human Factors in Computing Systems","DOI":"10.1145/2556288.2557372","event-place":"Toronto Ontario Canada","event-title":"CHI '14: CHI Conference on Human Factors in Computing Systems","ISBN":"978-1-4503-2473-1","language":"en","page":"1143-1152","publisher":"ACM","publisher-place":"Toronto Ontario Canada","source":"DOI.org (Crossref)","title":"Understanding quantified-selfers' practices in collecting and exploring personal data","URL":"https://dl.acm.org/doi/10.1145/2556288.2557372","author":[{"family":"Choe","given":"Eun Kyoung"},{"family":"Lee","given":"Nicole B."},{"family":"Lee","given":"Bongshin"},{"family":"Pratt","given":"Wanda"},{"family":"Kientz","given":"Julie A."}],"accessed":{"date-parts":[["2024",11,27]]},"issued":{"date-parts":[["2014",4,26]]}}}],"schema":"https://github.com/citation-style-language/schema/raw/master/csl-citation.json"} </w:instrText>
-      </w:r>
-      <w:r>
-        <w:rPr>
-          <w:rFonts w:ascii="Times New Roman" w:hAnsi="Times New Roman" w:cs="Times New Roman"/>
-        </w:rPr>
-        <w:fldChar w:fldCharType="separate"/>
-      </w:r>
-      <w:r>
-        <w:rPr>
-          <w:rFonts w:ascii="Times New Roman" w:hAnsi="Times New Roman" w:cs="Times New Roman"/>
-          <w:kern w:val="0"/>
-          <w:lang w:val="en-US"/>
-        </w:rPr>
-        <w:t xml:space="preserve">Eun Kyoung Choe </w:t>
-      </w:r>
-      <w:proofErr w:type="spellStart"/>
-      <w:r>
-        <w:rPr>
-          <w:rFonts w:ascii="Times New Roman" w:hAnsi="Times New Roman" w:cs="Times New Roman"/>
-          <w:kern w:val="0"/>
-          <w:lang w:val="en-US"/>
-        </w:rPr>
-        <w:t>i</w:t>
-      </w:r>
-      <w:proofErr w:type="spellEnd"/>
-      <w:r>
-        <w:rPr>
-          <w:rFonts w:ascii="Times New Roman" w:hAnsi="Times New Roman" w:cs="Times New Roman"/>
-          <w:kern w:val="0"/>
-          <w:lang w:val="en-US"/>
-        </w:rPr>
-        <w:t xml:space="preserve"> in., „Understanding Quantified-</w:t>
-      </w:r>
-      <w:proofErr w:type="spellStart"/>
-      <w:r>
-        <w:rPr>
-          <w:rFonts w:ascii="Times New Roman" w:hAnsi="Times New Roman" w:cs="Times New Roman"/>
-          <w:kern w:val="0"/>
-          <w:lang w:val="en-US"/>
-        </w:rPr>
-        <w:t>Selfers</w:t>
-      </w:r>
-      <w:proofErr w:type="spellEnd"/>
-      <w:r>
-        <w:rPr>
-          <w:rFonts w:ascii="Times New Roman" w:hAnsi="Times New Roman" w:cs="Times New Roman"/>
-          <w:kern w:val="0"/>
-          <w:lang w:val="en-US"/>
-        </w:rPr>
-        <w:t xml:space="preserve">’ Practices in Collecting and Exploring Personal Data”, w </w:t>
+        <w:t xml:space="preserve">Eun Kyoung Choe i in., „Understanding Quantified-Selfers’ Practices in Collecting and Exploring Personal Data”, w </w:t>
       </w:r>
       <w:r>
         <w:rPr>
@@ -16555,25 +19551,7 @@
           <w:kern w:val="0"/>
           <w:lang w:val="en-US"/>
         </w:rPr>
-        <w:t xml:space="preserve">André Henriksen </w:t>
-      </w:r>
-      <w:proofErr w:type="spellStart"/>
-      <w:r>
-        <w:rPr>
-          <w:rFonts w:ascii="Times New Roman" w:hAnsi="Times New Roman" w:cs="Times New Roman"/>
-          <w:kern w:val="0"/>
-          <w:lang w:val="en-US"/>
-        </w:rPr>
-        <w:t>i</w:t>
-      </w:r>
-      <w:proofErr w:type="spellEnd"/>
-      <w:r>
-        <w:rPr>
-          <w:rFonts w:ascii="Times New Roman" w:hAnsi="Times New Roman" w:cs="Times New Roman"/>
-          <w:kern w:val="0"/>
-          <w:lang w:val="en-US"/>
-        </w:rPr>
-        <w:t xml:space="preserve"> in., „Dataset of Fitness Trackers and Smartwatches to Measuring Physical Activity in Research”, </w:t>
+        <w:t xml:space="preserve">André Henriksen i in., „Dataset of Fitness Trackers and Smartwatches to Measuring Physical Activity in Research”, </w:t>
       </w:r>
       <w:r>
         <w:rPr>
@@ -16591,101 +19569,65 @@
           <w:kern w:val="0"/>
           <w:lang w:val="en-US"/>
         </w:rPr>
-        <w:t xml:space="preserve"> 15, nr 1 (16 </w:t>
-      </w:r>
-      <w:proofErr w:type="spellStart"/>
+        <w:t xml:space="preserve"> 15, nr 1 (16 lipiec 2022): 258, https://doi.org/10.1186/s13104-022-06146-5.</w:t>
+      </w:r>
+      <w:r>
+        <w:rPr>
+          <w:rFonts w:ascii="Times New Roman" w:hAnsi="Times New Roman" w:cs="Times New Roman"/>
+        </w:rPr>
+        <w:fldChar w:fldCharType="end"/>
+      </w:r>
+    </w:p>
+  </w:footnote>
+  <w:footnote w:id="8">
+    <w:p>
+      <w:pPr>
+        <w:pStyle w:val="Tekstprzypisudolnego"/>
+        <w:rPr>
+          <w:rFonts w:ascii="Times New Roman" w:hAnsi="Times New Roman" w:cs="Times New Roman"/>
+          <w:lang w:val="en-US"/>
+        </w:rPr>
+      </w:pPr>
+      <w:r>
+        <w:rPr>
+          <w:rStyle w:val="Odwoanieprzypisudolnego"/>
+          <w:rFonts w:ascii="Times New Roman" w:hAnsi="Times New Roman" w:cs="Times New Roman"/>
+        </w:rPr>
+        <w:footnoteRef/>
+      </w:r>
+      <w:r>
+        <w:rPr>
+          <w:rFonts w:ascii="Times New Roman" w:hAnsi="Times New Roman" w:cs="Times New Roman"/>
+          <w:lang w:val="en-US"/>
+        </w:rPr>
+        <w:t xml:space="preserve"> </w:t>
+      </w:r>
+      <w:r>
+        <w:rPr>
+          <w:rFonts w:ascii="Times New Roman" w:hAnsi="Times New Roman" w:cs="Times New Roman"/>
+        </w:rPr>
+        <w:fldChar w:fldCharType="begin"/>
+      </w:r>
+      <w:r>
+        <w:rPr>
+          <w:rFonts w:ascii="Times New Roman" w:hAnsi="Times New Roman" w:cs="Times New Roman"/>
+          <w:lang w:val="en-US"/>
+        </w:rPr>
+        <w:instrText xml:space="preserve"> ADDIN ZOTERO_ITEM CSL_CITATION {"citationID":"qV1JsFeq","properties":{"formattedCitation":"\\uc0\\u8222{}What Is Player Load?\\uc0\\u8221{}, Catapult Support, 31 stycze\\uc0\\u324{} 2024, https://support.catapultsports.com/hc/en-us/articles/360000510795-What-is-Player-Load.","plainCitation":"„What Is Player Load?”, Catapult Support, 31 styczeń 2024, https://support.catapultsports.com/hc/en-us/articles/360000510795-What-is-Player-Load.","noteIndex":8},"citationItems":[{"id":17,"uris":["http://zotero.org/users/15722138/items/BDLGVN76"],"itemData":{"id":17,"type":"webpage","abstract":"What is Player Load?\nPlayer Load is the sum of the accelerations across all axes of the internal tri-axial accelerometer during movement. It takes into account instantaneous rate of change of accel...","container-title":"Catapult Support","language":"en","title":"What is Player Load?","URL":"https://support.catapultsports.com/hc/en-us/articles/360000510795-What-is-Player-Load","accessed":{"date-parts":[["2024",12,16]]},"issued":{"date-parts":[["2024",1,31]]}}}],"schema":"https://github.com/citation-style-language/schema/raw/master/csl-citation.json"} </w:instrText>
+      </w:r>
+      <w:r>
+        <w:rPr>
+          <w:rFonts w:ascii="Times New Roman" w:hAnsi="Times New Roman" w:cs="Times New Roman"/>
+        </w:rPr>
+        <w:fldChar w:fldCharType="separate"/>
+      </w:r>
       <w:r>
         <w:rPr>
           <w:rFonts w:ascii="Times New Roman" w:hAnsi="Times New Roman" w:cs="Times New Roman"/>
           <w:kern w:val="0"/>
           <w:lang w:val="en-US"/>
         </w:rPr>
-        <w:t>lipiec</w:t>
-      </w:r>
-      <w:proofErr w:type="spellEnd"/>
-      <w:r>
-        <w:rPr>
-          <w:rFonts w:ascii="Times New Roman" w:hAnsi="Times New Roman" w:cs="Times New Roman"/>
-          <w:kern w:val="0"/>
-          <w:lang w:val="en-US"/>
-        </w:rPr>
-        <w:t xml:space="preserve"> 2022): 258, https://doi.org/10.1186/s13104-022-06146-5.</w:t>
-      </w:r>
-      <w:r>
-        <w:rPr>
-          <w:rFonts w:ascii="Times New Roman" w:hAnsi="Times New Roman" w:cs="Times New Roman"/>
-        </w:rPr>
-        <w:fldChar w:fldCharType="end"/>
-      </w:r>
-    </w:p>
-  </w:footnote>
-  <w:footnote w:id="8">
-    <w:p>
-      <w:pPr>
-        <w:pStyle w:val="Tekstprzypisudolnego"/>
-        <w:rPr>
-          <w:rFonts w:ascii="Times New Roman" w:hAnsi="Times New Roman" w:cs="Times New Roman"/>
-          <w:lang w:val="en-US"/>
-        </w:rPr>
-      </w:pPr>
-      <w:r>
-        <w:rPr>
-          <w:rStyle w:val="Odwoanieprzypisudolnego"/>
-          <w:rFonts w:ascii="Times New Roman" w:hAnsi="Times New Roman" w:cs="Times New Roman"/>
-        </w:rPr>
-        <w:footnoteRef/>
-      </w:r>
-      <w:r>
-        <w:rPr>
-          <w:rFonts w:ascii="Times New Roman" w:hAnsi="Times New Roman" w:cs="Times New Roman"/>
-          <w:lang w:val="en-US"/>
-        </w:rPr>
-        <w:t xml:space="preserve"> </w:t>
-      </w:r>
-      <w:r>
-        <w:rPr>
-          <w:rFonts w:ascii="Times New Roman" w:hAnsi="Times New Roman" w:cs="Times New Roman"/>
-        </w:rPr>
-        <w:fldChar w:fldCharType="begin"/>
-      </w:r>
-      <w:r>
-        <w:rPr>
-          <w:rFonts w:ascii="Times New Roman" w:hAnsi="Times New Roman" w:cs="Times New Roman"/>
-          <w:lang w:val="en-US"/>
-        </w:rPr>
-        <w:instrText xml:space="preserve"> ADDIN ZOTERO_ITEM CSL_CITATION {"citationID":"qV1JsFeq","properties":{"formattedCitation":"\\uc0\\u8222{}What Is Player Load?\\uc0\\u8221{}, Catapult Support, 31 stycze\\uc0\\u324{} 2024, https://support.catapultsports.com/hc/en-us/articles/360000510795-What-is-Player-Load.","plainCitation":"„What Is Player Load?”, Catapult Support, 31 styczeń 2024, https://support.catapultsports.com/hc/en-us/articles/360000510795-What-is-Player-Load.","noteIndex":8},"citationItems":[{"id":17,"uris":["http://zotero.org/users/15722138/items/BDLGVN76"],"itemData":{"id":17,"type":"webpage","abstract":"What is Player Load?\nPlayer Load is the sum of the accelerations across all axes of the internal tri-axial accelerometer during movement. It takes into account instantaneous rate of change of accel...","container-title":"Catapult Support","language":"en","title":"What is Player Load?","URL":"https://support.catapultsports.com/hc/en-us/articles/360000510795-What-is-Player-Load","accessed":{"date-parts":[["2024",12,16]]},"issued":{"date-parts":[["2024",1,31]]}}}],"schema":"https://github.com/citation-style-language/schema/raw/master/csl-citation.json"} </w:instrText>
-      </w:r>
-      <w:r>
-        <w:rPr>
-          <w:rFonts w:ascii="Times New Roman" w:hAnsi="Times New Roman" w:cs="Times New Roman"/>
-        </w:rPr>
-        <w:fldChar w:fldCharType="separate"/>
-      </w:r>
-      <w:r>
-        <w:rPr>
-          <w:rFonts w:ascii="Times New Roman" w:hAnsi="Times New Roman" w:cs="Times New Roman"/>
-          <w:kern w:val="0"/>
-          <w:lang w:val="en-US"/>
-        </w:rPr>
-        <w:t xml:space="preserve">„What Is Player Load?”, Catapult Support, 31 </w:t>
-      </w:r>
-      <w:proofErr w:type="spellStart"/>
-      <w:r>
-        <w:rPr>
-          <w:rFonts w:ascii="Times New Roman" w:hAnsi="Times New Roman" w:cs="Times New Roman"/>
-          <w:kern w:val="0"/>
-          <w:lang w:val="en-US"/>
-        </w:rPr>
-        <w:t>styczeń</w:t>
-      </w:r>
-      <w:proofErr w:type="spellEnd"/>
-      <w:r>
-        <w:rPr>
-          <w:rFonts w:ascii="Times New Roman" w:hAnsi="Times New Roman" w:cs="Times New Roman"/>
-          <w:kern w:val="0"/>
-          <w:lang w:val="en-US"/>
-        </w:rPr>
-        <w:t xml:space="preserve"> 2024, https://support.catapultsports.com/hc/en-us/articles/360000510795-What-is-Player-Load.</w:t>
+        <w:t>„What Is Player Load?”, Catapult Support, 31 styczeń 2024, https://support.catapultsports.com/hc/en-us/articles/360000510795-What-is-Player-Load.</w:t>
       </w:r>
       <w:r>
         <w:rPr>
@@ -16753,61 +19695,7 @@
           <w:kern w:val="0"/>
           <w:lang w:val="en-US"/>
         </w:rPr>
-        <w:t xml:space="preserve"> (Coursera, </w:t>
-      </w:r>
-      <w:proofErr w:type="spellStart"/>
-      <w:r>
-        <w:rPr>
-          <w:rFonts w:ascii="Times New Roman" w:hAnsi="Times New Roman" w:cs="Times New Roman"/>
-          <w:kern w:val="0"/>
-          <w:lang w:val="en-US"/>
-        </w:rPr>
-        <w:t>b.d.</w:t>
-      </w:r>
-      <w:proofErr w:type="spellEnd"/>
-      <w:r>
-        <w:rPr>
-          <w:rFonts w:ascii="Times New Roman" w:hAnsi="Times New Roman" w:cs="Times New Roman"/>
-          <w:kern w:val="0"/>
-          <w:lang w:val="en-US"/>
-        </w:rPr>
-        <w:t xml:space="preserve">), </w:t>
-      </w:r>
-      <w:proofErr w:type="spellStart"/>
-      <w:r>
-        <w:rPr>
-          <w:rFonts w:ascii="Times New Roman" w:hAnsi="Times New Roman" w:cs="Times New Roman"/>
-          <w:kern w:val="0"/>
-          <w:lang w:val="en-US"/>
-        </w:rPr>
-        <w:t>dostęp</w:t>
-      </w:r>
-      <w:proofErr w:type="spellEnd"/>
-      <w:r>
-        <w:rPr>
-          <w:rFonts w:ascii="Times New Roman" w:hAnsi="Times New Roman" w:cs="Times New Roman"/>
-          <w:kern w:val="0"/>
-          <w:lang w:val="en-US"/>
-        </w:rPr>
-        <w:t xml:space="preserve"> 31 </w:t>
-      </w:r>
-      <w:proofErr w:type="spellStart"/>
-      <w:r>
-        <w:rPr>
-          <w:rFonts w:ascii="Times New Roman" w:hAnsi="Times New Roman" w:cs="Times New Roman"/>
-          <w:kern w:val="0"/>
-          <w:lang w:val="en-US"/>
-        </w:rPr>
-        <w:t>grudzień</w:t>
-      </w:r>
-      <w:proofErr w:type="spellEnd"/>
-      <w:r>
-        <w:rPr>
-          <w:rFonts w:ascii="Times New Roman" w:hAnsi="Times New Roman" w:cs="Times New Roman"/>
-          <w:kern w:val="0"/>
-          <w:lang w:val="en-US"/>
-        </w:rPr>
-        <w:t xml:space="preserve"> 2024.</w:t>
+        <w:t xml:space="preserve"> (Coursera, b.d.), dostęp 31 grudzień 2024.</w:t>
       </w:r>
       <w:r>
         <w:rPr>
@@ -16883,101 +19771,65 @@
           <w:kern w:val="0"/>
           <w:lang w:val="en-US"/>
         </w:rPr>
-        <w:t xml:space="preserve"> 50, nr 5 (</w:t>
-      </w:r>
-      <w:proofErr w:type="spellStart"/>
+        <w:t xml:space="preserve"> 50, nr 5 (marzec 2016): 273–80, https://doi.org/10.1136/bjsports-2015-095788.</w:t>
+      </w:r>
+      <w:r>
+        <w:rPr>
+          <w:rFonts w:ascii="Times New Roman" w:hAnsi="Times New Roman" w:cs="Times New Roman"/>
+        </w:rPr>
+        <w:fldChar w:fldCharType="end"/>
+      </w:r>
+    </w:p>
+  </w:footnote>
+  <w:footnote w:id="11">
+    <w:p>
+      <w:pPr>
+        <w:pStyle w:val="Tekstprzypisudolnego"/>
+        <w:rPr>
+          <w:rFonts w:ascii="Times New Roman" w:hAnsi="Times New Roman" w:cs="Times New Roman"/>
+          <w:lang w:val="en-US"/>
+        </w:rPr>
+      </w:pPr>
+      <w:r>
+        <w:rPr>
+          <w:rStyle w:val="Odwoanieprzypisudolnego"/>
+          <w:rFonts w:ascii="Times New Roman" w:hAnsi="Times New Roman" w:cs="Times New Roman"/>
+        </w:rPr>
+        <w:footnoteRef/>
+      </w:r>
+      <w:r>
+        <w:rPr>
+          <w:rFonts w:ascii="Times New Roman" w:hAnsi="Times New Roman" w:cs="Times New Roman"/>
+          <w:lang w:val="en-US"/>
+        </w:rPr>
+        <w:t xml:space="preserve"> </w:t>
+      </w:r>
+      <w:r>
+        <w:rPr>
+          <w:rFonts w:ascii="Times New Roman" w:hAnsi="Times New Roman" w:cs="Times New Roman"/>
+        </w:rPr>
+        <w:fldChar w:fldCharType="begin"/>
+      </w:r>
+      <w:r>
+        <w:rPr>
+          <w:rFonts w:ascii="Times New Roman" w:hAnsi="Times New Roman" w:cs="Times New Roman"/>
+          <w:lang w:val="en-US"/>
+        </w:rPr>
+        <w:instrText xml:space="preserve"> ADDIN ZOTERO_ITEM CSL_CITATION {"citationID":"pFAAkABT","properties":{"formattedCitation":"Leandro Carbone i in., \\uc0\\u8222{}Is the Relationship between Acute and Chronic Workload a Valid Predictive Injury Tool? A Bayesian Analysis\\uc0\\u8221{}, {\\i{}Journal of Clinical Medicine} 11, nr 19 (stycze\\uc0\\u324{} 2022): 5945, https://doi.org/10.3390/jcm11195945.","plainCitation":"Leandro Carbone i in., „Is the Relationship between Acute and Chronic Workload a Valid Predictive Injury Tool? A Bayesian Analysis”, Journal of Clinical Medicine 11, nr 19 (styczeń 2022): 5945, https://doi.org/10.3390/jcm11195945.","noteIndex":11},"citationItems":[{"id":22,"uris":["http://zotero.org/users/15722138/items/8Q3LC5I4"],"itemData":{"id":22,"type":"article-journal","abstract":"This study aimed to evaluate the relationship between injury risk, acute load (AL), acute chronic workload ratio (ACWR) and a new proposed ACWR. Design: a retrospective cohort study of the year 2018 was conducted on Argentine first-division soccer players. Participants: Data from 35 players (age = 26.7 ± 4.71 years; height = 176.28 ± 6.09 cm; mass = 74.2 ± 5.27 kg) were recorded; 12 players’ data were analyzed for 1 year, and 23 players’ data were analyzed for 6 months. Interventions: The mean difference of ACWR (MD = 0.22), high-density interval (HDI 95% = (0.07, 0.36)) and AL (MD = 449.23, HDI 95% = (146.41, 751.2)) between groups turned out to be statistically significant. The effect size between groups comparing ACWR and AL was identical (ES = 0.64). Results: The probability of suffering an injury conditioned by ACWR or random ACWR was similar for all estimated quantiles, and the differences between them were not statistically significant. Conclusions: The ACWR ratio, using internal load monitoring, is no better than a synthetic ACWR created from a random denominator to predict the probability of injury. ACWR should not be used in isolation to analyze the causality between load and injury.","container-title":"Journal of Clinical Medicine","DOI":"10.3390/jcm11195945","ISSN":"2077-0383","issue":"19","language":"en","license":"http://creativecommons.org/licenses/by/3.0/","note":"number: 19\npublisher: Multidisciplinary Digital Publishing Institute","page":"5945","source":"www.mdpi.com","title":"Is the Relationship between Acute and Chronic Workload a Valid Predictive Injury Tool? A Bayesian Analysis","title-short":"Is the Relationship between Acute and Chronic Workload a Valid Predictive Injury Tool?","volume":"11","author":[{"family":"Carbone","given":"Leandro"},{"family":"Sampietro","given":"Matias"},{"family":"Cicognini","given":"Agustin"},{"family":"García-Sillero","given":"Manuel"},{"family":"Vargas-Molina","given":"Salvador"}],"issued":{"date-parts":[["2022",1]]}}}],"schema":"https://github.com/citation-style-language/schema/raw/master/csl-citation.json"} </w:instrText>
+      </w:r>
+      <w:r>
+        <w:rPr>
+          <w:rFonts w:ascii="Times New Roman" w:hAnsi="Times New Roman" w:cs="Times New Roman"/>
+        </w:rPr>
+        <w:fldChar w:fldCharType="separate"/>
+      </w:r>
       <w:r>
         <w:rPr>
           <w:rFonts w:ascii="Times New Roman" w:hAnsi="Times New Roman" w:cs="Times New Roman"/>
           <w:kern w:val="0"/>
           <w:lang w:val="en-US"/>
         </w:rPr>
-        <w:t>marzec</w:t>
-      </w:r>
-      <w:proofErr w:type="spellEnd"/>
-      <w:r>
-        <w:rPr>
-          <w:rFonts w:ascii="Times New Roman" w:hAnsi="Times New Roman" w:cs="Times New Roman"/>
-          <w:kern w:val="0"/>
-          <w:lang w:val="en-US"/>
-        </w:rPr>
-        <w:t xml:space="preserve"> 2016): 273–80, https://doi.org/10.1136/bjsports-2015-095788.</w:t>
-      </w:r>
-      <w:r>
-        <w:rPr>
-          <w:rFonts w:ascii="Times New Roman" w:hAnsi="Times New Roman" w:cs="Times New Roman"/>
-        </w:rPr>
-        <w:fldChar w:fldCharType="end"/>
-      </w:r>
-    </w:p>
-  </w:footnote>
-  <w:footnote w:id="11">
-    <w:p>
-      <w:pPr>
-        <w:pStyle w:val="Tekstprzypisudolnego"/>
-        <w:rPr>
-          <w:rFonts w:ascii="Times New Roman" w:hAnsi="Times New Roman" w:cs="Times New Roman"/>
-          <w:lang w:val="en-US"/>
-        </w:rPr>
-      </w:pPr>
-      <w:r>
-        <w:rPr>
-          <w:rStyle w:val="Odwoanieprzypisudolnego"/>
-          <w:rFonts w:ascii="Times New Roman" w:hAnsi="Times New Roman" w:cs="Times New Roman"/>
-        </w:rPr>
-        <w:footnoteRef/>
-      </w:r>
-      <w:r>
-        <w:rPr>
-          <w:rFonts w:ascii="Times New Roman" w:hAnsi="Times New Roman" w:cs="Times New Roman"/>
-          <w:lang w:val="en-US"/>
-        </w:rPr>
-        <w:t xml:space="preserve"> </w:t>
-      </w:r>
-      <w:r>
-        <w:rPr>
-          <w:rFonts w:ascii="Times New Roman" w:hAnsi="Times New Roman" w:cs="Times New Roman"/>
-        </w:rPr>
-        <w:fldChar w:fldCharType="begin"/>
-      </w:r>
-      <w:r>
-        <w:rPr>
-          <w:rFonts w:ascii="Times New Roman" w:hAnsi="Times New Roman" w:cs="Times New Roman"/>
-          <w:lang w:val="en-US"/>
-        </w:rPr>
-        <w:instrText xml:space="preserve"> ADDIN ZOTERO_ITEM CSL_CITATION {"citationID":"pFAAkABT","properties":{"formattedCitation":"Leandro Carbone i in., \\uc0\\u8222{}Is the Relationship between Acute and Chronic Workload a Valid Predictive Injury Tool? A Bayesian Analysis\\uc0\\u8221{}, {\\i{}Journal of Clinical Medicine} 11, nr 19 (stycze\\uc0\\u324{} 2022): 5945, https://doi.org/10.3390/jcm11195945.","plainCitation":"Leandro Carbone i in., „Is the Relationship between Acute and Chronic Workload a Valid Predictive Injury Tool? A Bayesian Analysis”, Journal of Clinical Medicine 11, nr 19 (styczeń 2022): 5945, https://doi.org/10.3390/jcm11195945.","noteIndex":11},"citationItems":[{"id":22,"uris":["http://zotero.org/users/15722138/items/8Q3LC5I4"],"itemData":{"id":22,"type":"article-journal","abstract":"This study aimed to evaluate the relationship between injury risk, acute load (AL), acute chronic workload ratio (ACWR) and a new proposed ACWR. Design: a retrospective cohort study of the year 2018 was conducted on Argentine first-division soccer players. Participants: Data from 35 players (age = 26.7 ± 4.71 years; height = 176.28 ± 6.09 cm; mass = 74.2 ± 5.27 kg) were recorded; 12 players’ data were analyzed for 1 year, and 23 players’ data were analyzed for 6 months. Interventions: The mean difference of ACWR (MD = 0.22), high-density interval (HDI 95% = (0.07, 0.36)) and AL (MD = 449.23, HDI 95% = (146.41, 751.2)) between groups turned out to be statistically significant. The effect size between groups comparing ACWR and AL was identical (ES = 0.64). Results: The probability of suffering an injury conditioned by ACWR or random ACWR was similar for all estimated quantiles, and the differences between them were not statistically significant. Conclusions: The ACWR ratio, using internal load monitoring, is no better than a synthetic ACWR created from a random denominator to predict the probability of injury. ACWR should not be used in isolation to analyze the causality between load and injury.","container-title":"Journal of Clinical Medicine","DOI":"10.3390/jcm11195945","ISSN":"2077-0383","issue":"19","language":"en","license":"http://creativecommons.org/licenses/by/3.0/","note":"number: 19\npublisher: Multidisciplinary Digital Publishing Institute","page":"5945","source":"www.mdpi.com","title":"Is the Relationship between Acute and Chronic Workload a Valid Predictive Injury Tool? A Bayesian Analysis","title-short":"Is the Relationship between Acute and Chronic Workload a Valid Predictive Injury Tool?","volume":"11","author":[{"family":"Carbone","given":"Leandro"},{"family":"Sampietro","given":"Matias"},{"family":"Cicognini","given":"Agustin"},{"family":"García-Sillero","given":"Manuel"},{"family":"Vargas-Molina","given":"Salvador"}],"issued":{"date-parts":[["2022",1]]}}}],"schema":"https://github.com/citation-style-language/schema/raw/master/csl-citation.json"} </w:instrText>
-      </w:r>
-      <w:r>
-        <w:rPr>
-          <w:rFonts w:ascii="Times New Roman" w:hAnsi="Times New Roman" w:cs="Times New Roman"/>
-        </w:rPr>
-        <w:fldChar w:fldCharType="separate"/>
-      </w:r>
-      <w:r>
-        <w:rPr>
-          <w:rFonts w:ascii="Times New Roman" w:hAnsi="Times New Roman" w:cs="Times New Roman"/>
-          <w:kern w:val="0"/>
-          <w:lang w:val="en-US"/>
-        </w:rPr>
-        <w:t xml:space="preserve">Leandro Carbone </w:t>
-      </w:r>
-      <w:proofErr w:type="spellStart"/>
-      <w:r>
-        <w:rPr>
-          <w:rFonts w:ascii="Times New Roman" w:hAnsi="Times New Roman" w:cs="Times New Roman"/>
-          <w:kern w:val="0"/>
-          <w:lang w:val="en-US"/>
-        </w:rPr>
-        <w:t>i</w:t>
-      </w:r>
-      <w:proofErr w:type="spellEnd"/>
-      <w:r>
-        <w:rPr>
-          <w:rFonts w:ascii="Times New Roman" w:hAnsi="Times New Roman" w:cs="Times New Roman"/>
-          <w:kern w:val="0"/>
-          <w:lang w:val="en-US"/>
-        </w:rPr>
-        <w:t xml:space="preserve"> in., „Is the Relationship between Acute and Chronic Workload a Valid Predictive Injury Tool? A Bayesian Analysis”, </w:t>
+        <w:t xml:space="preserve">Leandro Carbone i in., „Is the Relationship between Acute and Chronic Workload a Valid Predictive Injury Tool? A Bayesian Analysis”, </w:t>
       </w:r>
       <w:r>
         <w:rPr>
@@ -16995,101 +19847,65 @@
           <w:kern w:val="0"/>
           <w:lang w:val="en-US"/>
         </w:rPr>
-        <w:t xml:space="preserve"> 11, nr 19 (</w:t>
-      </w:r>
-      <w:proofErr w:type="spellStart"/>
+        <w:t xml:space="preserve"> 11, nr 19 (styczeń 2022): 5945, https://doi.org/10.3390/jcm11195945.</w:t>
+      </w:r>
+      <w:r>
+        <w:rPr>
+          <w:rFonts w:ascii="Times New Roman" w:hAnsi="Times New Roman" w:cs="Times New Roman"/>
+        </w:rPr>
+        <w:fldChar w:fldCharType="end"/>
+      </w:r>
+    </w:p>
+  </w:footnote>
+  <w:footnote w:id="12">
+    <w:p>
+      <w:pPr>
+        <w:pStyle w:val="Tekstprzypisudolnego"/>
+        <w:rPr>
+          <w:rFonts w:ascii="Times New Roman" w:hAnsi="Times New Roman" w:cs="Times New Roman"/>
+          <w:lang w:val="en-US"/>
+        </w:rPr>
+      </w:pPr>
+      <w:r>
+        <w:rPr>
+          <w:rStyle w:val="Odwoanieprzypisudolnego"/>
+          <w:rFonts w:ascii="Times New Roman" w:hAnsi="Times New Roman" w:cs="Times New Roman"/>
+        </w:rPr>
+        <w:footnoteRef/>
+      </w:r>
+      <w:r>
+        <w:rPr>
+          <w:rFonts w:ascii="Times New Roman" w:hAnsi="Times New Roman" w:cs="Times New Roman"/>
+          <w:lang w:val="en-US"/>
+        </w:rPr>
+        <w:t xml:space="preserve"> </w:t>
+      </w:r>
+      <w:r>
+        <w:rPr>
+          <w:rFonts w:ascii="Times New Roman" w:hAnsi="Times New Roman" w:cs="Times New Roman"/>
+        </w:rPr>
+        <w:fldChar w:fldCharType="begin"/>
+      </w:r>
+      <w:r>
+        <w:rPr>
+          <w:rFonts w:ascii="Times New Roman" w:hAnsi="Times New Roman" w:cs="Times New Roman"/>
+          <w:lang w:val="en-US"/>
+        </w:rPr>
+        <w:instrText xml:space="preserve"> ADDIN ZOTERO_ITEM CSL_CITATION {"citationID":"TiijMwri","properties":{"formattedCitation":"Matthew T. O. Worsey i in., \\uc0\\u8222{}An Evaluation of Wearable Inertial Sensor Configuration and Supervised Machine Learning Models for Automatic Punch Classification in Boxing\\uc0\\u8221{}, {\\i{}IoT} 1, nr 2 (grudzie\\uc0\\u324{} 2020): 360\\uc0\\u8211{}81, https://doi.org/10.3390/iot1020021.","plainCitation":"Matthew T. O. Worsey i in., „An Evaluation of Wearable Inertial Sensor Configuration and Supervised Machine Learning Models for Automatic Punch Classification in Boxing”, IoT 1, nr 2 (grudzień 2020): 360–81, https://doi.org/10.3390/iot1020021.","noteIndex":12},"citationItems":[{"id":24,"uris":["http://zotero.org/users/15722138/items/GFZBHUR2"],"itemData":{"id":24,"type":"article-journal","abstract":"Machine learning is a powerful tool for data classification and has been used to classify movement data recorded by wearable inertial sensors in general living and sports. Inertial sensors can provide valuable biofeedback in combat sports such as boxing; however, the use of such technology has not had a global uptake. If simple inertial sensor configurations can be used to automatically classify strike type, then cumbersome tasks such as video labelling can be bypassed and the foundation for automated workload monitoring of combat sport athletes is set. This investigation evaluates the classification performance of six different supervised machine learning models (tuned and untuned) when using two simple inertial sensor configurations (configuration 1—inertial sensor worn on both wrists; configuration 2—inertial sensor worn on both wrists and third thoracic vertebrae [T3]). When trained on one athlete, strike prediction accuracy was good using both configurations (sensor configuration 1 mean overall accuracy: 0.90 ± 0.12; sensor configuration 2 mean overall accuracy: 0.87 ± 0.09). There was no significant statistical difference in prediction accuracy between both configurations and tuned and untuned models (p &gt; 0.05). Moreover, there was no significant statistical difference in computational training time for tuned and untuned models (p &gt; 0.05). For sensor configuration 1, a support vector machine (SVM) model with a Gaussian rbf kernel performed the best (accuracy = 0.96), for sensor configuration 2, a multi-layered perceptron neural network (MLP-NN) model performed the best (accuracy = 0.98). Wearable inertial sensors can be used to accurately classify strike-type in boxing pad work, this means that cumbersome tasks such as video and notational analysis can be bypassed. Additionally, automated workload and performance monitoring of athletes throughout training camp is possible. Future investigations will evaluate the performance of this algorithm on a greater sample size and test the influence of impact window-size on prediction accuracy. Additionally, supervised machine learning models should be trained on data collected during sparring to see if high accuracy holds in a competition setting. This can help move closer towards automatic scoring in boxing.","container-title":"IoT","DOI":"10.3390/iot1020021","ISSN":"2624-831X","issue":"2","language":"en","license":"http://creativecommons.org/licenses/by/3.0/","note":"number: 2\npublisher: Multidisciplinary Digital Publishing Institute","page":"360-381","source":"www.mdpi.com","title":"An Evaluation of Wearable Inertial Sensor Configuration and Supervised Machine Learning Models for Automatic Punch Classification in Boxing","volume":"1","author":[{"family":"Worsey","given":"Matthew T. O."},{"family":"Espinosa","given":"Hugo G."},{"family":"Shepherd","given":"Jonathan B."},{"family":"Thiel","given":"David V."}],"issued":{"date-parts":[["2020",12]]}}}],"schema":"https://github.com/citation-style-language/schema/raw/master/csl-citation.json"} </w:instrText>
+      </w:r>
+      <w:r>
+        <w:rPr>
+          <w:rFonts w:ascii="Times New Roman" w:hAnsi="Times New Roman" w:cs="Times New Roman"/>
+        </w:rPr>
+        <w:fldChar w:fldCharType="separate"/>
+      </w:r>
       <w:r>
         <w:rPr>
           <w:rFonts w:ascii="Times New Roman" w:hAnsi="Times New Roman" w:cs="Times New Roman"/>
           <w:kern w:val="0"/>
           <w:lang w:val="en-US"/>
         </w:rPr>
-        <w:t>styczeń</w:t>
-      </w:r>
-      <w:proofErr w:type="spellEnd"/>
-      <w:r>
-        <w:rPr>
-          <w:rFonts w:ascii="Times New Roman" w:hAnsi="Times New Roman" w:cs="Times New Roman"/>
-          <w:kern w:val="0"/>
-          <w:lang w:val="en-US"/>
-        </w:rPr>
-        <w:t xml:space="preserve"> 2022): 5945, https://doi.org/10.3390/jcm11195945.</w:t>
-      </w:r>
-      <w:r>
-        <w:rPr>
-          <w:rFonts w:ascii="Times New Roman" w:hAnsi="Times New Roman" w:cs="Times New Roman"/>
-        </w:rPr>
-        <w:fldChar w:fldCharType="end"/>
-      </w:r>
-    </w:p>
-  </w:footnote>
-  <w:footnote w:id="12">
-    <w:p>
-      <w:pPr>
-        <w:pStyle w:val="Tekstprzypisudolnego"/>
-        <w:rPr>
-          <w:rFonts w:ascii="Times New Roman" w:hAnsi="Times New Roman" w:cs="Times New Roman"/>
-          <w:lang w:val="en-US"/>
-        </w:rPr>
-      </w:pPr>
-      <w:r>
-        <w:rPr>
-          <w:rStyle w:val="Odwoanieprzypisudolnego"/>
-          <w:rFonts w:ascii="Times New Roman" w:hAnsi="Times New Roman" w:cs="Times New Roman"/>
-        </w:rPr>
-        <w:footnoteRef/>
-      </w:r>
-      <w:r>
-        <w:rPr>
-          <w:rFonts w:ascii="Times New Roman" w:hAnsi="Times New Roman" w:cs="Times New Roman"/>
-          <w:lang w:val="en-US"/>
-        </w:rPr>
-        <w:t xml:space="preserve"> </w:t>
-      </w:r>
-      <w:r>
-        <w:rPr>
-          <w:rFonts w:ascii="Times New Roman" w:hAnsi="Times New Roman" w:cs="Times New Roman"/>
-        </w:rPr>
-        <w:fldChar w:fldCharType="begin"/>
-      </w:r>
-      <w:r>
-        <w:rPr>
-          <w:rFonts w:ascii="Times New Roman" w:hAnsi="Times New Roman" w:cs="Times New Roman"/>
-          <w:lang w:val="en-US"/>
-        </w:rPr>
-        <w:instrText xml:space="preserve"> ADDIN ZOTERO_ITEM CSL_CITATION {"citationID":"TiijMwri","properties":{"formattedCitation":"Matthew T. O. Worsey i in., \\uc0\\u8222{}An Evaluation of Wearable Inertial Sensor Configuration and Supervised Machine Learning Models for Automatic Punch Classification in Boxing\\uc0\\u8221{}, {\\i{}IoT} 1, nr 2 (grudzie\\uc0\\u324{} 2020): 360\\uc0\\u8211{}81, https://doi.org/10.3390/iot1020021.","plainCitation":"Matthew T. O. Worsey i in., „An Evaluation of Wearable Inertial Sensor Configuration and Supervised Machine Learning Models for Automatic Punch Classification in Boxing”, IoT 1, nr 2 (grudzień 2020): 360–81, https://doi.org/10.3390/iot1020021.","noteIndex":12},"citationItems":[{"id":24,"uris":["http://zotero.org/users/15722138/items/GFZBHUR2"],"itemData":{"id":24,"type":"article-journal","abstract":"Machine learning is a powerful tool for data classification and has been used to classify movement data recorded by wearable inertial sensors in general living and sports. Inertial sensors can provide valuable biofeedback in combat sports such as boxing; however, the use of such technology has not had a global uptake. If simple inertial sensor configurations can be used to automatically classify strike type, then cumbersome tasks such as video labelling can be bypassed and the foundation for automated workload monitoring of combat sport athletes is set. This investigation evaluates the classification performance of six different supervised machine learning models (tuned and untuned) when using two simple inertial sensor configurations (configuration 1—inertial sensor worn on both wrists; configuration 2—inertial sensor worn on both wrists and third thoracic vertebrae [T3]). When trained on one athlete, strike prediction accuracy was good using both configurations (sensor configuration 1 mean overall accuracy: 0.90 ± 0.12; sensor configuration 2 mean overall accuracy: 0.87 ± 0.09). There was no significant statistical difference in prediction accuracy between both configurations and tuned and untuned models (p &gt; 0.05). Moreover, there was no significant statistical difference in computational training time for tuned and untuned models (p &gt; 0.05). For sensor configuration 1, a support vector machine (SVM) model with a Gaussian rbf kernel performed the best (accuracy = 0.96), for sensor configuration 2, a multi-layered perceptron neural network (MLP-NN) model performed the best (accuracy = 0.98). Wearable inertial sensors can be used to accurately classify strike-type in boxing pad work, this means that cumbersome tasks such as video and notational analysis can be bypassed. Additionally, automated workload and performance monitoring of athletes throughout training camp is possible. Future investigations will evaluate the performance of this algorithm on a greater sample size and test the influence of impact window-size on prediction accuracy. Additionally, supervised machine learning models should be trained on data collected during sparring to see if high accuracy holds in a competition setting. This can help move closer towards automatic scoring in boxing.","container-title":"IoT","DOI":"10.3390/iot1020021","ISSN":"2624-831X","issue":"2","language":"en","license":"http://creativecommons.org/licenses/by/3.0/","note":"number: 2\npublisher: Multidisciplinary Digital Publishing Institute","page":"360-381","source":"www.mdpi.com","title":"An Evaluation of Wearable Inertial Sensor Configuration and Supervised Machine Learning Models for Automatic Punch Classification in Boxing","volume":"1","author":[{"family":"Worsey","given":"Matthew T. O."},{"family":"Espinosa","given":"Hugo G."},{"family":"Shepherd","given":"Jonathan B."},{"family":"Thiel","given":"David V."}],"issued":{"date-parts":[["2020",12]]}}}],"schema":"https://github.com/citation-style-language/schema/raw/master/csl-citation.json"} </w:instrText>
-      </w:r>
-      <w:r>
-        <w:rPr>
-          <w:rFonts w:ascii="Times New Roman" w:hAnsi="Times New Roman" w:cs="Times New Roman"/>
-        </w:rPr>
-        <w:fldChar w:fldCharType="separate"/>
-      </w:r>
-      <w:r>
-        <w:rPr>
-          <w:rFonts w:ascii="Times New Roman" w:hAnsi="Times New Roman" w:cs="Times New Roman"/>
-          <w:kern w:val="0"/>
-          <w:lang w:val="en-US"/>
-        </w:rPr>
-        <w:t xml:space="preserve">Matthew T. O. Worsey </w:t>
-      </w:r>
-      <w:proofErr w:type="spellStart"/>
-      <w:r>
-        <w:rPr>
-          <w:rFonts w:ascii="Times New Roman" w:hAnsi="Times New Roman" w:cs="Times New Roman"/>
-          <w:kern w:val="0"/>
-          <w:lang w:val="en-US"/>
-        </w:rPr>
-        <w:t>i</w:t>
-      </w:r>
-      <w:proofErr w:type="spellEnd"/>
-      <w:r>
-        <w:rPr>
-          <w:rFonts w:ascii="Times New Roman" w:hAnsi="Times New Roman" w:cs="Times New Roman"/>
-          <w:kern w:val="0"/>
-          <w:lang w:val="en-US"/>
-        </w:rPr>
-        <w:t xml:space="preserve"> in., „An Evaluation of Wearable Inertial Sensor Configuration and Supervised Machine Learning Models for Automatic Punch Classification in Boxing”, </w:t>
+        <w:t xml:space="preserve">Matthew T. O. Worsey i in., „An Evaluation of Wearable Inertial Sensor Configuration and Supervised Machine Learning Models for Automatic Punch Classification in Boxing”, </w:t>
       </w:r>
       <w:r>
         <w:rPr>
@@ -17107,231 +19923,123 @@
           <w:kern w:val="0"/>
           <w:lang w:val="en-US"/>
         </w:rPr>
-        <w:t xml:space="preserve"> 1, nr 2 (</w:t>
-      </w:r>
-      <w:proofErr w:type="spellStart"/>
+        <w:t xml:space="preserve"> 1, nr 2 (grudzień 2020): 360–81, https://doi.org/10.3390/iot1020021.</w:t>
+      </w:r>
+      <w:r>
+        <w:rPr>
+          <w:rFonts w:ascii="Times New Roman" w:hAnsi="Times New Roman" w:cs="Times New Roman"/>
+        </w:rPr>
+        <w:fldChar w:fldCharType="end"/>
+      </w:r>
+    </w:p>
+  </w:footnote>
+  <w:footnote w:id="13">
+    <w:p>
+      <w:pPr>
+        <w:pStyle w:val="Tekstprzypisudolnego"/>
+        <w:rPr>
+          <w:rFonts w:ascii="Times New Roman" w:hAnsi="Times New Roman" w:cs="Times New Roman"/>
+          <w:lang w:val="en-US"/>
+        </w:rPr>
+      </w:pPr>
+      <w:r>
+        <w:rPr>
+          <w:rStyle w:val="Odwoanieprzypisudolnego"/>
+          <w:rFonts w:ascii="Times New Roman" w:hAnsi="Times New Roman" w:cs="Times New Roman"/>
+        </w:rPr>
+        <w:footnoteRef/>
+      </w:r>
+      <w:r>
+        <w:rPr>
+          <w:rFonts w:ascii="Times New Roman" w:hAnsi="Times New Roman" w:cs="Times New Roman"/>
+          <w:lang w:val="en-US"/>
+        </w:rPr>
+        <w:t xml:space="preserve"> </w:t>
+      </w:r>
+      <w:r>
+        <w:rPr>
+          <w:rFonts w:ascii="Times New Roman" w:hAnsi="Times New Roman" w:cs="Times New Roman"/>
+        </w:rPr>
+        <w:fldChar w:fldCharType="begin"/>
+      </w:r>
+      <w:r>
+        <w:rPr>
+          <w:rFonts w:ascii="Times New Roman" w:hAnsi="Times New Roman" w:cs="Times New Roman"/>
+          <w:lang w:val="en-US"/>
+        </w:rPr>
+        <w:instrText xml:space="preserve"> ADDIN ZOTERO_ITEM CSL_CITATION {"citationID":"zq2Se8lD","properties":{"formattedCitation":"Dave Ebbelaar, \\uc0\\u8222{}Exploring the Possibilities of Context-Aware Applications for Strength Training\\uc0\\u8221{} (Amsterdam, Vrije Universiteit), dost\\uc0\\u281{}p 17 grudzie\\uc0\\u324{} 2024, https://github.com/daveebbelaar/tracking-barbell-exercises/tree/master.","plainCitation":"Dave Ebbelaar, „Exploring the Possibilities of Context-Aware Applications for Strength Training” (Amsterdam, Vrije Universiteit), dostęp 17 grudzień 2024, https://github.com/daveebbelaar/tracking-barbell-exercises/tree/master.","noteIndex":13},"citationItems":[{"id":26,"uris":["http://zotero.org/users/15722138/items/JVD5TAB2"],"itemData":{"id":26,"type":"thesis","event-place":"Amsterdam","publisher":"Vrije Universiteit","publisher-place":"Amsterdam","title":"Exploring the Possibilities of Context-Aware Applications for Strength Training","URL":"https://github.com/daveebbelaar/tracking-barbell-exercises/tree/master","author":[{"family":"Ebbelaar","given":"Dave"}],"accessed":{"date-parts":[["2024",12,17]]}}}],"schema":"https://github.com/citation-style-language/schema/raw/master/csl-citation.json"} </w:instrText>
+      </w:r>
+      <w:r>
+        <w:rPr>
+          <w:rFonts w:ascii="Times New Roman" w:hAnsi="Times New Roman" w:cs="Times New Roman"/>
+        </w:rPr>
+        <w:fldChar w:fldCharType="separate"/>
+      </w:r>
       <w:r>
         <w:rPr>
           <w:rFonts w:ascii="Times New Roman" w:hAnsi="Times New Roman" w:cs="Times New Roman"/>
           <w:kern w:val="0"/>
           <w:lang w:val="en-US"/>
         </w:rPr>
-        <w:t>grudzień</w:t>
-      </w:r>
-      <w:proofErr w:type="spellEnd"/>
+        <w:t>Dave Ebbelaar, „Exploring the Possibilities of Context-Aware Applications for Strength Training” (Amsterdam, Vrije Universiteit), dostęp 17 grudzień 2024, https://github.com/daveebbelaar/tracking-barbell-exercises/tree/master.</w:t>
+      </w:r>
+      <w:r>
+        <w:rPr>
+          <w:rFonts w:ascii="Times New Roman" w:hAnsi="Times New Roman" w:cs="Times New Roman"/>
+        </w:rPr>
+        <w:fldChar w:fldCharType="end"/>
+      </w:r>
+    </w:p>
+  </w:footnote>
+  <w:footnote w:id="14">
+    <w:p>
+      <w:pPr>
+        <w:pStyle w:val="Tekstprzypisudolnego"/>
+        <w:rPr>
+          <w:rFonts w:ascii="Times New Roman" w:hAnsi="Times New Roman" w:cs="Times New Roman"/>
+          <w:lang w:val="en-US"/>
+        </w:rPr>
+      </w:pPr>
+      <w:r>
+        <w:rPr>
+          <w:rStyle w:val="Odwoanieprzypisudolnego"/>
+          <w:rFonts w:ascii="Times New Roman" w:hAnsi="Times New Roman" w:cs="Times New Roman"/>
+        </w:rPr>
+        <w:footnoteRef/>
+      </w:r>
+      <w:r>
+        <w:rPr>
+          <w:rFonts w:ascii="Times New Roman" w:hAnsi="Times New Roman" w:cs="Times New Roman"/>
+          <w:lang w:val="en-US"/>
+        </w:rPr>
+        <w:t xml:space="preserve"> </w:t>
+      </w:r>
+      <w:r>
+        <w:rPr>
+          <w:rFonts w:ascii="Times New Roman" w:hAnsi="Times New Roman" w:cs="Times New Roman"/>
+        </w:rPr>
+        <w:fldChar w:fldCharType="begin"/>
+      </w:r>
+      <w:r>
+        <w:rPr>
+          <w:rFonts w:ascii="Times New Roman" w:hAnsi="Times New Roman" w:cs="Times New Roman"/>
+          <w:lang w:val="en-US"/>
+        </w:rPr>
+        <w:instrText xml:space="preserve"> ADDIN ZOTERO_ITEM CSL_CITATION {"citationID":"xGKQMIJD","properties":{"formattedCitation":"Melisa Junata i Raymond Kai-Yu Tong, \\uc0\\u8222{}Chapter 1 - Wearable Technology in Medicine and Health Care: Introduction\\uc0\\u8221{}, w {\\i{}Wearable Technology in Medicine and Health Care}, red. Raymond Kai-Yu Tong (Academic Press, 2018), 1\\uc0\\u8211{}5, https://doi.org/10.1016/B978-0-12-811810-8.00001-4.","plainCitation":"Melisa Junata i Raymond Kai-Yu Tong, „Chapter 1 - Wearable Technology in Medicine and Health Care: Introduction”, w Wearable Technology in Medicine and Health Care, red. Raymond Kai-Yu Tong (Academic Press, 2018), 1–5, https://doi.org/10.1016/B978-0-12-811810-8.00001-4.","noteIndex":14},"citationItems":[{"id":33,"uris":["http://zotero.org/users/15722138/items/T956B9DB"],"itemData":{"id":33,"type":"chapter","abstract":"Research teams worldwide have contributed to this book. A wide array of wearable technology is covered in this book literally from head to toe. We have smart glasses for surgeons, smart textiles, upper-limb exoskeleton, and lower-limb exoskeleton. The sensors and technology behind these innovations are discussed deeply in the following chapters. Other topics that act as a result of the inventions of these wearables—big data, patents, regulations, and designs—will help readers to understand the underlying factors that must be considered to deliver these technologies safely and effectively to patients and the general public.","container-title":"Wearable Technology in Medicine and Health Care","ISBN":"978-0-12-811810-8","note":"DOI: 10.1016/B978-0-12-811810-8.00001-4","page":"1-5","publisher":"Academic Press","source":"ScienceDirect","title":"Chapter 1 - Wearable Technology in Medicine and Health Care: Introduction","title-short":"Chapter 1 - Wearable Technology in Medicine and Health Care","URL":"https://www.sciencedirect.com/science/article/pii/B9780128118108000014","author":[{"family":"Junata","given":"Melisa"},{"family":"Tong","given":"Raymond Kai-Yu"}],"editor":[{"family":"Tong","given":"Raymond Kai-Yu"}],"accessed":{"date-parts":[["2024",12,31]]},"issued":{"date-parts":[["2018",1,1]]}}}],"schema":"https://github.com/citation-style-language/schema/raw/master/csl-citation.json"} </w:instrText>
+      </w:r>
+      <w:r>
+        <w:rPr>
+          <w:rFonts w:ascii="Times New Roman" w:hAnsi="Times New Roman" w:cs="Times New Roman"/>
+        </w:rPr>
+        <w:fldChar w:fldCharType="separate"/>
+      </w:r>
       <w:r>
         <w:rPr>
           <w:rFonts w:ascii="Times New Roman" w:hAnsi="Times New Roman" w:cs="Times New Roman"/>
           <w:kern w:val="0"/>
           <w:lang w:val="en-US"/>
         </w:rPr>
-        <w:t xml:space="preserve"> 2020): 360–81, https://doi.org/10.3390/iot1020021.</w:t>
-      </w:r>
-      <w:r>
-        <w:rPr>
-          <w:rFonts w:ascii="Times New Roman" w:hAnsi="Times New Roman" w:cs="Times New Roman"/>
-        </w:rPr>
-        <w:fldChar w:fldCharType="end"/>
-      </w:r>
-    </w:p>
-  </w:footnote>
-  <w:footnote w:id="13">
-    <w:p>
-      <w:pPr>
-        <w:pStyle w:val="Tekstprzypisudolnego"/>
-        <w:rPr>
-          <w:rFonts w:ascii="Times New Roman" w:hAnsi="Times New Roman" w:cs="Times New Roman"/>
-          <w:lang w:val="en-US"/>
-        </w:rPr>
-      </w:pPr>
-      <w:r>
-        <w:rPr>
-          <w:rStyle w:val="Odwoanieprzypisudolnego"/>
-          <w:rFonts w:ascii="Times New Roman" w:hAnsi="Times New Roman" w:cs="Times New Roman"/>
-        </w:rPr>
-        <w:footnoteRef/>
-      </w:r>
-      <w:r>
-        <w:rPr>
-          <w:rFonts w:ascii="Times New Roman" w:hAnsi="Times New Roman" w:cs="Times New Roman"/>
-          <w:lang w:val="en-US"/>
-        </w:rPr>
-        <w:t xml:space="preserve"> </w:t>
-      </w:r>
-      <w:r>
-        <w:rPr>
-          <w:rFonts w:ascii="Times New Roman" w:hAnsi="Times New Roman" w:cs="Times New Roman"/>
-        </w:rPr>
-        <w:fldChar w:fldCharType="begin"/>
-      </w:r>
-      <w:r>
-        <w:rPr>
-          <w:rFonts w:ascii="Times New Roman" w:hAnsi="Times New Roman" w:cs="Times New Roman"/>
-          <w:lang w:val="en-US"/>
-        </w:rPr>
-        <w:instrText xml:space="preserve"> ADDIN ZOTERO_ITEM CSL_CITATION {"citationID":"zq2Se8lD","properties":{"formattedCitation":"Dave Ebbelaar, \\uc0\\u8222{}Exploring the Possibilities of Context-Aware Applications for Strength Training\\uc0\\u8221{} (Amsterdam, Vrije Universiteit), dost\\uc0\\u281{}p 17 grudzie\\uc0\\u324{} 2024, https://github.com/daveebbelaar/tracking-barbell-exercises/tree/master.","plainCitation":"Dave Ebbelaar, „Exploring the Possibilities of Context-Aware Applications for Strength Training” (Amsterdam, Vrije Universiteit), dostęp 17 grudzień 2024, https://github.com/daveebbelaar/tracking-barbell-exercises/tree/master.","noteIndex":13},"citationItems":[{"id":26,"uris":["http://zotero.org/users/15722138/items/JVD5TAB2"],"itemData":{"id":26,"type":"thesis","event-place":"Amsterdam","publisher":"Vrije Universiteit","publisher-place":"Amsterdam","title":"Exploring the Possibilities of Context-Aware Applications for Strength Training","URL":"https://github.com/daveebbelaar/tracking-barbell-exercises/tree/master","author":[{"family":"Ebbelaar","given":"Dave"}],"accessed":{"date-parts":[["2024",12,17]]}}}],"schema":"https://github.com/citation-style-language/schema/raw/master/csl-citation.json"} </w:instrText>
-      </w:r>
-      <w:r>
-        <w:rPr>
-          <w:rFonts w:ascii="Times New Roman" w:hAnsi="Times New Roman" w:cs="Times New Roman"/>
-        </w:rPr>
-        <w:fldChar w:fldCharType="separate"/>
-      </w:r>
-      <w:r>
-        <w:rPr>
-          <w:rFonts w:ascii="Times New Roman" w:hAnsi="Times New Roman" w:cs="Times New Roman"/>
-          <w:kern w:val="0"/>
-          <w:lang w:val="en-US"/>
-        </w:rPr>
-        <w:t xml:space="preserve">Dave </w:t>
-      </w:r>
-      <w:proofErr w:type="spellStart"/>
-      <w:r>
-        <w:rPr>
-          <w:rFonts w:ascii="Times New Roman" w:hAnsi="Times New Roman" w:cs="Times New Roman"/>
-          <w:kern w:val="0"/>
-          <w:lang w:val="en-US"/>
-        </w:rPr>
-        <w:t>Ebbelaar</w:t>
-      </w:r>
-      <w:proofErr w:type="spellEnd"/>
-      <w:r>
-        <w:rPr>
-          <w:rFonts w:ascii="Times New Roman" w:hAnsi="Times New Roman" w:cs="Times New Roman"/>
-          <w:kern w:val="0"/>
-          <w:lang w:val="en-US"/>
-        </w:rPr>
-        <w:t xml:space="preserve">, „Exploring the Possibilities of Context-Aware Applications for Strength Training” (Amsterdam, Vrije Universiteit), </w:t>
-      </w:r>
-      <w:proofErr w:type="spellStart"/>
-      <w:r>
-        <w:rPr>
-          <w:rFonts w:ascii="Times New Roman" w:hAnsi="Times New Roman" w:cs="Times New Roman"/>
-          <w:kern w:val="0"/>
-          <w:lang w:val="en-US"/>
-        </w:rPr>
-        <w:t>dostęp</w:t>
-      </w:r>
-      <w:proofErr w:type="spellEnd"/>
-      <w:r>
-        <w:rPr>
-          <w:rFonts w:ascii="Times New Roman" w:hAnsi="Times New Roman" w:cs="Times New Roman"/>
-          <w:kern w:val="0"/>
-          <w:lang w:val="en-US"/>
-        </w:rPr>
-        <w:t xml:space="preserve"> 17 </w:t>
-      </w:r>
-      <w:proofErr w:type="spellStart"/>
-      <w:r>
-        <w:rPr>
-          <w:rFonts w:ascii="Times New Roman" w:hAnsi="Times New Roman" w:cs="Times New Roman"/>
-          <w:kern w:val="0"/>
-          <w:lang w:val="en-US"/>
-        </w:rPr>
-        <w:t>grudzień</w:t>
-      </w:r>
-      <w:proofErr w:type="spellEnd"/>
-      <w:r>
-        <w:rPr>
-          <w:rFonts w:ascii="Times New Roman" w:hAnsi="Times New Roman" w:cs="Times New Roman"/>
-          <w:kern w:val="0"/>
-          <w:lang w:val="en-US"/>
-        </w:rPr>
-        <w:t xml:space="preserve"> 2024, https://github.com/daveebbelaar/tracking-barbell-exercises/tree/master.</w:t>
-      </w:r>
-      <w:r>
-        <w:rPr>
-          <w:rFonts w:ascii="Times New Roman" w:hAnsi="Times New Roman" w:cs="Times New Roman"/>
-        </w:rPr>
-        <w:fldChar w:fldCharType="end"/>
-      </w:r>
-    </w:p>
-  </w:footnote>
-  <w:footnote w:id="14">
-    <w:p>
-      <w:pPr>
-        <w:pStyle w:val="Tekstprzypisudolnego"/>
-        <w:rPr>
-          <w:rFonts w:ascii="Times New Roman" w:hAnsi="Times New Roman" w:cs="Times New Roman"/>
-          <w:lang w:val="en-US"/>
-        </w:rPr>
-      </w:pPr>
-      <w:r>
-        <w:rPr>
-          <w:rStyle w:val="Odwoanieprzypisudolnego"/>
-          <w:rFonts w:ascii="Times New Roman" w:hAnsi="Times New Roman" w:cs="Times New Roman"/>
-        </w:rPr>
-        <w:footnoteRef/>
-      </w:r>
-      <w:r>
-        <w:rPr>
-          <w:rFonts w:ascii="Times New Roman" w:hAnsi="Times New Roman" w:cs="Times New Roman"/>
-          <w:lang w:val="en-US"/>
-        </w:rPr>
-        <w:t xml:space="preserve"> </w:t>
-      </w:r>
-      <w:r>
-        <w:rPr>
-          <w:rFonts w:ascii="Times New Roman" w:hAnsi="Times New Roman" w:cs="Times New Roman"/>
-        </w:rPr>
-        <w:fldChar w:fldCharType="begin"/>
-      </w:r>
-      <w:r>
-        <w:rPr>
-          <w:rFonts w:ascii="Times New Roman" w:hAnsi="Times New Roman" w:cs="Times New Roman"/>
-          <w:lang w:val="en-US"/>
-        </w:rPr>
-        <w:instrText xml:space="preserve"> ADDIN ZOTERO_ITEM CSL_CITATION {"citationID":"xGKQMIJD","properties":{"formattedCitation":"Melisa Junata i Raymond Kai-Yu Tong, \\uc0\\u8222{}Chapter 1 - Wearable Technology in Medicine and Health Care: Introduction\\uc0\\u8221{}, w {\\i{}Wearable Technology in Medicine and Health Care}, red. Raymond Kai-Yu Tong (Academic Press, 2018), 1\\uc0\\u8211{}5, https://doi.org/10.1016/B978-0-12-811810-8.00001-4.","plainCitation":"Melisa Junata i Raymond Kai-Yu Tong, „Chapter 1 - Wearable Technology in Medicine and Health Care: Introduction”, w Wearable Technology in Medicine and Health Care, red. Raymond Kai-Yu Tong (Academic Press, 2018), 1–5, https://doi.org/10.1016/B978-0-12-811810-8.00001-4.","noteIndex":14},"citationItems":[{"id":33,"uris":["http://zotero.org/users/15722138/items/T956B9DB"],"itemData":{"id":33,"type":"chapter","abstract":"Research teams worldwide have contributed to this book. A wide array of wearable technology is covered in this book literally from head to toe. We have smart glasses for surgeons, smart textiles, upper-limb exoskeleton, and lower-limb exoskeleton. The sensors and technology behind these innovations are discussed deeply in the following chapters. Other topics that act as a result of the inventions of these wearables—big data, patents, regulations, and designs—will help readers to understand the underlying factors that must be considered to deliver these technologies safely and effectively to patients and the general public.","container-title":"Wearable Technology in Medicine and Health Care","ISBN":"978-0-12-811810-8","note":"DOI: 10.1016/B978-0-12-811810-8.00001-4","page":"1-5","publisher":"Academic Press","source":"ScienceDirect","title":"Chapter 1 - Wearable Technology in Medicine and Health Care: Introduction","title-short":"Chapter 1 - Wearable Technology in Medicine and Health Care","URL":"https://www.sciencedirect.com/science/article/pii/B9780128118108000014","author":[{"family":"Junata","given":"Melisa"},{"family":"Tong","given":"Raymond Kai-Yu"}],"editor":[{"family":"Tong","given":"Raymond Kai-Yu"}],"accessed":{"date-parts":[["2024",12,31]]},"issued":{"date-parts":[["2018",1,1]]}}}],"schema":"https://github.com/citation-style-language/schema/raw/master/csl-citation.json"} </w:instrText>
-      </w:r>
-      <w:r>
-        <w:rPr>
-          <w:rFonts w:ascii="Times New Roman" w:hAnsi="Times New Roman" w:cs="Times New Roman"/>
-        </w:rPr>
-        <w:fldChar w:fldCharType="separate"/>
-      </w:r>
-      <w:r>
-        <w:rPr>
-          <w:rFonts w:ascii="Times New Roman" w:hAnsi="Times New Roman" w:cs="Times New Roman"/>
-          <w:kern w:val="0"/>
-          <w:lang w:val="en-US"/>
-        </w:rPr>
-        <w:t xml:space="preserve">Melisa </w:t>
-      </w:r>
-      <w:proofErr w:type="spellStart"/>
-      <w:r>
-        <w:rPr>
-          <w:rFonts w:ascii="Times New Roman" w:hAnsi="Times New Roman" w:cs="Times New Roman"/>
-          <w:kern w:val="0"/>
-          <w:lang w:val="en-US"/>
-        </w:rPr>
-        <w:t>Junata</w:t>
-      </w:r>
-      <w:proofErr w:type="spellEnd"/>
-      <w:r>
-        <w:rPr>
-          <w:rFonts w:ascii="Times New Roman" w:hAnsi="Times New Roman" w:cs="Times New Roman"/>
-          <w:kern w:val="0"/>
-          <w:lang w:val="en-US"/>
-        </w:rPr>
-        <w:t xml:space="preserve"> </w:t>
-      </w:r>
-      <w:proofErr w:type="spellStart"/>
-      <w:r>
-        <w:rPr>
-          <w:rFonts w:ascii="Times New Roman" w:hAnsi="Times New Roman" w:cs="Times New Roman"/>
-          <w:kern w:val="0"/>
-          <w:lang w:val="en-US"/>
-        </w:rPr>
-        <w:t>i</w:t>
-      </w:r>
-      <w:proofErr w:type="spellEnd"/>
-      <w:r>
-        <w:rPr>
-          <w:rFonts w:ascii="Times New Roman" w:hAnsi="Times New Roman" w:cs="Times New Roman"/>
-          <w:kern w:val="0"/>
-          <w:lang w:val="en-US"/>
-        </w:rPr>
-        <w:t xml:space="preserve"> Raymond Kai-Yu Tong, „Chapter 1 - Wearable Technology in Medicine and Health Care: Introduction”, w </w:t>
+        <w:t xml:space="preserve">Melisa Junata i Raymond Kai-Yu Tong, „Chapter 1 - Wearable Technology in Medicine and Health Care: Introduction”, w </w:t>
       </w:r>
       <w:r>
         <w:rPr>
@@ -17403,23 +20111,7 @@
           <w:rFonts w:ascii="Times New Roman" w:hAnsi="Times New Roman" w:cs="Times New Roman"/>
           <w:kern w:val="0"/>
         </w:rPr>
-        <w:t>(</w:t>
-      </w:r>
-      <w:proofErr w:type="spellStart"/>
-      <w:r>
-        <w:rPr>
-          <w:rFonts w:ascii="Times New Roman" w:hAnsi="Times New Roman" w:cs="Times New Roman"/>
-          <w:kern w:val="0"/>
-        </w:rPr>
-        <w:t>PubMed</w:t>
-      </w:r>
-      <w:proofErr w:type="spellEnd"/>
-      <w:r>
-        <w:rPr>
-          <w:rFonts w:ascii="Times New Roman" w:hAnsi="Times New Roman" w:cs="Times New Roman"/>
-          <w:kern w:val="0"/>
-        </w:rPr>
-        <w:t>), dostęp 31 grudzień 2024, https://pubmed.ncbi.nlm.nih.gov/?term=%28wearables%29+AND+%28%28health+care%29+OR+%28medicine%29%29&amp;filter=years.2005-2025.</w:t>
+        <w:t>(PubMed), dostęp 31 grudzień 2024, https://pubmed.ncbi.nlm.nih.gov/?term=%28wearables%29+AND+%28%28health+care%29+OR+%28medicine%29%29&amp;filter=years.2005-2025.</w:t>
       </w:r>
       <w:r>
         <w:rPr>
@@ -17471,117 +20163,71 @@
         </w:rPr>
         <w:fldChar w:fldCharType="separate"/>
       </w:r>
-      <w:proofErr w:type="spellStart"/>
       <w:r>
         <w:rPr>
           <w:rFonts w:ascii="Times New Roman" w:hAnsi="Times New Roman" w:cs="Times New Roman"/>
           <w:kern w:val="0"/>
           <w:lang w:val="en-US"/>
         </w:rPr>
-        <w:t>Junata</w:t>
-      </w:r>
-      <w:proofErr w:type="spellEnd"/>
+        <w:t>Junata i Tong, „Chapter 1 - Wearable Technology in Medicine and Health Care”.</w:t>
+      </w:r>
+      <w:r>
+        <w:rPr>
+          <w:rFonts w:ascii="Times New Roman" w:hAnsi="Times New Roman" w:cs="Times New Roman"/>
+        </w:rPr>
+        <w:fldChar w:fldCharType="end"/>
+      </w:r>
+    </w:p>
+  </w:footnote>
+  <w:footnote w:id="17">
+    <w:p>
+      <w:pPr>
+        <w:pStyle w:val="Tekstprzypisudolnego"/>
+        <w:rPr>
+          <w:rFonts w:ascii="Times New Roman" w:hAnsi="Times New Roman" w:cs="Times New Roman"/>
+          <w:lang w:val="en-US"/>
+        </w:rPr>
+      </w:pPr>
+      <w:r>
+        <w:rPr>
+          <w:rStyle w:val="Odwoanieprzypisudolnego"/>
+          <w:rFonts w:ascii="Times New Roman" w:hAnsi="Times New Roman" w:cs="Times New Roman"/>
+        </w:rPr>
+        <w:footnoteRef/>
+      </w:r>
+      <w:r>
+        <w:rPr>
+          <w:rFonts w:ascii="Times New Roman" w:hAnsi="Times New Roman" w:cs="Times New Roman"/>
+          <w:lang w:val="en-US"/>
+        </w:rPr>
+        <w:t xml:space="preserve"> </w:t>
+      </w:r>
+      <w:r>
+        <w:rPr>
+          <w:rFonts w:ascii="Times New Roman" w:hAnsi="Times New Roman" w:cs="Times New Roman"/>
+        </w:rPr>
+        <w:fldChar w:fldCharType="begin"/>
+      </w:r>
+      <w:r>
+        <w:rPr>
+          <w:rFonts w:ascii="Times New Roman" w:hAnsi="Times New Roman" w:cs="Times New Roman"/>
+          <w:lang w:val="en-US"/>
+        </w:rPr>
+        <w:instrText xml:space="preserve"> ADDIN ZOTERO_ITEM CSL_CITATION {"citationID":"3sZ3nm8N","properties":{"formattedCitation":"Patrick Slevin i Brian Caulfield, \\uc0\\u8222{}Chapter 13 - Patient-Generated Health Data: Looking Toward Future Health Care\\uc0\\u8221{}, w {\\i{}Wearable Technology in Medicine and Health Care}, red. Raymond Kai-Yu Tong (Academic Press, 2018), 261\\uc0\\u8211{}73, https://doi.org/10.1016/B978-0-12-811810-8.00013-0.","plainCitation":"Patrick Slevin i Brian Caulfield, „Chapter 13 - Patient-Generated Health Data: Looking Toward Future Health Care”, w Wearable Technology in Medicine and Health Care, red. Raymond Kai-Yu Tong (Academic Press, 2018), 261–73, https://doi.org/10.1016/B978-0-12-811810-8.00013-0.","noteIndex":17},"citationItems":[{"id":34,"uris":["http://zotero.org/users/15722138/items/AIQW2QVN"],"itemData":{"id":34,"type":"chapter","abstract":"Patient-generated health data (PGHD) refers to health-related data, namely physiological, health history, and lifestyle data created by patients or their caregivers to address a health concern. It has the potential to reconfigure the way health care is provided and managed via a patient-centered digital re-imagining of health care. These data have emerged due to several socio-technical factors: the proliferation of self-monitoring and wearable technologies, the ubiquitous nature of smartphones, and the growing public desire to digitally track, measure, and understand various aspects of our being. For many, PGHD represents a significant data pool from which health-care professionals can garner fresh insights about the health status of individuals and populations from a data-driven perspective. This chapter will explore the uses and benefits of PGHD as society looks toward the future of health care.","container-title":"Wearable Technology in Medicine and Health Care","ISBN":"978-0-12-811810-8","note":"DOI: 10.1016/B978-0-12-811810-8.00013-0","page":"261-273","publisher":"Academic Press","source":"ScienceDirect","title":"Chapter 13 - Patient-Generated Health Data: Looking Toward Future Health Care","title-short":"Chapter 13 - Patient-Generated Health Data","URL":"https://www.sciencedirect.com/science/article/pii/B9780128118108000130","author":[{"family":"Slevin","given":"Patrick"},{"family":"Caulfield","given":"Brian"}],"editor":[{"family":"Tong","given":"Raymond Kai-Yu"}],"accessed":{"date-parts":[["2024",12,31]]},"issued":{"date-parts":[["2018",1,1]]}}}],"schema":"https://github.com/citation-style-language/schema/raw/master/csl-citation.json"} </w:instrText>
+      </w:r>
+      <w:r>
+        <w:rPr>
+          <w:rFonts w:ascii="Times New Roman" w:hAnsi="Times New Roman" w:cs="Times New Roman"/>
+        </w:rPr>
+        <w:fldChar w:fldCharType="separate"/>
+      </w:r>
       <w:r>
         <w:rPr>
           <w:rFonts w:ascii="Times New Roman" w:hAnsi="Times New Roman" w:cs="Times New Roman"/>
           <w:kern w:val="0"/>
           <w:lang w:val="en-US"/>
         </w:rPr>
-        <w:t xml:space="preserve"> </w:t>
-      </w:r>
-      <w:proofErr w:type="spellStart"/>
-      <w:r>
-        <w:rPr>
-          <w:rFonts w:ascii="Times New Roman" w:hAnsi="Times New Roman" w:cs="Times New Roman"/>
-          <w:kern w:val="0"/>
-          <w:lang w:val="en-US"/>
-        </w:rPr>
-        <w:t>i</w:t>
-      </w:r>
-      <w:proofErr w:type="spellEnd"/>
-      <w:r>
-        <w:rPr>
-          <w:rFonts w:ascii="Times New Roman" w:hAnsi="Times New Roman" w:cs="Times New Roman"/>
-          <w:kern w:val="0"/>
-          <w:lang w:val="en-US"/>
-        </w:rPr>
-        <w:t xml:space="preserve"> Tong, „Chapter 1 - Wearable Technology in Medicine and Health Care”.</w:t>
-      </w:r>
-      <w:r>
-        <w:rPr>
-          <w:rFonts w:ascii="Times New Roman" w:hAnsi="Times New Roman" w:cs="Times New Roman"/>
-        </w:rPr>
-        <w:fldChar w:fldCharType="end"/>
-      </w:r>
-    </w:p>
-  </w:footnote>
-  <w:footnote w:id="17">
-    <w:p>
-      <w:pPr>
-        <w:pStyle w:val="Tekstprzypisudolnego"/>
-        <w:rPr>
-          <w:rFonts w:ascii="Times New Roman" w:hAnsi="Times New Roman" w:cs="Times New Roman"/>
-          <w:lang w:val="en-US"/>
-        </w:rPr>
-      </w:pPr>
-      <w:r>
-        <w:rPr>
-          <w:rStyle w:val="Odwoanieprzypisudolnego"/>
-          <w:rFonts w:ascii="Times New Roman" w:hAnsi="Times New Roman" w:cs="Times New Roman"/>
-        </w:rPr>
-        <w:footnoteRef/>
-      </w:r>
-      <w:r>
-        <w:rPr>
-          <w:rFonts w:ascii="Times New Roman" w:hAnsi="Times New Roman" w:cs="Times New Roman"/>
-          <w:lang w:val="en-US"/>
-        </w:rPr>
-        <w:t xml:space="preserve"> </w:t>
-      </w:r>
-      <w:r>
-        <w:rPr>
-          <w:rFonts w:ascii="Times New Roman" w:hAnsi="Times New Roman" w:cs="Times New Roman"/>
-        </w:rPr>
-        <w:fldChar w:fldCharType="begin"/>
-      </w:r>
-      <w:r>
-        <w:rPr>
-          <w:rFonts w:ascii="Times New Roman" w:hAnsi="Times New Roman" w:cs="Times New Roman"/>
-          <w:lang w:val="en-US"/>
-        </w:rPr>
-        <w:instrText xml:space="preserve"> ADDIN ZOTERO_ITEM CSL_CITATION {"citationID":"3sZ3nm8N","properties":{"formattedCitation":"Patrick Slevin i Brian Caulfield, \\uc0\\u8222{}Chapter 13 - Patient-Generated Health Data: Looking Toward Future Health Care\\uc0\\u8221{}, w {\\i{}Wearable Technology in Medicine and Health Care}, red. Raymond Kai-Yu Tong (Academic Press, 2018), 261\\uc0\\u8211{}73, https://doi.org/10.1016/B978-0-12-811810-8.00013-0.","plainCitation":"Patrick Slevin i Brian Caulfield, „Chapter 13 - Patient-Generated Health Data: Looking Toward Future Health Care”, w Wearable Technology in Medicine and Health Care, red. Raymond Kai-Yu Tong (Academic Press, 2018), 261–73, https://doi.org/10.1016/B978-0-12-811810-8.00013-0.","noteIndex":17},"citationItems":[{"id":34,"uris":["http://zotero.org/users/15722138/items/AIQW2QVN"],"itemData":{"id":34,"type":"chapter","abstract":"Patient-generated health data (PGHD) refers to health-related data, namely physiological, health history, and lifestyle data created by patients or their caregivers to address a health concern. It has the potential to reconfigure the way health care is provided and managed via a patient-centered digital re-imagining of health care. These data have emerged due to several socio-technical factors: the proliferation of self-monitoring and wearable technologies, the ubiquitous nature of smartphones, and the growing public desire to digitally track, measure, and understand various aspects of our being. For many, PGHD represents a significant data pool from which health-care professionals can garner fresh insights about the health status of individuals and populations from a data-driven perspective. This chapter will explore the uses and benefits of PGHD as society looks toward the future of health care.","container-title":"Wearable Technology in Medicine and Health Care","ISBN":"978-0-12-811810-8","note":"DOI: 10.1016/B978-0-12-811810-8.00013-0","page":"261-273","publisher":"Academic Press","source":"ScienceDirect","title":"Chapter 13 - Patient-Generated Health Data: Looking Toward Future Health Care","title-short":"Chapter 13 - Patient-Generated Health Data","URL":"https://www.sciencedirect.com/science/article/pii/B9780128118108000130","author":[{"family":"Slevin","given":"Patrick"},{"family":"Caulfield","given":"Brian"}],"editor":[{"family":"Tong","given":"Raymond Kai-Yu"}],"accessed":{"date-parts":[["2024",12,31]]},"issued":{"date-parts":[["2018",1,1]]}}}],"schema":"https://github.com/citation-style-language/schema/raw/master/csl-citation.json"} </w:instrText>
-      </w:r>
-      <w:r>
-        <w:rPr>
-          <w:rFonts w:ascii="Times New Roman" w:hAnsi="Times New Roman" w:cs="Times New Roman"/>
-        </w:rPr>
-        <w:fldChar w:fldCharType="separate"/>
-      </w:r>
-      <w:r>
-        <w:rPr>
-          <w:rFonts w:ascii="Times New Roman" w:hAnsi="Times New Roman" w:cs="Times New Roman"/>
-          <w:kern w:val="0"/>
-          <w:lang w:val="en-US"/>
-        </w:rPr>
-        <w:t xml:space="preserve">Patrick Slevin </w:t>
-      </w:r>
-      <w:proofErr w:type="spellStart"/>
-      <w:r>
-        <w:rPr>
-          <w:rFonts w:ascii="Times New Roman" w:hAnsi="Times New Roman" w:cs="Times New Roman"/>
-          <w:kern w:val="0"/>
-          <w:lang w:val="en-US"/>
-        </w:rPr>
-        <w:t>i</w:t>
-      </w:r>
-      <w:proofErr w:type="spellEnd"/>
-      <w:r>
-        <w:rPr>
-          <w:rFonts w:ascii="Times New Roman" w:hAnsi="Times New Roman" w:cs="Times New Roman"/>
-          <w:kern w:val="0"/>
-          <w:lang w:val="en-US"/>
-        </w:rPr>
-        <w:t xml:space="preserve"> Brian Caulfield, „Chapter 13 - Patient-Generated Health Data: Looking Toward Future Health Care”, w </w:t>
+        <w:t xml:space="preserve">Patrick Slevin i Brian Caulfield, „Chapter 13 - Patient-Generated Health Data: Looking Toward Future Health Care”, w </w:t>
       </w:r>
       <w:r>
         <w:rPr>
@@ -17657,25 +20303,7 @@
           <w:kern w:val="0"/>
           <w:lang w:val="en-US"/>
         </w:rPr>
-        <w:t xml:space="preserve">Glenn J. Myatt </w:t>
-      </w:r>
-      <w:proofErr w:type="spellStart"/>
-      <w:r>
-        <w:rPr>
-          <w:rFonts w:ascii="Times New Roman" w:hAnsi="Times New Roman" w:cs="Times New Roman"/>
-          <w:kern w:val="0"/>
-          <w:lang w:val="en-US"/>
-        </w:rPr>
-        <w:t>i</w:t>
-      </w:r>
-      <w:proofErr w:type="spellEnd"/>
-      <w:r>
-        <w:rPr>
-          <w:rFonts w:ascii="Times New Roman" w:hAnsi="Times New Roman" w:cs="Times New Roman"/>
-          <w:kern w:val="0"/>
-          <w:lang w:val="en-US"/>
-        </w:rPr>
-        <w:t xml:space="preserve"> Wayne P. Johnson, </w:t>
+        <w:t xml:space="preserve">Glenn J. Myatt i Wayne P. Johnson, </w:t>
       </w:r>
       <w:r>
         <w:rPr>
@@ -17751,25 +20379,7 @@
           <w:kern w:val="0"/>
           <w:lang w:val="en-US"/>
         </w:rPr>
-        <w:t xml:space="preserve">Mark Hoogendoorn </w:t>
-      </w:r>
-      <w:proofErr w:type="spellStart"/>
-      <w:r>
-        <w:rPr>
-          <w:rFonts w:ascii="Times New Roman" w:hAnsi="Times New Roman" w:cs="Times New Roman"/>
-          <w:kern w:val="0"/>
-          <w:lang w:val="en-US"/>
-        </w:rPr>
-        <w:t>i</w:t>
-      </w:r>
-      <w:proofErr w:type="spellEnd"/>
-      <w:r>
-        <w:rPr>
-          <w:rFonts w:ascii="Times New Roman" w:hAnsi="Times New Roman" w:cs="Times New Roman"/>
-          <w:kern w:val="0"/>
-          <w:lang w:val="en-US"/>
-        </w:rPr>
-        <w:t xml:space="preserve"> Burkhardt Funk, </w:t>
+        <w:t xml:space="preserve">Mark Hoogendoorn i Burkhardt Funk, </w:t>
       </w:r>
       <w:r>
         <w:rPr>
@@ -18015,25 +20625,7 @@
           <w:kern w:val="0"/>
           <w:lang w:val="en-US"/>
         </w:rPr>
-        <w:t xml:space="preserve">, Addison-Wesley Series in Behavioral Science (Reading (Mass.) Menlo Park (Calif.) London [etc.]: Addison-Wesley </w:t>
-      </w:r>
-      <w:proofErr w:type="spellStart"/>
-      <w:r>
-        <w:rPr>
-          <w:rFonts w:ascii="Times New Roman" w:hAnsi="Times New Roman" w:cs="Times New Roman"/>
-          <w:kern w:val="0"/>
-          <w:lang w:val="en-US"/>
-        </w:rPr>
-        <w:t>publ</w:t>
-      </w:r>
-      <w:proofErr w:type="spellEnd"/>
-      <w:r>
-        <w:rPr>
-          <w:rFonts w:ascii="Times New Roman" w:hAnsi="Times New Roman" w:cs="Times New Roman"/>
-          <w:kern w:val="0"/>
-          <w:lang w:val="en-US"/>
-        </w:rPr>
-        <w:t>, 1977).</w:t>
+        <w:t>, Addison-Wesley Series in Behavioral Science (Reading (Mass.) Menlo Park (Calif.) London [etc.]: Addison-Wesley publ, 1977).</w:t>
       </w:r>
       <w:r>
         <w:rPr>
@@ -20979,6 +23571,7 @@
   <w:style w:type="character" w:default="1" w:styleId="Domylnaczcionkaakapitu">
     <w:name w:val="Default Paragraph Font"/>
     <w:uiPriority w:val="1"/>
+    <w:semiHidden/>
     <w:unhideWhenUsed/>
   </w:style>
   <w:style w:type="table" w:default="1" w:styleId="Standardowy">
@@ -22131,12 +24724,11 @@
 </file>
 
 <file path=customXml/item2.xml><?xml version="1.0" encoding="utf-8"?>
-<?mso-contentType ?>
-<FormTemplates xmlns="http://schemas.microsoft.com/sharepoint/v3/contenttype/forms">
-  <Display>DocumentLibraryForm</Display>
-  <Edit>DocumentLibraryForm</Edit>
-  <New>DocumentLibraryForm</New>
-</FormTemplates>
+<p:properties xmlns:p="http://schemas.microsoft.com/office/2006/metadata/properties" xmlns:xsi="http://www.w3.org/2001/XMLSchema-instance" xmlns:pc="http://schemas.microsoft.com/office/infopath/2007/PartnerControls">
+  <documentManagement>
+    <ReferenceId xmlns="0808e820-7a5e-4c93-a771-a4898a93ed48" xsi:nil="true"/>
+  </documentManagement>
+</p:properties>
 </file>
 
 <file path=customXml/item3.xml><?xml version="1.0" encoding="utf-8"?>
@@ -22144,11 +24736,12 @@
 </file>
 
 <file path=customXml/item4.xml><?xml version="1.0" encoding="utf-8"?>
-<p:properties xmlns:p="http://schemas.microsoft.com/office/2006/metadata/properties" xmlns:xsi="http://www.w3.org/2001/XMLSchema-instance" xmlns:pc="http://schemas.microsoft.com/office/infopath/2007/PartnerControls">
-  <documentManagement>
-    <ReferenceId xmlns="0808e820-7a5e-4c93-a771-a4898a93ed48" xsi:nil="true"/>
-  </documentManagement>
-</p:properties>
+<?mso-contentType ?>
+<FormTemplates xmlns="http://schemas.microsoft.com/sharepoint/v3/contenttype/forms">
+  <Display>DocumentLibraryForm</Display>
+  <Edit>DocumentLibraryForm</Edit>
+  <New>DocumentLibraryForm</New>
+</FormTemplates>
 </file>
 
 <file path=customXml/itemProps1.xml><?xml version="1.0" encoding="utf-8"?>
@@ -22170,9 +24763,11 @@
 </file>
 
 <file path=customXml/itemProps2.xml><?xml version="1.0" encoding="utf-8"?>
-<ds:datastoreItem xmlns:ds="http://schemas.openxmlformats.org/officeDocument/2006/customXml" ds:itemID="{9FFBE0F1-0465-44C9-AF04-9F18C06D0A05}">
+<ds:datastoreItem xmlns:ds="http://schemas.openxmlformats.org/officeDocument/2006/customXml" ds:itemID="{D2629FD0-9317-4291-9376-E58E3598DF98}">
   <ds:schemaRefs>
-    <ds:schemaRef ds:uri="http://schemas.microsoft.com/sharepoint/v3/contenttype/forms"/>
+    <ds:schemaRef ds:uri="http://schemas.microsoft.com/office/2006/metadata/properties"/>
+    <ds:schemaRef ds:uri="http://schemas.microsoft.com/office/infopath/2007/PartnerControls"/>
+    <ds:schemaRef ds:uri="0808e820-7a5e-4c93-a771-a4898a93ed48"/>
   </ds:schemaRefs>
 </ds:datastoreItem>
 </file>
@@ -22186,11 +24781,9 @@
 </file>
 
 <file path=customXml/itemProps4.xml><?xml version="1.0" encoding="utf-8"?>
-<ds:datastoreItem xmlns:ds="http://schemas.openxmlformats.org/officeDocument/2006/customXml" ds:itemID="{D2629FD0-9317-4291-9376-E58E3598DF98}">
+<ds:datastoreItem xmlns:ds="http://schemas.openxmlformats.org/officeDocument/2006/customXml" ds:itemID="{9FFBE0F1-0465-44C9-AF04-9F18C06D0A05}">
   <ds:schemaRefs>
-    <ds:schemaRef ds:uri="http://schemas.microsoft.com/office/2006/metadata/properties"/>
-    <ds:schemaRef ds:uri="http://schemas.microsoft.com/office/infopath/2007/PartnerControls"/>
-    <ds:schemaRef ds:uri="0808e820-7a5e-4c93-a771-a4898a93ed48"/>
+    <ds:schemaRef ds:uri="http://schemas.microsoft.com/sharepoint/v3/contenttype/forms"/>
   </ds:schemaRefs>
 </ds:datastoreItem>
 </file>
</xml_diff>

<commit_message>
seperate m5 from the loop, swith sigma for mu_alpha hyperprior, add studentT likelihood. Introduce m5 as the final model in chapter 2.2
</commit_message>
<xml_diff>
--- a/docs/Rozdzial_1_z_poprawkami.docx
+++ b/docs/Rozdzial_1_z_poprawkami.docx
@@ -8762,7 +8762,7 @@
           <w:noProof/>
         </w:rPr>
         <w:drawing>
-          <wp:anchor distT="0" distB="0" distL="114300" distR="114300" simplePos="0" relativeHeight="251663360" behindDoc="0" locked="0" layoutInCell="1" allowOverlap="1" wp14:anchorId="761B2A37" wp14:editId="4786E336">
+          <wp:anchor distT="0" distB="0" distL="114300" distR="114300" simplePos="0" relativeHeight="251663360" behindDoc="0" locked="0" layoutInCell="1" allowOverlap="1" wp14:anchorId="761B2A37" wp14:editId="30B29058">
             <wp:simplePos x="0" y="0"/>
             <wp:positionH relativeFrom="margin">
               <wp:align>center</wp:align>
@@ -9760,7 +9760,7 @@
           <w:sz w:val="24"/>
           <w:szCs w:val="24"/>
         </w:rPr>
-        <w:t>pięć</w:t>
+        <w:t>cztery</w:t>
       </w:r>
       <w:r>
         <w:rPr>
@@ -9776,7 +9776,7 @@
           <w:sz w:val="24"/>
           <w:szCs w:val="24"/>
         </w:rPr>
-        <w:t>ych</w:t>
+        <w:t>e</w:t>
       </w:r>
       <w:r>
         <w:rPr>
@@ -9792,7 +9792,7 @@
           <w:sz w:val="24"/>
           <w:szCs w:val="24"/>
         </w:rPr>
-        <w:t>ć</w:t>
+        <w:t>cia</w:t>
       </w:r>
       <w:r>
         <w:rPr>
@@ -9983,36 +9983,6 @@
           <w:szCs w:val="24"/>
         </w:rPr>
         <w:t>Logarytm parametru σ był modelowany jako funkcja liniowa w odniesieniu do poziomu stresu dla każdej pielęgniarki.</w:t>
-      </w:r>
-    </w:p>
-    <w:p>
-      <w:pPr>
-        <w:numPr>
-          <w:ilvl w:val="0"/>
-          <w:numId w:val="15"/>
-        </w:numPr>
-        <w:jc w:val="both"/>
-        <w:rPr>
-          <w:rFonts w:ascii="Times New Roman" w:hAnsi="Times New Roman" w:cs="Times New Roman"/>
-          <w:sz w:val="24"/>
-          <w:szCs w:val="24"/>
-        </w:rPr>
-      </w:pPr>
-      <w:r>
-        <w:rPr>
-          <w:rFonts w:ascii="Times New Roman" w:hAnsi="Times New Roman" w:cs="Times New Roman"/>
-          <w:sz w:val="24"/>
-          <w:szCs w:val="24"/>
-        </w:rPr>
-        <w:t>Hierarchiczny model liniowy</w:t>
-      </w:r>
-      <w:r>
-        <w:rPr>
-          <w:rFonts w:ascii="Times New Roman" w:hAnsi="Times New Roman" w:cs="Times New Roman"/>
-          <w:sz w:val="24"/>
-          <w:szCs w:val="24"/>
-        </w:rPr>
-        <w:t xml:space="preserve">, zakładający zmienność wariancji na kolejnych poziomach stresu. </w:t>
       </w:r>
     </w:p>
     <w:p>
@@ -10750,7 +10720,6 @@
           <w:sz w:val="24"/>
           <w:szCs w:val="24"/>
         </w:rPr>
-        <w:lastRenderedPageBreak/>
         <w:t>Gdzie:</w:t>
       </w:r>
     </w:p>
@@ -10797,6 +10766,7 @@
           <w:sz w:val="24"/>
           <w:szCs w:val="24"/>
         </w:rPr>
+        <w:lastRenderedPageBreak/>
         <w:t>j: indeks obserwacji,</w:t>
       </w:r>
     </w:p>
@@ -14721,16 +14691,7 @@
                           <w:szCs w:val="24"/>
                           <w:lang w:val="en-US"/>
                         </w:rPr>
-                        <m:t>i</m:t>
-                      </m:r>
-                      <m:r>
-                        <w:rPr>
-                          <w:rFonts w:ascii="Cambria Math" w:eastAsiaTheme="minorEastAsia" w:hAnsi="Cambria Math" w:cs="Times New Roman"/>
-                          <w:sz w:val="24"/>
-                          <w:szCs w:val="24"/>
-                          <w:lang w:val="en-US"/>
-                        </w:rPr>
-                        <m:t>j</m:t>
+                        <m:t>ij</m:t>
                       </m:r>
                     </m:sub>
                   </m:sSub>
@@ -14984,16 +14945,7 @@
                   <w:szCs w:val="24"/>
                   <w:lang w:val="en-US"/>
                 </w:rPr>
-                <m:t>i</m:t>
-              </m:r>
-              <m:r>
-                <w:rPr>
-                  <w:rFonts w:ascii="Cambria Math" w:eastAsiaTheme="minorEastAsia" w:hAnsi="Cambria Math" w:cs="Times New Roman"/>
-                  <w:sz w:val="24"/>
-                  <w:szCs w:val="24"/>
-                  <w:lang w:val="en-US"/>
-                </w:rPr>
-                <m:t>j</m:t>
+                <m:t>ij</m:t>
               </m:r>
             </m:sub>
           </m:sSub>
@@ -15135,16 +15087,7 @@
                                   <w:szCs w:val="24"/>
                                   <w:lang w:val="en-US"/>
                                 </w:rPr>
-                                <m:t>i</m:t>
-                              </m:r>
-                              <m:r>
-                                <w:rPr>
-                                  <w:rFonts w:ascii="Cambria Math" w:eastAsiaTheme="minorEastAsia" w:hAnsi="Cambria Math" w:cs="Times New Roman"/>
-                                  <w:sz w:val="24"/>
-                                  <w:szCs w:val="24"/>
-                                  <w:lang w:val="en-US"/>
-                                </w:rPr>
-                                <m:t>j</m:t>
+                                <m:t>ij</m:t>
                               </m:r>
                             </m:sub>
                           </m:sSub>
@@ -15866,6 +15809,459 @@
           <w:szCs w:val="24"/>
         </w:rPr>
       </w:pPr>
+      <w:r>
+        <w:rPr>
+          <w:rFonts w:ascii="Times New Roman" w:eastAsiaTheme="minorEastAsia" w:hAnsi="Times New Roman" w:cs="Times New Roman"/>
+          <w:sz w:val="24"/>
+          <w:szCs w:val="24"/>
+        </w:rPr>
+        <w:t xml:space="preserve">W celu wyboru ostatecznego zestawu modeli stworzono tablicę porównującą wymienione podejścia, używając PSIS-LOO-CV (en. </w:t>
+      </w:r>
+      <w:proofErr w:type="spellStart"/>
+      <w:r>
+        <w:rPr>
+          <w:rFonts w:ascii="Times New Roman" w:eastAsiaTheme="minorEastAsia" w:hAnsi="Times New Roman" w:cs="Times New Roman"/>
+          <w:i/>
+          <w:iCs/>
+          <w:sz w:val="24"/>
+          <w:szCs w:val="24"/>
+        </w:rPr>
+        <w:t>Pareto-smoothed</w:t>
+      </w:r>
+      <w:proofErr w:type="spellEnd"/>
+      <w:r>
+        <w:rPr>
+          <w:rFonts w:ascii="Times New Roman" w:eastAsiaTheme="minorEastAsia" w:hAnsi="Times New Roman" w:cs="Times New Roman"/>
+          <w:i/>
+          <w:iCs/>
+          <w:sz w:val="24"/>
+          <w:szCs w:val="24"/>
+        </w:rPr>
+        <w:t xml:space="preserve"> </w:t>
+      </w:r>
+      <w:proofErr w:type="spellStart"/>
+      <w:r>
+        <w:rPr>
+          <w:rFonts w:ascii="Times New Roman" w:eastAsiaTheme="minorEastAsia" w:hAnsi="Times New Roman" w:cs="Times New Roman"/>
+          <w:i/>
+          <w:iCs/>
+          <w:sz w:val="24"/>
+          <w:szCs w:val="24"/>
+        </w:rPr>
+        <w:t>importance</w:t>
+      </w:r>
+      <w:proofErr w:type="spellEnd"/>
+      <w:r>
+        <w:rPr>
+          <w:rFonts w:ascii="Times New Roman" w:eastAsiaTheme="minorEastAsia" w:hAnsi="Times New Roman" w:cs="Times New Roman"/>
+          <w:i/>
+          <w:iCs/>
+          <w:sz w:val="24"/>
+          <w:szCs w:val="24"/>
+        </w:rPr>
+        <w:t xml:space="preserve"> </w:t>
+      </w:r>
+      <w:proofErr w:type="spellStart"/>
+      <w:r>
+        <w:rPr>
+          <w:rFonts w:ascii="Times New Roman" w:eastAsiaTheme="minorEastAsia" w:hAnsi="Times New Roman" w:cs="Times New Roman"/>
+          <w:i/>
+          <w:iCs/>
+          <w:sz w:val="24"/>
+          <w:szCs w:val="24"/>
+        </w:rPr>
+        <w:t>sampling</w:t>
+      </w:r>
+      <w:proofErr w:type="spellEnd"/>
+      <w:r>
+        <w:rPr>
+          <w:rFonts w:ascii="Times New Roman" w:eastAsiaTheme="minorEastAsia" w:hAnsi="Times New Roman" w:cs="Times New Roman"/>
+          <w:i/>
+          <w:iCs/>
+          <w:sz w:val="24"/>
+          <w:szCs w:val="24"/>
+        </w:rPr>
+        <w:t xml:space="preserve"> </w:t>
+      </w:r>
+      <w:proofErr w:type="spellStart"/>
+      <w:r>
+        <w:rPr>
+          <w:rFonts w:ascii="Times New Roman" w:eastAsiaTheme="minorEastAsia" w:hAnsi="Times New Roman" w:cs="Times New Roman"/>
+          <w:i/>
+          <w:iCs/>
+          <w:sz w:val="24"/>
+          <w:szCs w:val="24"/>
+        </w:rPr>
+        <w:t>leave</w:t>
+      </w:r>
+      <w:proofErr w:type="spellEnd"/>
+      <w:r>
+        <w:rPr>
+          <w:rFonts w:ascii="Times New Roman" w:eastAsiaTheme="minorEastAsia" w:hAnsi="Times New Roman" w:cs="Times New Roman"/>
+          <w:i/>
+          <w:iCs/>
+          <w:sz w:val="24"/>
+          <w:szCs w:val="24"/>
+        </w:rPr>
+        <w:t>-one-out cross-</w:t>
+      </w:r>
+      <w:proofErr w:type="spellStart"/>
+      <w:r>
+        <w:rPr>
+          <w:rFonts w:ascii="Times New Roman" w:eastAsiaTheme="minorEastAsia" w:hAnsi="Times New Roman" w:cs="Times New Roman"/>
+          <w:i/>
+          <w:iCs/>
+          <w:sz w:val="24"/>
+          <w:szCs w:val="24"/>
+        </w:rPr>
+        <w:t>validation</w:t>
+      </w:r>
+      <w:proofErr w:type="spellEnd"/>
+      <w:r>
+        <w:t xml:space="preserve">). </w:t>
+      </w:r>
+      <w:r>
+        <w:rPr>
+          <w:rFonts w:ascii="Times New Roman" w:eastAsiaTheme="minorEastAsia" w:hAnsi="Times New Roman" w:cs="Times New Roman"/>
+          <w:sz w:val="24"/>
+          <w:szCs w:val="24"/>
+        </w:rPr>
+        <w:t>Dla każdego modelu obliczono wartość ELPD-LOO (</w:t>
+      </w:r>
+      <w:r>
+        <w:rPr>
+          <w:rFonts w:ascii="Times New Roman" w:eastAsiaTheme="minorEastAsia" w:hAnsi="Times New Roman" w:cs="Times New Roman"/>
+          <w:sz w:val="24"/>
+          <w:szCs w:val="24"/>
+        </w:rPr>
+        <w:t xml:space="preserve">en. </w:t>
+      </w:r>
+      <w:proofErr w:type="spellStart"/>
+      <w:r>
+        <w:rPr>
+          <w:rFonts w:ascii="Times New Roman" w:eastAsiaTheme="minorEastAsia" w:hAnsi="Times New Roman" w:cs="Times New Roman"/>
+          <w:i/>
+          <w:iCs/>
+          <w:sz w:val="24"/>
+          <w:szCs w:val="24"/>
+        </w:rPr>
+        <w:t>Expected</w:t>
+      </w:r>
+      <w:proofErr w:type="spellEnd"/>
+      <w:r>
+        <w:rPr>
+          <w:rFonts w:ascii="Times New Roman" w:eastAsiaTheme="minorEastAsia" w:hAnsi="Times New Roman" w:cs="Times New Roman"/>
+          <w:i/>
+          <w:iCs/>
+          <w:sz w:val="24"/>
+          <w:szCs w:val="24"/>
+        </w:rPr>
+        <w:t xml:space="preserve"> Log </w:t>
+      </w:r>
+      <w:proofErr w:type="spellStart"/>
+      <w:r>
+        <w:rPr>
+          <w:rFonts w:ascii="Times New Roman" w:eastAsiaTheme="minorEastAsia" w:hAnsi="Times New Roman" w:cs="Times New Roman"/>
+          <w:i/>
+          <w:iCs/>
+          <w:sz w:val="24"/>
+          <w:szCs w:val="24"/>
+        </w:rPr>
+        <w:t>Predictive</w:t>
+      </w:r>
+      <w:proofErr w:type="spellEnd"/>
+      <w:r>
+        <w:rPr>
+          <w:rFonts w:ascii="Times New Roman" w:eastAsiaTheme="minorEastAsia" w:hAnsi="Times New Roman" w:cs="Times New Roman"/>
+          <w:i/>
+          <w:iCs/>
+          <w:sz w:val="24"/>
+          <w:szCs w:val="24"/>
+        </w:rPr>
+        <w:t xml:space="preserve"> </w:t>
+      </w:r>
+      <w:proofErr w:type="spellStart"/>
+      <w:r>
+        <w:rPr>
+          <w:rFonts w:ascii="Times New Roman" w:eastAsiaTheme="minorEastAsia" w:hAnsi="Times New Roman" w:cs="Times New Roman"/>
+          <w:i/>
+          <w:iCs/>
+          <w:sz w:val="24"/>
+          <w:szCs w:val="24"/>
+        </w:rPr>
+        <w:t>Density</w:t>
+      </w:r>
+      <w:proofErr w:type="spellEnd"/>
+      <w:r>
+        <w:rPr>
+          <w:rFonts w:ascii="Times New Roman" w:eastAsiaTheme="minorEastAsia" w:hAnsi="Times New Roman" w:cs="Times New Roman"/>
+          <w:sz w:val="24"/>
+          <w:szCs w:val="24"/>
+        </w:rPr>
+        <w:t>)</w:t>
+      </w:r>
+      <w:r>
+        <w:rPr>
+          <w:rFonts w:ascii="Times New Roman" w:eastAsiaTheme="minorEastAsia" w:hAnsi="Times New Roman" w:cs="Times New Roman"/>
+          <w:sz w:val="24"/>
+          <w:szCs w:val="24"/>
+        </w:rPr>
+        <w:t xml:space="preserve"> </w:t>
+      </w:r>
+      <w:r>
+        <w:rPr>
+          <w:rFonts w:ascii="Times New Roman" w:eastAsiaTheme="minorEastAsia" w:hAnsi="Times New Roman" w:cs="Times New Roman"/>
+          <w:sz w:val="24"/>
+          <w:szCs w:val="24"/>
+        </w:rPr>
+        <w:t>oraz</w:t>
+      </w:r>
+      <w:r>
+        <w:rPr>
+          <w:rFonts w:ascii="Times New Roman" w:eastAsiaTheme="minorEastAsia" w:hAnsi="Times New Roman" w:cs="Times New Roman"/>
+          <w:sz w:val="24"/>
+          <w:szCs w:val="24"/>
+        </w:rPr>
+        <w:t xml:space="preserve"> wygenerowano wykres trajektorii łańcucha MCMC (en. </w:t>
+      </w:r>
+      <w:proofErr w:type="spellStart"/>
+      <w:r>
+        <w:rPr>
+          <w:rFonts w:ascii="Times New Roman" w:eastAsiaTheme="minorEastAsia" w:hAnsi="Times New Roman" w:cs="Times New Roman"/>
+          <w:i/>
+          <w:iCs/>
+          <w:sz w:val="24"/>
+          <w:szCs w:val="24"/>
+        </w:rPr>
+        <w:t>Trace</w:t>
+      </w:r>
+      <w:proofErr w:type="spellEnd"/>
+      <w:r>
+        <w:rPr>
+          <w:rFonts w:ascii="Times New Roman" w:eastAsiaTheme="minorEastAsia" w:hAnsi="Times New Roman" w:cs="Times New Roman"/>
+          <w:i/>
+          <w:iCs/>
+          <w:sz w:val="24"/>
+          <w:szCs w:val="24"/>
+        </w:rPr>
+        <w:t xml:space="preserve"> plot</w:t>
+      </w:r>
+      <w:r>
+        <w:rPr>
+          <w:rFonts w:ascii="Times New Roman" w:eastAsiaTheme="minorEastAsia" w:hAnsi="Times New Roman" w:cs="Times New Roman"/>
+          <w:sz w:val="24"/>
+          <w:szCs w:val="24"/>
+        </w:rPr>
+        <w:t>), w celu</w:t>
+      </w:r>
+      <w:r>
+        <w:rPr>
+          <w:rFonts w:ascii="Times New Roman" w:eastAsiaTheme="minorEastAsia" w:hAnsi="Times New Roman" w:cs="Times New Roman"/>
+          <w:i/>
+          <w:iCs/>
+          <w:sz w:val="24"/>
+          <w:szCs w:val="24"/>
+        </w:rPr>
+        <w:t xml:space="preserve"> </w:t>
+      </w:r>
+      <w:r>
+        <w:rPr>
+          <w:rFonts w:ascii="Times New Roman" w:eastAsiaTheme="minorEastAsia" w:hAnsi="Times New Roman" w:cs="Times New Roman"/>
+          <w:sz w:val="24"/>
+          <w:szCs w:val="24"/>
+        </w:rPr>
+        <w:t>weryfikacji niezawodności uzyskanych rozkład</w:t>
+      </w:r>
+      <w:r>
+        <w:rPr>
+          <w:rFonts w:ascii="Times New Roman" w:eastAsiaTheme="minorEastAsia" w:hAnsi="Times New Roman" w:cs="Times New Roman"/>
+          <w:sz w:val="24"/>
+          <w:szCs w:val="24"/>
+        </w:rPr>
+        <w:t>ów</w:t>
+      </w:r>
+      <w:r>
+        <w:rPr>
+          <w:rFonts w:ascii="Times New Roman" w:eastAsiaTheme="minorEastAsia" w:hAnsi="Times New Roman" w:cs="Times New Roman"/>
+          <w:sz w:val="24"/>
+          <w:szCs w:val="24"/>
+        </w:rPr>
+        <w:t xml:space="preserve"> a posteriori.</w:t>
+      </w:r>
+    </w:p>
+    <w:p>
+      <w:pPr>
+        <w:jc w:val="both"/>
+        <w:rPr>
+          <w:rFonts w:ascii="Times New Roman" w:eastAsiaTheme="minorEastAsia" w:hAnsi="Times New Roman" w:cs="Times New Roman"/>
+          <w:sz w:val="24"/>
+          <w:szCs w:val="24"/>
+        </w:rPr>
+      </w:pPr>
+    </w:p>
+    <w:p>
+      <w:pPr>
+        <w:jc w:val="both"/>
+        <w:rPr>
+          <w:rFonts w:ascii="Times New Roman" w:eastAsiaTheme="minorEastAsia" w:hAnsi="Times New Roman" w:cs="Times New Roman"/>
+          <w:sz w:val="24"/>
+          <w:szCs w:val="24"/>
+        </w:rPr>
+      </w:pPr>
+    </w:p>
+    <w:p>
+      <w:pPr>
+        <w:jc w:val="both"/>
+        <w:rPr>
+          <w:rFonts w:ascii="Times New Roman" w:eastAsiaTheme="minorEastAsia" w:hAnsi="Times New Roman" w:cs="Times New Roman"/>
+          <w:sz w:val="24"/>
+          <w:szCs w:val="24"/>
+        </w:rPr>
+      </w:pPr>
+    </w:p>
+    <w:p>
+      <w:pPr>
+        <w:jc w:val="both"/>
+        <w:rPr>
+          <w:rFonts w:ascii="Times New Roman" w:eastAsiaTheme="minorEastAsia" w:hAnsi="Times New Roman" w:cs="Times New Roman"/>
+          <w:sz w:val="24"/>
+          <w:szCs w:val="24"/>
+        </w:rPr>
+      </w:pPr>
+    </w:p>
+    <w:p>
+      <w:pPr>
+        <w:jc w:val="both"/>
+        <w:rPr>
+          <w:rFonts w:ascii="Times New Roman" w:hAnsi="Times New Roman" w:cs="Times New Roman"/>
+          <w:sz w:val="24"/>
+          <w:szCs w:val="24"/>
+        </w:rPr>
+      </w:pPr>
+      <w:r>
+        <w:rPr>
+          <w:rFonts w:ascii="Times New Roman" w:eastAsiaTheme="minorEastAsia" w:hAnsi="Times New Roman" w:cs="Times New Roman"/>
+          <w:sz w:val="24"/>
+          <w:szCs w:val="24"/>
+        </w:rPr>
+        <w:t>Ostatecznie, zdecydowano się na zastosowanie modelu</w:t>
+      </w:r>
+      <w:r>
+        <w:rPr>
+          <w:rFonts w:ascii="Times New Roman" w:eastAsiaTheme="minorEastAsia" w:hAnsi="Times New Roman" w:cs="Times New Roman"/>
+          <w:sz w:val="24"/>
+          <w:szCs w:val="24"/>
+        </w:rPr>
+        <w:t xml:space="preserve">, który w pewnym sensie </w:t>
+      </w:r>
+      <w:r>
+        <w:rPr>
+          <w:rFonts w:ascii="Times New Roman" w:eastAsiaTheme="minorEastAsia" w:hAnsi="Times New Roman" w:cs="Times New Roman"/>
+          <w:sz w:val="24"/>
+          <w:szCs w:val="24"/>
+        </w:rPr>
+        <w:t>łącz</w:t>
+      </w:r>
+      <w:r>
+        <w:rPr>
+          <w:rFonts w:ascii="Times New Roman" w:eastAsiaTheme="minorEastAsia" w:hAnsi="Times New Roman" w:cs="Times New Roman"/>
+          <w:sz w:val="24"/>
+          <w:szCs w:val="24"/>
+        </w:rPr>
+        <w:t>y</w:t>
+      </w:r>
+      <w:r>
+        <w:rPr>
+          <w:rFonts w:ascii="Times New Roman" w:eastAsiaTheme="minorEastAsia" w:hAnsi="Times New Roman" w:cs="Times New Roman"/>
+          <w:sz w:val="24"/>
+          <w:szCs w:val="24"/>
+        </w:rPr>
+        <w:t xml:space="preserve"> </w:t>
+      </w:r>
+      <w:r>
+        <w:rPr>
+          <w:rFonts w:ascii="Times New Roman" w:eastAsiaTheme="minorEastAsia" w:hAnsi="Times New Roman" w:cs="Times New Roman"/>
+          <w:sz w:val="24"/>
+          <w:szCs w:val="24"/>
+        </w:rPr>
+        <w:t>rozwiązania</w:t>
+      </w:r>
+      <w:r>
+        <w:rPr>
+          <w:rFonts w:ascii="Times New Roman" w:eastAsiaTheme="minorEastAsia" w:hAnsi="Times New Roman" w:cs="Times New Roman"/>
+          <w:sz w:val="24"/>
+          <w:szCs w:val="24"/>
+        </w:rPr>
+        <w:t xml:space="preserve"> używa</w:t>
+      </w:r>
+      <w:r>
+        <w:rPr>
+          <w:rFonts w:ascii="Times New Roman" w:eastAsiaTheme="minorEastAsia" w:hAnsi="Times New Roman" w:cs="Times New Roman"/>
+          <w:sz w:val="24"/>
+          <w:szCs w:val="24"/>
+        </w:rPr>
+        <w:t>ne w modelach</w:t>
+      </w:r>
+      <w:r>
+        <w:rPr>
+          <w:rFonts w:ascii="Times New Roman" w:eastAsiaTheme="minorEastAsia" w:hAnsi="Times New Roman" w:cs="Times New Roman"/>
+          <w:sz w:val="24"/>
+          <w:szCs w:val="24"/>
+        </w:rPr>
+        <w:t xml:space="preserve"> w porównaniach. Model zakładający </w:t>
+      </w:r>
+      <w:proofErr w:type="spellStart"/>
+      <w:r>
+        <w:rPr>
+          <w:rFonts w:ascii="Times New Roman" w:eastAsiaTheme="minorEastAsia" w:hAnsi="Times New Roman" w:cs="Times New Roman"/>
+          <w:sz w:val="24"/>
+          <w:szCs w:val="24"/>
+        </w:rPr>
+        <w:t>heteroskedastyczność</w:t>
+      </w:r>
+      <w:proofErr w:type="spellEnd"/>
+      <w:r>
+        <w:rPr>
+          <w:rFonts w:ascii="Times New Roman" w:eastAsiaTheme="minorEastAsia" w:hAnsi="Times New Roman" w:cs="Times New Roman"/>
+          <w:sz w:val="24"/>
+          <w:szCs w:val="24"/>
+        </w:rPr>
+        <w:t xml:space="preserve"> posiadał najwyższy wskaźnik ELPD-LOO dla każdej zmiennej, sugerując zasadność tego podejścia. Rozkłady a posteriori parametrów modeli bez struktury hierarchicznej, sugerują, że wprowadzenie skurczenia powinno wspomóc interpretowalność modeli. </w:t>
+      </w:r>
+      <w:r>
+        <w:rPr>
+          <w:rFonts w:ascii="Times New Roman" w:eastAsiaTheme="minorEastAsia" w:hAnsi="Times New Roman" w:cs="Times New Roman"/>
+          <w:sz w:val="24"/>
+          <w:szCs w:val="24"/>
+        </w:rPr>
+        <w:t>W związku z tym ostatecznie wybrano hierarchiczny model liniowy</w:t>
+      </w:r>
+      <w:r>
+        <w:rPr>
+          <w:rFonts w:ascii="Times New Roman" w:eastAsiaTheme="minorEastAsia" w:hAnsi="Times New Roman" w:cs="Times New Roman"/>
+          <w:sz w:val="24"/>
+          <w:szCs w:val="24"/>
+        </w:rPr>
+        <w:t xml:space="preserve"> pozwalający na łączenie informacji pomiędzy grupami</w:t>
+      </w:r>
+      <w:r>
+        <w:rPr>
+          <w:rFonts w:ascii="Times New Roman" w:eastAsiaTheme="minorEastAsia" w:hAnsi="Times New Roman" w:cs="Times New Roman"/>
+          <w:sz w:val="24"/>
+          <w:szCs w:val="24"/>
+        </w:rPr>
+        <w:t>, zakładający zmienność wariancji w zależności od poziomu stresu.</w:t>
+      </w:r>
+    </w:p>
+    <w:p>
+      <w:pPr>
+        <w:jc w:val="both"/>
+        <w:rPr>
+          <w:rFonts w:ascii="Times New Roman" w:eastAsiaTheme="minorEastAsia" w:hAnsi="Times New Roman" w:cs="Times New Roman"/>
+          <w:sz w:val="24"/>
+          <w:szCs w:val="24"/>
+        </w:rPr>
+      </w:pPr>
       <m:oMathPara>
         <m:oMath>
           <m:r>
@@ -15874,71 +16270,7 @@
               <w:sz w:val="24"/>
               <w:szCs w:val="24"/>
             </w:rPr>
-            <m:t>Model</m:t>
-          </m:r>
-          <m:r>
-            <w:rPr>
-              <w:rFonts w:ascii="Cambria Math" w:eastAsiaTheme="minorEastAsia" w:hAnsi="Cambria Math" w:cs="Times New Roman"/>
-              <w:sz w:val="24"/>
-              <w:szCs w:val="24"/>
-            </w:rPr>
-            <m:t xml:space="preserve"> 5</m:t>
-          </m:r>
-          <m:r>
-            <w:rPr>
-              <w:rFonts w:ascii="Cambria Math" w:eastAsiaTheme="minorEastAsia" w:hAnsi="Cambria Math" w:cs="Times New Roman"/>
-              <w:sz w:val="24"/>
-              <w:szCs w:val="24"/>
-            </w:rPr>
-            <m:t>:</m:t>
-          </m:r>
-          <m:r>
-            <w:rPr>
-              <w:rFonts w:ascii="Cambria Math" w:eastAsiaTheme="minorEastAsia" w:hAnsi="Cambria Math" w:cs="Times New Roman"/>
-              <w:sz w:val="24"/>
-              <w:szCs w:val="24"/>
-            </w:rPr>
-            <m:t>Częściowe łączenie</m:t>
-          </m:r>
-          <m:r>
-            <w:rPr>
-              <w:rFonts w:ascii="Cambria Math" w:eastAsiaTheme="minorEastAsia" w:hAnsi="Cambria Math" w:cs="Times New Roman"/>
-              <w:sz w:val="24"/>
-              <w:szCs w:val="24"/>
-            </w:rPr>
-            <m:t>,</m:t>
-          </m:r>
-          <m:r>
-            <w:rPr>
-              <w:rFonts w:ascii="Cambria Math" w:eastAsiaTheme="minorEastAsia" w:hAnsi="Cambria Math" w:cs="Times New Roman"/>
-              <w:sz w:val="24"/>
-              <w:szCs w:val="24"/>
-            </w:rPr>
-            <m:t xml:space="preserve"> </m:t>
-          </m:r>
-          <m:r>
-            <w:rPr>
-              <w:rFonts w:ascii="Cambria Math" w:eastAsiaTheme="minorEastAsia" w:hAnsi="Cambria Math" w:cs="Times New Roman"/>
-              <w:sz w:val="24"/>
-              <w:szCs w:val="24"/>
-            </w:rPr>
-            <m:t>zmienna</m:t>
-          </m:r>
-          <m:r>
-            <w:rPr>
-              <w:rFonts w:ascii="Cambria Math" w:eastAsiaTheme="minorEastAsia" w:hAnsi="Cambria Math" w:cs="Times New Roman"/>
-              <w:sz w:val="24"/>
-              <w:szCs w:val="24"/>
-            </w:rPr>
-            <m:t xml:space="preserve"> </m:t>
-          </m:r>
-          <m:r>
-            <w:rPr>
-              <w:rFonts w:ascii="Cambria Math" w:eastAsiaTheme="minorEastAsia" w:hAnsi="Cambria Math" w:cs="Times New Roman"/>
-              <w:sz w:val="24"/>
-              <w:szCs w:val="24"/>
-            </w:rPr>
-            <m:t>wariancja</m:t>
+            <m:t>Model 5:Częściowe łączenie, zmienna wariancja</m:t>
           </m:r>
         </m:oMath>
       </m:oMathPara>
@@ -18820,6 +19152,7 @@
           <w:sz w:val="24"/>
           <w:szCs w:val="24"/>
         </w:rPr>
+        <w:lastRenderedPageBreak/>
         <w:t>y</w:t>
       </w:r>
       <w:r>
@@ -18873,16 +19206,6 @@
         </w:rPr>
         <w:t>)</w:t>
       </w:r>
-    </w:p>
-    <w:p>
-      <w:pPr>
-        <w:jc w:val="both"/>
-        <w:rPr>
-          <w:rFonts w:ascii="Times New Roman" w:eastAsiaTheme="minorEastAsia" w:hAnsi="Times New Roman" w:cs="Times New Roman"/>
-          <w:sz w:val="24"/>
-          <w:szCs w:val="24"/>
-        </w:rPr>
-      </w:pPr>
     </w:p>
     <w:p>
       <w:pPr>
@@ -23571,7 +23894,6 @@
   <w:style w:type="character" w:default="1" w:styleId="Domylnaczcionkaakapitu">
     <w:name w:val="Default Paragraph Font"/>
     <w:uiPriority w:val="1"/>
-    <w:semiHidden/>
     <w:unhideWhenUsed/>
   </w:style>
   <w:style w:type="table" w:default="1" w:styleId="Standardowy">
@@ -24724,11 +25046,12 @@
 </file>
 
 <file path=customXml/item2.xml><?xml version="1.0" encoding="utf-8"?>
-<p:properties xmlns:p="http://schemas.microsoft.com/office/2006/metadata/properties" xmlns:xsi="http://www.w3.org/2001/XMLSchema-instance" xmlns:pc="http://schemas.microsoft.com/office/infopath/2007/PartnerControls">
-  <documentManagement>
-    <ReferenceId xmlns="0808e820-7a5e-4c93-a771-a4898a93ed48" xsi:nil="true"/>
-  </documentManagement>
-</p:properties>
+<?mso-contentType ?>
+<FormTemplates xmlns="http://schemas.microsoft.com/sharepoint/v3/contenttype/forms">
+  <Display>DocumentLibraryForm</Display>
+  <Edit>DocumentLibraryForm</Edit>
+  <New>DocumentLibraryForm</New>
+</FormTemplates>
 </file>
 
 <file path=customXml/item3.xml><?xml version="1.0" encoding="utf-8"?>
@@ -24736,12 +25059,11 @@
 </file>
 
 <file path=customXml/item4.xml><?xml version="1.0" encoding="utf-8"?>
-<?mso-contentType ?>
-<FormTemplates xmlns="http://schemas.microsoft.com/sharepoint/v3/contenttype/forms">
-  <Display>DocumentLibraryForm</Display>
-  <Edit>DocumentLibraryForm</Edit>
-  <New>DocumentLibraryForm</New>
-</FormTemplates>
+<p:properties xmlns:p="http://schemas.microsoft.com/office/2006/metadata/properties" xmlns:xsi="http://www.w3.org/2001/XMLSchema-instance" xmlns:pc="http://schemas.microsoft.com/office/infopath/2007/PartnerControls">
+  <documentManagement>
+    <ReferenceId xmlns="0808e820-7a5e-4c93-a771-a4898a93ed48" xsi:nil="true"/>
+  </documentManagement>
+</p:properties>
 </file>
 
 <file path=customXml/itemProps1.xml><?xml version="1.0" encoding="utf-8"?>
@@ -24763,11 +25085,9 @@
 </file>
 
 <file path=customXml/itemProps2.xml><?xml version="1.0" encoding="utf-8"?>
-<ds:datastoreItem xmlns:ds="http://schemas.openxmlformats.org/officeDocument/2006/customXml" ds:itemID="{D2629FD0-9317-4291-9376-E58E3598DF98}">
+<ds:datastoreItem xmlns:ds="http://schemas.openxmlformats.org/officeDocument/2006/customXml" ds:itemID="{9FFBE0F1-0465-44C9-AF04-9F18C06D0A05}">
   <ds:schemaRefs>
-    <ds:schemaRef ds:uri="http://schemas.microsoft.com/office/2006/metadata/properties"/>
-    <ds:schemaRef ds:uri="http://schemas.microsoft.com/office/infopath/2007/PartnerControls"/>
-    <ds:schemaRef ds:uri="0808e820-7a5e-4c93-a771-a4898a93ed48"/>
+    <ds:schemaRef ds:uri="http://schemas.microsoft.com/sharepoint/v3/contenttype/forms"/>
   </ds:schemaRefs>
 </ds:datastoreItem>
 </file>
@@ -24781,9 +25101,11 @@
 </file>
 
 <file path=customXml/itemProps4.xml><?xml version="1.0" encoding="utf-8"?>
-<ds:datastoreItem xmlns:ds="http://schemas.openxmlformats.org/officeDocument/2006/customXml" ds:itemID="{9FFBE0F1-0465-44C9-AF04-9F18C06D0A05}">
+<ds:datastoreItem xmlns:ds="http://schemas.openxmlformats.org/officeDocument/2006/customXml" ds:itemID="{D2629FD0-9317-4291-9376-E58E3598DF98}">
   <ds:schemaRefs>
-    <ds:schemaRef ds:uri="http://schemas.microsoft.com/sharepoint/v3/contenttype/forms"/>
+    <ds:schemaRef ds:uri="http://schemas.microsoft.com/office/2006/metadata/properties"/>
+    <ds:schemaRef ds:uri="http://schemas.microsoft.com/office/infopath/2007/PartnerControls"/>
+    <ds:schemaRef ds:uri="0808e820-7a5e-4c93-a771-a4898a93ed48"/>
   </ds:schemaRefs>
 </ds:datastoreItem>
 </file>
</xml_diff>